<commit_message>
Avance sobre el informe
</commit_message>
<xml_diff>
--- a/Informe/TP.Informe.Grupo.8.docx
+++ b/Informe/TP.Informe.Grupo.8.docx
@@ -1,6 +1,6 @@
 
 <file path=word/document.xml><?xml version="1.0" encoding="utf-8"?>
-<w:document xmlns:ve="http://schemas.openxmlformats.org/markup-compatibility/2006" xmlns:o="urn:schemas-microsoft-com:office:office" xmlns:r="http://schemas.openxmlformats.org/officeDocument/2006/relationships" xmlns:m="http://schemas.openxmlformats.org/officeDocument/2006/math" xmlns:v="urn:schemas-microsoft-com:vml" xmlns:wp="http://schemas.openxmlformats.org/drawingml/2006/wordprocessingDrawing" xmlns:w10="urn:schemas-microsoft-com:office:word" xmlns:w="http://schemas.openxmlformats.org/wordprocessingml/2006/main" xmlns:wne="http://schemas.microsoft.com/office/word/2006/wordml">
+<w:document xmlns:wpc="http://schemas.microsoft.com/office/word/2010/wordprocessingCanvas" xmlns:mc="http://schemas.openxmlformats.org/markup-compatibility/2006" xmlns:o="urn:schemas-microsoft-com:office:office" xmlns:r="http://schemas.openxmlformats.org/officeDocument/2006/relationships" xmlns:m="http://schemas.openxmlformats.org/officeDocument/2006/math" xmlns:v="urn:schemas-microsoft-com:vml" xmlns:wp14="http://schemas.microsoft.com/office/word/2010/wordprocessingDrawing" xmlns:wp="http://schemas.openxmlformats.org/drawingml/2006/wordprocessingDrawing" xmlns:w10="urn:schemas-microsoft-com:office:word" xmlns:w="http://schemas.openxmlformats.org/wordprocessingml/2006/main" xmlns:w14="http://schemas.microsoft.com/office/word/2010/wordml" xmlns:wpg="http://schemas.microsoft.com/office/word/2010/wordprocessingGroup" xmlns:wpi="http://schemas.microsoft.com/office/word/2010/wordprocessingInk" xmlns:wne="http://schemas.microsoft.com/office/word/2006/wordml" xmlns:wps="http://schemas.microsoft.com/office/word/2010/wordprocessingShape" mc:Ignorable="w14 wp14">
   <w:body>
     <w:p>
       <w:pPr>
@@ -146,7 +146,66 @@
           <w:b/>
           <w:sz w:val="44"/>
         </w:rPr>
-        <w:t xml:space="preserve"> de semáforos</w:t>
+        <w:t xml:space="preserve"> </w:t>
+      </w:r>
+      <w:proofErr w:type="gramStart"/>
+      <w:r>
+        <w:rPr>
+          <w:rFonts w:asciiTheme="majorHAnsi" w:hAnsiTheme="majorHAnsi"/>
+          <w:b/>
+          <w:sz w:val="44"/>
+        </w:rPr>
+        <w:t>de</w:t>
+      </w:r>
+      <w:proofErr w:type="gramEnd"/>
+      <w:r>
+        <w:rPr>
+          <w:rFonts w:asciiTheme="majorHAnsi" w:hAnsiTheme="majorHAnsi"/>
+          <w:b/>
+          <w:sz w:val="44"/>
+        </w:rPr>
+        <w:t xml:space="preserve"> semáforos</w:t>
+      </w:r>
+    </w:p>
+    <w:p>
+      <w:pPr>
+        <w:spacing w:after="0"/>
+        <w:jc w:val="center"/>
+        <w:rPr>
+          <w:rFonts w:asciiTheme="majorHAnsi" w:hAnsiTheme="majorHAnsi"/>
+          <w:b/>
+          <w:i/>
+          <w:sz w:val="44"/>
+        </w:rPr>
+      </w:pPr>
+      <w:r>
+        <w:rPr>
+          <w:rFonts w:asciiTheme="majorHAnsi" w:hAnsiTheme="majorHAnsi"/>
+          <w:b/>
+          <w:i/>
+          <w:sz w:val="36"/>
+        </w:rPr>
+        <w:t>(</w:t>
+      </w:r>
+      <w:proofErr w:type="gramStart"/>
+      <w:r>
+        <w:rPr>
+          <w:rFonts w:asciiTheme="majorHAnsi" w:hAnsiTheme="majorHAnsi"/>
+          <w:b/>
+          <w:i/>
+          <w:sz w:val="36"/>
+        </w:rPr>
+        <w:t>solución</w:t>
+      </w:r>
+      <w:proofErr w:type="gramEnd"/>
+      <w:r>
+        <w:rPr>
+          <w:rFonts w:asciiTheme="majorHAnsi" w:hAnsiTheme="majorHAnsi"/>
+          <w:b/>
+          <w:i/>
+          <w:sz w:val="36"/>
+        </w:rPr>
+        <w:t xml:space="preserve"> cableada)</w:t>
       </w:r>
     </w:p>
     <w:p>
@@ -175,7 +234,7 @@
           <w:i/>
           <w:sz w:val="32"/>
         </w:rPr>
-        <w:t>(Primer entrega)</w:t>
+        <w:t>Primer entrega</w:t>
       </w:r>
     </w:p>
     <w:p>
@@ -197,8 +256,6 @@
           <w:sz w:val="32"/>
         </w:rPr>
       </w:pPr>
-      <w:bookmarkStart w:id="0" w:name="_GoBack"/>
-      <w:bookmarkEnd w:id="0"/>
     </w:p>
     <w:p>
       <w:pPr>
@@ -232,7 +289,7 @@
           <w:insideH w:val="none" w:sz="0" w:space="0" w:color="auto"/>
           <w:insideV w:val="none" w:sz="0" w:space="0" w:color="auto"/>
         </w:tblBorders>
-        <w:tblLook w:val="04A0"/>
+        <w:tblLook w:val="04A0" w:firstRow="1" w:lastRow="0" w:firstColumn="1" w:lastColumn="0" w:noHBand="0" w:noVBand="1"/>
       </w:tblPr>
       <w:tblGrid>
         <w:gridCol w:w="1668"/>
@@ -281,8 +338,36 @@
                 <w:b/>
                 <w:sz w:val="28"/>
               </w:rPr>
-              <w:t>Ing. Dario Novodvoretz</w:t>
+              <w:t xml:space="preserve">Ing. </w:t>
             </w:r>
+            <w:proofErr w:type="spellStart"/>
+            <w:r>
+              <w:rPr>
+                <w:rFonts w:asciiTheme="majorHAnsi" w:hAnsiTheme="majorHAnsi"/>
+                <w:b/>
+                <w:sz w:val="28"/>
+              </w:rPr>
+              <w:t>Dario</w:t>
+            </w:r>
+            <w:proofErr w:type="spellEnd"/>
+            <w:r>
+              <w:rPr>
+                <w:rFonts w:asciiTheme="majorHAnsi" w:hAnsiTheme="majorHAnsi"/>
+                <w:b/>
+                <w:sz w:val="28"/>
+              </w:rPr>
+              <w:t xml:space="preserve"> </w:t>
+            </w:r>
+            <w:proofErr w:type="spellStart"/>
+            <w:r>
+              <w:rPr>
+                <w:rFonts w:asciiTheme="majorHAnsi" w:hAnsiTheme="majorHAnsi"/>
+                <w:b/>
+                <w:sz w:val="28"/>
+              </w:rPr>
+              <w:t>Novodvoretz</w:t>
+            </w:r>
+            <w:proofErr w:type="spellEnd"/>
           </w:p>
         </w:tc>
       </w:tr>
@@ -387,7 +472,7 @@
         <w:tblStyle w:val="Tablaconcuadrcula"/>
         <w:tblW w:w="9054" w:type="dxa"/>
         <w:tblInd w:w="108" w:type="dxa"/>
-        <w:tblLook w:val="04A0"/>
+        <w:tblLook w:val="04A0" w:firstRow="1" w:lastRow="0" w:firstColumn="1" w:lastColumn="0" w:noHBand="0" w:noVBand="1"/>
       </w:tblPr>
       <w:tblGrid>
         <w:gridCol w:w="3510"/>
@@ -486,13 +571,23 @@
                 <w:sz w:val="28"/>
               </w:rPr>
             </w:pPr>
+            <w:proofErr w:type="spellStart"/>
             <w:r>
               <w:rPr>
                 <w:rFonts w:asciiTheme="majorHAnsi" w:hAnsiTheme="majorHAnsi"/>
                 <w:b/>
                 <w:sz w:val="28"/>
               </w:rPr>
-              <w:t>Pántano, Laura Raquel</w:t>
+              <w:t>Pántano</w:t>
+            </w:r>
+            <w:proofErr w:type="spellEnd"/>
+            <w:r>
+              <w:rPr>
+                <w:rFonts w:asciiTheme="majorHAnsi" w:hAnsiTheme="majorHAnsi"/>
+                <w:b/>
+                <w:sz w:val="28"/>
+              </w:rPr>
+              <w:t>, Laura Raquel</w:t>
             </w:r>
           </w:p>
         </w:tc>
@@ -540,13 +635,23 @@
                 <w:sz w:val="28"/>
               </w:rPr>
             </w:pPr>
+            <w:proofErr w:type="spellStart"/>
             <w:r>
               <w:rPr>
                 <w:rFonts w:asciiTheme="majorHAnsi" w:hAnsiTheme="majorHAnsi"/>
                 <w:b/>
                 <w:sz w:val="28"/>
               </w:rPr>
-              <w:t>Extramiana, Federico</w:t>
+              <w:t>Extramiana</w:t>
+            </w:r>
+            <w:proofErr w:type="spellEnd"/>
+            <w:r>
+              <w:rPr>
+                <w:rFonts w:asciiTheme="majorHAnsi" w:hAnsiTheme="majorHAnsi"/>
+                <w:b/>
+                <w:sz w:val="28"/>
+              </w:rPr>
+              <w:t>, Federico</w:t>
             </w:r>
           </w:p>
         </w:tc>
@@ -566,7 +671,7 @@
             <w:r>
               <w:rPr>
                 <w:rFonts w:asciiTheme="majorHAnsi" w:hAnsiTheme="majorHAnsi"/>
-                <w:sz w:val="28"/>
+                <w:sz w:val="24"/>
               </w:rPr>
               <w:t>93656</w:t>
             </w:r>
@@ -581,24 +686,25 @@
             <w:pPr>
               <w:rPr>
                 <w:rFonts w:asciiTheme="majorHAnsi" w:hAnsiTheme="majorHAnsi"/>
-                <w:sz w:val="32"/>
-              </w:rPr>
-            </w:pPr>
-            <w:r>
-              <w:rPr>
-                <w:rFonts w:asciiTheme="majorHAnsi" w:hAnsiTheme="majorHAnsi"/>
                 <w:sz w:val="26"/>
                 <w:szCs w:val="26"/>
-                <w:u w:val="single"/>
-              </w:rPr>
-              <w:t>Federicoextramiana</w:t>
+              </w:rPr>
+            </w:pPr>
+            <w:r>
+              <w:rPr>
+                <w:rFonts w:asciiTheme="majorHAnsi" w:hAnsiTheme="majorHAnsi"/>
+                <w:sz w:val="26"/>
+                <w:szCs w:val="26"/>
+              </w:rPr>
+              <w:t>f</w:t>
             </w:r>
             <w:r>
               <w:rPr>
                 <w:rFonts w:asciiTheme="majorHAnsi" w:hAnsiTheme="majorHAnsi"/>
-                <w:sz w:val="28"/>
-              </w:rPr>
-              <w:t>@hotmail.com</w:t>
+                <w:sz w:val="26"/>
+                <w:szCs w:val="26"/>
+              </w:rPr>
+              <w:t>edericoextramiana@hotmail.com</w:t>
             </w:r>
           </w:p>
         </w:tc>
@@ -689,18 +795,3683 @@
         </w:rPr>
       </w:pPr>
     </w:p>
+    <w:p>
+      <w:pPr>
+        <w:rPr>
+          <w:rFonts w:asciiTheme="majorHAnsi" w:hAnsiTheme="majorHAnsi"/>
+          <w:sz w:val="32"/>
+        </w:rPr>
+      </w:pPr>
+      <w:r>
+        <w:rPr>
+          <w:rFonts w:asciiTheme="majorHAnsi" w:hAnsiTheme="majorHAnsi"/>
+          <w:sz w:val="32"/>
+        </w:rPr>
+        <w:br w:type="page"/>
+      </w:r>
+      <w:r>
+        <w:rPr>
+          <w:rFonts w:asciiTheme="majorHAnsi" w:hAnsiTheme="majorHAnsi"/>
+          <w:sz w:val="32"/>
+        </w:rPr>
+        <w:lastRenderedPageBreak/>
+        <w:br w:type="page"/>
+      </w:r>
+    </w:p>
+    <w:p>
+      <w:pPr>
+        <w:rPr>
+          <w:rFonts w:asciiTheme="majorHAnsi" w:hAnsiTheme="majorHAnsi"/>
+          <w:sz w:val="32"/>
+        </w:rPr>
+      </w:pPr>
+    </w:p>
+    <w:p>
+      <w:pPr>
+        <w:rPr>
+          <w:rFonts w:asciiTheme="majorHAnsi" w:hAnsiTheme="majorHAnsi"/>
+          <w:b/>
+          <w:sz w:val="72"/>
+        </w:rPr>
+      </w:pPr>
+      <w:r>
+        <w:rPr>
+          <w:rFonts w:asciiTheme="majorHAnsi" w:hAnsiTheme="majorHAnsi"/>
+          <w:b/>
+          <w:sz w:val="72"/>
+        </w:rPr>
+        <w:tab/>
+      </w:r>
+      <w:r>
+        <w:rPr>
+          <w:rFonts w:asciiTheme="majorHAnsi" w:hAnsiTheme="majorHAnsi"/>
+          <w:b/>
+          <w:sz w:val="72"/>
+        </w:rPr>
+        <w:t>Índice</w:t>
+      </w:r>
+    </w:p>
+    <w:p>
+      <w:pPr>
+        <w:spacing w:after="0"/>
+        <w:rPr>
+          <w:rFonts w:asciiTheme="majorHAnsi" w:hAnsiTheme="majorHAnsi"/>
+          <w:sz w:val="32"/>
+        </w:rPr>
+      </w:pPr>
+    </w:p>
+    <w:p>
+      <w:pPr>
+        <w:spacing w:after="0"/>
+        <w:rPr>
+          <w:rFonts w:asciiTheme="majorHAnsi" w:hAnsiTheme="majorHAnsi"/>
+          <w:sz w:val="24"/>
+        </w:rPr>
+      </w:pPr>
+      <w:proofErr w:type="gramStart"/>
+      <w:r>
+        <w:rPr>
+          <w:rFonts w:asciiTheme="majorHAnsi" w:hAnsiTheme="majorHAnsi"/>
+          <w:sz w:val="24"/>
+        </w:rPr>
+        <w:t>[ Hacer</w:t>
+      </w:r>
+      <w:proofErr w:type="gramEnd"/>
+      <w:r>
+        <w:rPr>
+          <w:rFonts w:asciiTheme="majorHAnsi" w:hAnsiTheme="majorHAnsi"/>
+          <w:sz w:val="24"/>
+        </w:rPr>
+        <w:t xml:space="preserve"> índice]</w:t>
+      </w:r>
+    </w:p>
+    <w:p>
+      <w:pPr>
+        <w:rPr>
+          <w:rFonts w:asciiTheme="majorHAnsi" w:hAnsiTheme="majorHAnsi"/>
+          <w:sz w:val="24"/>
+        </w:rPr>
+      </w:pPr>
+      <w:r>
+        <w:rPr>
+          <w:rFonts w:asciiTheme="majorHAnsi" w:hAnsiTheme="majorHAnsi"/>
+          <w:sz w:val="24"/>
+        </w:rPr>
+        <w:br w:type="page"/>
+      </w:r>
+    </w:p>
+    <w:p>
+      <w:pPr>
+        <w:spacing w:after="0"/>
+        <w:ind w:left="567" w:hanging="567"/>
+        <w:rPr>
+          <w:rFonts w:asciiTheme="majorHAnsi" w:hAnsiTheme="majorHAnsi"/>
+          <w:b/>
+          <w:sz w:val="36"/>
+        </w:rPr>
+      </w:pPr>
+      <w:r>
+        <w:rPr>
+          <w:rFonts w:asciiTheme="majorHAnsi" w:hAnsiTheme="majorHAnsi"/>
+          <w:b/>
+          <w:sz w:val="36"/>
+        </w:rPr>
+        <w:lastRenderedPageBreak/>
+        <w:t>1.</w:t>
+      </w:r>
+      <w:r>
+        <w:rPr>
+          <w:rFonts w:asciiTheme="majorHAnsi" w:hAnsiTheme="majorHAnsi"/>
+          <w:b/>
+          <w:sz w:val="36"/>
+        </w:rPr>
+        <w:tab/>
+        <w:t>Introducción</w:t>
+      </w:r>
+    </w:p>
+    <w:p>
+      <w:pPr>
+        <w:spacing w:after="0"/>
+        <w:ind w:left="567" w:hanging="567"/>
+        <w:rPr>
+          <w:rFonts w:asciiTheme="majorHAnsi" w:hAnsiTheme="majorHAnsi"/>
+          <w:sz w:val="24"/>
+        </w:rPr>
+      </w:pPr>
+    </w:p>
+    <w:p>
+      <w:pPr>
+        <w:autoSpaceDE w:val="0"/>
+        <w:autoSpaceDN w:val="0"/>
+        <w:adjustRightInd w:val="0"/>
+        <w:spacing w:after="0"/>
+        <w:jc w:val="both"/>
+        <w:rPr>
+          <w:rFonts w:asciiTheme="majorHAnsi" w:hAnsiTheme="majorHAnsi" w:cs="TimesNewRomanPSMT"/>
+        </w:rPr>
+      </w:pPr>
+      <w:r>
+        <w:rPr>
+          <w:rFonts w:asciiTheme="majorHAnsi" w:hAnsiTheme="majorHAnsi" w:cs="TimesNewRomanPSMT"/>
+          <w:sz w:val="24"/>
+          <w:szCs w:val="24"/>
+        </w:rPr>
+        <w:tab/>
+      </w:r>
+      <w:r>
+        <w:rPr>
+          <w:rFonts w:asciiTheme="majorHAnsi" w:hAnsiTheme="majorHAnsi" w:cs="TimesNewRomanPSMT"/>
+        </w:rPr>
+        <w:t>Se</w:t>
+      </w:r>
+      <w:r>
+        <w:rPr>
+          <w:rFonts w:asciiTheme="majorHAnsi" w:hAnsiTheme="majorHAnsi" w:cs="TimesNewRomanPSMT"/>
+        </w:rPr>
+        <w:t xml:space="preserve"> ha solicitado </w:t>
+      </w:r>
+      <w:r>
+        <w:rPr>
+          <w:rFonts w:asciiTheme="majorHAnsi" w:hAnsiTheme="majorHAnsi" w:cs="TimesNewRomanPSMT"/>
+        </w:rPr>
+        <w:t>desarrollar</w:t>
+      </w:r>
+      <w:r>
+        <w:rPr>
+          <w:rFonts w:asciiTheme="majorHAnsi" w:hAnsiTheme="majorHAnsi" w:cs="TimesNewRomanPSMT"/>
+        </w:rPr>
+        <w:t xml:space="preserve"> el sistema para el funcionamiento nocturno del par de semáforos que</w:t>
+      </w:r>
+      <w:r>
+        <w:rPr>
+          <w:rFonts w:asciiTheme="majorHAnsi" w:hAnsiTheme="majorHAnsi" w:cs="TimesNewRomanPSMT"/>
+        </w:rPr>
+        <w:t xml:space="preserve"> </w:t>
+      </w:r>
+      <w:r>
+        <w:rPr>
+          <w:rFonts w:asciiTheme="majorHAnsi" w:hAnsiTheme="majorHAnsi" w:cs="TimesNewRomanPSMT"/>
+        </w:rPr>
+        <w:t>se encuentran en la esquina de una estación de Bomberos. A continuación se describe cómo debe ser el</w:t>
+      </w:r>
+      <w:r>
+        <w:rPr>
+          <w:rFonts w:asciiTheme="majorHAnsi" w:hAnsiTheme="majorHAnsi" w:cs="TimesNewRomanPSMT"/>
+        </w:rPr>
+        <w:t xml:space="preserve"> </w:t>
+      </w:r>
+      <w:r>
+        <w:rPr>
+          <w:rFonts w:asciiTheme="majorHAnsi" w:hAnsiTheme="majorHAnsi" w:cs="TimesNewRomanPSMT"/>
+        </w:rPr>
+        <w:t>funcionamiento de los mismos:</w:t>
+      </w:r>
+    </w:p>
+    <w:p>
+      <w:pPr>
+        <w:autoSpaceDE w:val="0"/>
+        <w:autoSpaceDN w:val="0"/>
+        <w:adjustRightInd w:val="0"/>
+        <w:spacing w:after="0"/>
+        <w:jc w:val="both"/>
+        <w:rPr>
+          <w:rFonts w:asciiTheme="majorHAnsi" w:hAnsiTheme="majorHAnsi" w:cs="TimesNewRomanPSMT"/>
+        </w:rPr>
+      </w:pPr>
+    </w:p>
+    <w:p>
+      <w:pPr>
+        <w:pStyle w:val="Prrafodelista"/>
+        <w:numPr>
+          <w:ilvl w:val="0"/>
+          <w:numId w:val="1"/>
+        </w:numPr>
+        <w:autoSpaceDE w:val="0"/>
+        <w:autoSpaceDN w:val="0"/>
+        <w:adjustRightInd w:val="0"/>
+        <w:spacing w:after="0"/>
+        <w:ind w:left="426" w:hanging="207"/>
+        <w:jc w:val="both"/>
+        <w:rPr>
+          <w:rFonts w:asciiTheme="majorHAnsi" w:hAnsiTheme="majorHAnsi"/>
+        </w:rPr>
+      </w:pPr>
+      <w:r>
+        <w:rPr>
+          <w:rFonts w:asciiTheme="majorHAnsi" w:hAnsiTheme="majorHAnsi"/>
+        </w:rPr>
+        <w:t xml:space="preserve">Ambos semáforos se encontrarán por defecto en un estado en el cual la luz amarilla se enciende de forma intermitente (1 </w:t>
+      </w:r>
+      <w:proofErr w:type="spellStart"/>
+      <w:r>
+        <w:rPr>
+          <w:rFonts w:asciiTheme="majorHAnsi" w:hAnsiTheme="majorHAnsi"/>
+        </w:rPr>
+        <w:t>seg</w:t>
+      </w:r>
+      <w:proofErr w:type="spellEnd"/>
+      <w:r>
+        <w:rPr>
+          <w:rFonts w:asciiTheme="majorHAnsi" w:hAnsiTheme="majorHAnsi"/>
+        </w:rPr>
+        <w:t xml:space="preserve">. prendida – 1 </w:t>
+      </w:r>
+      <w:proofErr w:type="spellStart"/>
+      <w:r>
+        <w:rPr>
+          <w:rFonts w:asciiTheme="majorHAnsi" w:hAnsiTheme="majorHAnsi"/>
+        </w:rPr>
+        <w:t>seg</w:t>
+      </w:r>
+      <w:proofErr w:type="spellEnd"/>
+      <w:r>
+        <w:rPr>
+          <w:rFonts w:asciiTheme="majorHAnsi" w:hAnsiTheme="majorHAnsi"/>
+        </w:rPr>
+        <w:t>. apagada);</w:t>
+      </w:r>
+    </w:p>
+    <w:p>
+      <w:pPr>
+        <w:pStyle w:val="Prrafodelista"/>
+        <w:numPr>
+          <w:ilvl w:val="0"/>
+          <w:numId w:val="1"/>
+        </w:numPr>
+        <w:autoSpaceDE w:val="0"/>
+        <w:autoSpaceDN w:val="0"/>
+        <w:adjustRightInd w:val="0"/>
+        <w:spacing w:after="0"/>
+        <w:ind w:left="426" w:hanging="207"/>
+        <w:jc w:val="both"/>
+        <w:rPr>
+          <w:rFonts w:asciiTheme="majorHAnsi" w:hAnsiTheme="majorHAnsi"/>
+        </w:rPr>
+      </w:pPr>
+      <w:r>
+        <w:rPr>
+          <w:rFonts w:asciiTheme="majorHAnsi" w:hAnsiTheme="majorHAnsi"/>
+        </w:rPr>
+        <w:t xml:space="preserve">Cuando un peatón desea cruzar, debe pulsar el botón que se encuentra debajo del semáforo. En tal caso, </w:t>
+      </w:r>
+      <w:r>
+        <w:rPr>
+          <w:rFonts w:asciiTheme="majorHAnsi" w:hAnsiTheme="majorHAnsi"/>
+        </w:rPr>
+        <w:t>los semáforos seguirán la siguiente secuencia:</w:t>
+      </w:r>
+    </w:p>
+    <w:p>
+      <w:pPr>
+        <w:pStyle w:val="Prrafodelista"/>
+        <w:autoSpaceDE w:val="0"/>
+        <w:autoSpaceDN w:val="0"/>
+        <w:adjustRightInd w:val="0"/>
+        <w:spacing w:after="0"/>
+        <w:ind w:left="426"/>
+        <w:jc w:val="both"/>
+        <w:rPr>
+          <w:rFonts w:asciiTheme="majorHAnsi" w:hAnsiTheme="majorHAnsi"/>
+          <w:sz w:val="18"/>
+        </w:rPr>
+      </w:pPr>
+    </w:p>
+    <w:p>
+      <w:pPr>
+        <w:pStyle w:val="Prrafodelista"/>
+        <w:numPr>
+          <w:ilvl w:val="0"/>
+          <w:numId w:val="2"/>
+        </w:numPr>
+        <w:autoSpaceDE w:val="0"/>
+        <w:autoSpaceDN w:val="0"/>
+        <w:adjustRightInd w:val="0"/>
+        <w:spacing w:after="0"/>
+        <w:ind w:left="851" w:hanging="196"/>
+        <w:jc w:val="both"/>
+        <w:rPr>
+          <w:rFonts w:asciiTheme="majorHAnsi" w:hAnsiTheme="majorHAnsi"/>
+        </w:rPr>
+      </w:pPr>
+      <w:r>
+        <w:rPr>
+          <w:rFonts w:asciiTheme="majorHAnsi" w:hAnsiTheme="majorHAnsi"/>
+        </w:rPr>
+        <w:t>Por 5 segundos se mantendrá encendida la luz amarilla en el semáforo 1, y se encenderá la luz roja en el semáforo 2.</w:t>
+      </w:r>
+    </w:p>
+    <w:p>
+      <w:pPr>
+        <w:pStyle w:val="Prrafodelista"/>
+        <w:numPr>
+          <w:ilvl w:val="0"/>
+          <w:numId w:val="2"/>
+        </w:numPr>
+        <w:autoSpaceDE w:val="0"/>
+        <w:autoSpaceDN w:val="0"/>
+        <w:adjustRightInd w:val="0"/>
+        <w:spacing w:after="0"/>
+        <w:ind w:left="851" w:hanging="196"/>
+        <w:jc w:val="both"/>
+        <w:rPr>
+          <w:rFonts w:asciiTheme="majorHAnsi" w:hAnsiTheme="majorHAnsi"/>
+        </w:rPr>
+      </w:pPr>
+      <w:r>
+        <w:rPr>
+          <w:rFonts w:asciiTheme="majorHAnsi" w:hAnsiTheme="majorHAnsi"/>
+        </w:rPr>
+        <w:t>Luego, se encenderá la luz verde del semáforo 1 dejando la luz roja en el semáforo 2. Se permanecerá en este estado por una duración de 30 segundos.</w:t>
+      </w:r>
+    </w:p>
+    <w:p>
+      <w:pPr>
+        <w:pStyle w:val="Prrafodelista"/>
+        <w:numPr>
+          <w:ilvl w:val="0"/>
+          <w:numId w:val="2"/>
+        </w:numPr>
+        <w:autoSpaceDE w:val="0"/>
+        <w:autoSpaceDN w:val="0"/>
+        <w:adjustRightInd w:val="0"/>
+        <w:spacing w:after="0"/>
+        <w:ind w:left="851" w:hanging="196"/>
+        <w:jc w:val="both"/>
+        <w:rPr>
+          <w:rFonts w:asciiTheme="majorHAnsi" w:hAnsiTheme="majorHAnsi"/>
+        </w:rPr>
+      </w:pPr>
+      <w:r>
+        <w:rPr>
+          <w:rFonts w:asciiTheme="majorHAnsi" w:hAnsiTheme="majorHAnsi"/>
+        </w:rPr>
+        <w:t xml:space="preserve">Transcurrido ese período, se encenderá la luz amarilla del semáforo 1 mientras que el semáforo 2 </w:t>
+      </w:r>
+      <w:proofErr w:type="gramStart"/>
+      <w:r>
+        <w:rPr>
+          <w:rFonts w:asciiTheme="majorHAnsi" w:hAnsiTheme="majorHAnsi"/>
+        </w:rPr>
+        <w:t>continua</w:t>
+      </w:r>
+      <w:proofErr w:type="gramEnd"/>
+      <w:r>
+        <w:rPr>
+          <w:rFonts w:asciiTheme="majorHAnsi" w:hAnsiTheme="majorHAnsi"/>
+        </w:rPr>
+        <w:t xml:space="preserve"> con la luz roja encendida.</w:t>
+      </w:r>
+    </w:p>
+    <w:p>
+      <w:pPr>
+        <w:pStyle w:val="Prrafodelista"/>
+        <w:numPr>
+          <w:ilvl w:val="0"/>
+          <w:numId w:val="2"/>
+        </w:numPr>
+        <w:autoSpaceDE w:val="0"/>
+        <w:autoSpaceDN w:val="0"/>
+        <w:adjustRightInd w:val="0"/>
+        <w:spacing w:after="0"/>
+        <w:ind w:left="851" w:hanging="196"/>
+        <w:jc w:val="both"/>
+        <w:rPr>
+          <w:rFonts w:asciiTheme="majorHAnsi" w:hAnsiTheme="majorHAnsi"/>
+        </w:rPr>
+      </w:pPr>
+      <w:r>
+        <w:rPr>
+          <w:rFonts w:asciiTheme="majorHAnsi" w:hAnsiTheme="majorHAnsi"/>
+        </w:rPr>
+        <w:t>Una vez transcurridos 5 segundos, se enciende la luz roja del semáforo 1 mientras que se pone en amarillo el semáforo 2. Se quedará en este estado por 5 segundos.</w:t>
+      </w:r>
+    </w:p>
+    <w:p>
+      <w:pPr>
+        <w:pStyle w:val="Prrafodelista"/>
+        <w:numPr>
+          <w:ilvl w:val="0"/>
+          <w:numId w:val="2"/>
+        </w:numPr>
+        <w:autoSpaceDE w:val="0"/>
+        <w:autoSpaceDN w:val="0"/>
+        <w:adjustRightInd w:val="0"/>
+        <w:spacing w:after="0"/>
+        <w:ind w:left="851" w:hanging="196"/>
+        <w:jc w:val="both"/>
+        <w:rPr>
+          <w:rFonts w:asciiTheme="majorHAnsi" w:hAnsiTheme="majorHAnsi"/>
+        </w:rPr>
+      </w:pPr>
+      <w:r>
+        <w:rPr>
+          <w:rFonts w:asciiTheme="majorHAnsi" w:hAnsiTheme="majorHAnsi"/>
+        </w:rPr>
+        <w:t>Ahora deberá permanecer el semáforo 1 en rojo mientras que el semáforo 2 prende únicamente la luz verde, quedando en este estado por otros 30 segundos.</w:t>
+      </w:r>
+    </w:p>
+    <w:p>
+      <w:pPr>
+        <w:pStyle w:val="Prrafodelista"/>
+        <w:numPr>
+          <w:ilvl w:val="0"/>
+          <w:numId w:val="2"/>
+        </w:numPr>
+        <w:autoSpaceDE w:val="0"/>
+        <w:autoSpaceDN w:val="0"/>
+        <w:adjustRightInd w:val="0"/>
+        <w:spacing w:after="0"/>
+        <w:ind w:left="851" w:hanging="196"/>
+        <w:jc w:val="both"/>
+        <w:rPr>
+          <w:rFonts w:asciiTheme="majorHAnsi" w:hAnsiTheme="majorHAnsi"/>
+        </w:rPr>
+      </w:pPr>
+      <w:r>
+        <w:rPr>
+          <w:rFonts w:asciiTheme="majorHAnsi" w:hAnsiTheme="majorHAnsi"/>
+        </w:rPr>
+        <w:t>Cumplido dicho tiempo, se procede a encender la luz amarilla exclusivamente en el semáforo 2, mientras que en el semáforo 1 se mantiene encendida la roja.</w:t>
+      </w:r>
+    </w:p>
+    <w:p>
+      <w:pPr>
+        <w:pStyle w:val="Prrafodelista"/>
+        <w:numPr>
+          <w:ilvl w:val="0"/>
+          <w:numId w:val="2"/>
+        </w:numPr>
+        <w:autoSpaceDE w:val="0"/>
+        <w:autoSpaceDN w:val="0"/>
+        <w:adjustRightInd w:val="0"/>
+        <w:spacing w:after="0"/>
+        <w:ind w:left="851" w:hanging="196"/>
+        <w:jc w:val="both"/>
+        <w:rPr>
+          <w:rFonts w:asciiTheme="majorHAnsi" w:hAnsiTheme="majorHAnsi"/>
+        </w:rPr>
+      </w:pPr>
+      <w:r>
+        <w:rPr>
+          <w:rFonts w:asciiTheme="majorHAnsi" w:hAnsiTheme="majorHAnsi"/>
+        </w:rPr>
+        <w:t xml:space="preserve">Luego de 5 segundos, se procede a volver al estado por defecto, en el cual ambos semáforos encienden de forma intermitente sus luces amarillas. </w:t>
+      </w:r>
+    </w:p>
+    <w:p>
+      <w:pPr>
+        <w:autoSpaceDE w:val="0"/>
+        <w:autoSpaceDN w:val="0"/>
+        <w:adjustRightInd w:val="0"/>
+        <w:spacing w:after="0"/>
+        <w:jc w:val="both"/>
+        <w:rPr>
+          <w:rFonts w:asciiTheme="majorHAnsi" w:hAnsiTheme="majorHAnsi"/>
+          <w:sz w:val="18"/>
+        </w:rPr>
+      </w:pPr>
+    </w:p>
+    <w:p>
+      <w:pPr>
+        <w:pStyle w:val="Prrafodelista"/>
+        <w:numPr>
+          <w:ilvl w:val="0"/>
+          <w:numId w:val="3"/>
+        </w:numPr>
+        <w:autoSpaceDE w:val="0"/>
+        <w:autoSpaceDN w:val="0"/>
+        <w:adjustRightInd w:val="0"/>
+        <w:spacing w:after="0"/>
+        <w:ind w:left="426" w:hanging="219"/>
+        <w:jc w:val="both"/>
+        <w:rPr>
+          <w:rFonts w:asciiTheme="majorHAnsi" w:hAnsiTheme="majorHAnsi"/>
+        </w:rPr>
+      </w:pPr>
+      <w:r>
+        <w:rPr>
+          <w:rFonts w:asciiTheme="majorHAnsi" w:hAnsiTheme="majorHAnsi"/>
+        </w:rPr>
+        <w:t>En caso de volverse a presionar el botón para el cruce de los peatones mientras se ejecuta la secuencia anterior, éste no tiene ningún efecto</w:t>
+      </w:r>
+      <w:r>
+        <w:rPr>
+          <w:rFonts w:asciiTheme="majorHAnsi" w:hAnsiTheme="majorHAnsi"/>
+        </w:rPr>
+        <w:t>.</w:t>
+      </w:r>
+    </w:p>
+    <w:p>
+      <w:pPr>
+        <w:pStyle w:val="Prrafodelista"/>
+        <w:numPr>
+          <w:ilvl w:val="0"/>
+          <w:numId w:val="3"/>
+        </w:numPr>
+        <w:autoSpaceDE w:val="0"/>
+        <w:autoSpaceDN w:val="0"/>
+        <w:adjustRightInd w:val="0"/>
+        <w:spacing w:after="0"/>
+        <w:ind w:left="426" w:hanging="219"/>
+        <w:jc w:val="both"/>
+        <w:rPr>
+          <w:rFonts w:asciiTheme="majorHAnsi" w:hAnsiTheme="majorHAnsi"/>
+        </w:rPr>
+      </w:pPr>
+      <w:r>
+        <w:rPr>
+          <w:rFonts w:asciiTheme="majorHAnsi" w:hAnsiTheme="majorHAnsi"/>
+        </w:rPr>
+        <w:t xml:space="preserve">Existe también un botón </w:t>
+      </w:r>
+      <w:r>
+        <w:rPr>
+          <w:rFonts w:asciiTheme="majorHAnsi" w:hAnsiTheme="majorHAnsi"/>
+        </w:rPr>
+        <w:t>que es utilizado al momento que deben salir los camiones de Bomberos. Cuando este es presionado, ambos semáforos deben pasar a encender su luz roja y su luz amarilla simultáneamente. Debido a que el tiempo requerido para la salida de los camiones no es conocido, se debe esperar a que este botón sea pulsado nuevamente para volver al estado por defecto de los semáforos (sin importar en qué estados se encontraban previamente).</w:t>
+      </w:r>
+    </w:p>
+    <w:p>
+      <w:pPr>
+        <w:pStyle w:val="Prrafodelista"/>
+        <w:numPr>
+          <w:ilvl w:val="0"/>
+          <w:numId w:val="3"/>
+        </w:numPr>
+        <w:autoSpaceDE w:val="0"/>
+        <w:autoSpaceDN w:val="0"/>
+        <w:adjustRightInd w:val="0"/>
+        <w:spacing w:after="0"/>
+        <w:ind w:left="426" w:hanging="219"/>
+        <w:jc w:val="both"/>
+        <w:rPr>
+          <w:rFonts w:asciiTheme="majorHAnsi" w:hAnsiTheme="majorHAnsi"/>
+        </w:rPr>
+      </w:pPr>
+      <w:r>
+        <w:rPr>
+          <w:rFonts w:asciiTheme="majorHAnsi" w:hAnsiTheme="majorHAnsi"/>
+        </w:rPr>
+        <w:t xml:space="preserve">Para tener referencia temporal, </w:t>
+      </w:r>
+      <w:r>
+        <w:rPr>
+          <w:rFonts w:asciiTheme="majorHAnsi" w:hAnsiTheme="majorHAnsi"/>
+        </w:rPr>
+        <w:t>existe una señal de reloj de 32</w:t>
+      </w:r>
+      <w:r>
+        <w:rPr>
+          <w:rFonts w:asciiTheme="majorHAnsi" w:hAnsiTheme="majorHAnsi"/>
+        </w:rPr>
+        <w:t>kHz que puede ser utilizada en cada uno de los semáforos.</w:t>
+      </w:r>
+    </w:p>
+    <w:p>
+      <w:pPr>
+        <w:autoSpaceDE w:val="0"/>
+        <w:autoSpaceDN w:val="0"/>
+        <w:adjustRightInd w:val="0"/>
+        <w:spacing w:after="0"/>
+        <w:jc w:val="both"/>
+        <w:rPr>
+          <w:rFonts w:asciiTheme="majorHAnsi" w:hAnsiTheme="majorHAnsi"/>
+        </w:rPr>
+      </w:pPr>
+    </w:p>
+    <w:p>
+      <w:pPr>
+        <w:autoSpaceDE w:val="0"/>
+        <w:autoSpaceDN w:val="0"/>
+        <w:adjustRightInd w:val="0"/>
+        <w:spacing w:after="0"/>
+        <w:jc w:val="both"/>
+        <w:rPr>
+          <w:rFonts w:asciiTheme="majorHAnsi" w:hAnsiTheme="majorHAnsi"/>
+        </w:rPr>
+      </w:pPr>
+      <w:r>
+        <w:rPr>
+          <w:rFonts w:asciiTheme="majorHAnsi" w:hAnsiTheme="majorHAnsi"/>
+        </w:rPr>
+        <w:tab/>
+        <w:t xml:space="preserve">Este primer informe se limita solamente a la búsqueda y desarrollo de una solución cableada, es decir, mediante el uso de compuertas lógicas, </w:t>
+      </w:r>
+      <w:proofErr w:type="spellStart"/>
+      <w:r>
+        <w:rPr>
+          <w:rFonts w:asciiTheme="majorHAnsi" w:hAnsiTheme="majorHAnsi"/>
+        </w:rPr>
+        <w:t>flip-flops</w:t>
+      </w:r>
+      <w:proofErr w:type="spellEnd"/>
+      <w:r>
+        <w:rPr>
+          <w:rFonts w:asciiTheme="majorHAnsi" w:hAnsiTheme="majorHAnsi"/>
+        </w:rPr>
+        <w:t xml:space="preserve"> y demás componentes electrónicos cuyas hojas de datos se encuentran </w:t>
+      </w:r>
+      <w:r>
+        <w:rPr>
+          <w:rFonts w:asciiTheme="majorHAnsi" w:hAnsiTheme="majorHAnsi"/>
+        </w:rPr>
+        <w:t xml:space="preserve">adjuntas </w:t>
+      </w:r>
+      <w:r>
+        <w:rPr>
+          <w:rFonts w:asciiTheme="majorHAnsi" w:hAnsiTheme="majorHAnsi"/>
+        </w:rPr>
+        <w:t xml:space="preserve">en el </w:t>
+      </w:r>
+      <w:r>
+        <w:rPr>
+          <w:rFonts w:asciiTheme="majorHAnsi" w:hAnsiTheme="majorHAnsi"/>
+          <w:i/>
+        </w:rPr>
+        <w:t>Apéndice A</w:t>
+      </w:r>
+      <w:r>
+        <w:rPr>
+          <w:rFonts w:asciiTheme="majorHAnsi" w:hAnsiTheme="majorHAnsi"/>
+        </w:rPr>
+        <w:t xml:space="preserve">. </w:t>
+      </w:r>
+    </w:p>
+    <w:p>
+      <w:pPr>
+        <w:autoSpaceDE w:val="0"/>
+        <w:autoSpaceDN w:val="0"/>
+        <w:adjustRightInd w:val="0"/>
+        <w:spacing w:after="0"/>
+        <w:jc w:val="both"/>
+        <w:rPr>
+          <w:rFonts w:asciiTheme="majorHAnsi" w:hAnsiTheme="majorHAnsi"/>
+        </w:rPr>
+      </w:pPr>
+    </w:p>
+    <w:p>
+      <w:pPr>
+        <w:spacing w:after="0"/>
+        <w:ind w:left="567" w:hanging="567"/>
+        <w:rPr>
+          <w:rFonts w:asciiTheme="majorHAnsi" w:hAnsiTheme="majorHAnsi"/>
+          <w:b/>
+          <w:sz w:val="36"/>
+        </w:rPr>
+      </w:pPr>
+    </w:p>
+    <w:p>
+      <w:pPr>
+        <w:spacing w:after="0"/>
+        <w:ind w:left="567" w:hanging="567"/>
+        <w:rPr>
+          <w:rFonts w:asciiTheme="majorHAnsi" w:hAnsiTheme="majorHAnsi"/>
+          <w:b/>
+          <w:sz w:val="36"/>
+        </w:rPr>
+      </w:pPr>
+      <w:r>
+        <w:rPr>
+          <w:rFonts w:asciiTheme="majorHAnsi" w:hAnsiTheme="majorHAnsi"/>
+          <w:b/>
+          <w:sz w:val="36"/>
+        </w:rPr>
+        <w:lastRenderedPageBreak/>
+        <w:t>2</w:t>
+      </w:r>
+      <w:r>
+        <w:rPr>
+          <w:rFonts w:asciiTheme="majorHAnsi" w:hAnsiTheme="majorHAnsi"/>
+          <w:b/>
+          <w:sz w:val="36"/>
+        </w:rPr>
+        <w:t>.</w:t>
+      </w:r>
+      <w:r>
+        <w:rPr>
+          <w:rFonts w:asciiTheme="majorHAnsi" w:hAnsiTheme="majorHAnsi"/>
+          <w:b/>
+          <w:sz w:val="36"/>
+        </w:rPr>
+        <w:tab/>
+      </w:r>
+      <w:r>
+        <w:rPr>
+          <w:rFonts w:asciiTheme="majorHAnsi" w:hAnsiTheme="majorHAnsi"/>
+          <w:b/>
+          <w:sz w:val="36"/>
+        </w:rPr>
+        <w:t>Diagrama de estados</w:t>
+      </w:r>
+    </w:p>
+    <w:p>
+      <w:pPr>
+        <w:spacing w:after="0"/>
+        <w:ind w:left="567" w:hanging="567"/>
+        <w:rPr>
+          <w:rFonts w:asciiTheme="majorHAnsi" w:hAnsiTheme="majorHAnsi"/>
+          <w:sz w:val="24"/>
+        </w:rPr>
+      </w:pPr>
+    </w:p>
+    <w:p>
+      <w:pPr>
+        <w:autoSpaceDE w:val="0"/>
+        <w:autoSpaceDN w:val="0"/>
+        <w:adjustRightInd w:val="0"/>
+        <w:spacing w:after="0"/>
+        <w:jc w:val="both"/>
+        <w:rPr>
+          <w:rFonts w:asciiTheme="majorHAnsi" w:hAnsiTheme="majorHAnsi" w:cs="TimesNewRomanPSMT"/>
+          <w:szCs w:val="24"/>
+        </w:rPr>
+      </w:pPr>
+      <w:r>
+        <w:rPr>
+          <w:rFonts w:asciiTheme="majorHAnsi" w:hAnsiTheme="majorHAnsi" w:cs="TimesNewRomanPSMT"/>
+          <w:sz w:val="24"/>
+          <w:szCs w:val="24"/>
+        </w:rPr>
+        <w:tab/>
+      </w:r>
+      <w:r>
+        <w:rPr>
+          <w:rFonts w:asciiTheme="majorHAnsi" w:hAnsiTheme="majorHAnsi" w:cs="TimesNewRomanPSMT"/>
+          <w:szCs w:val="24"/>
+        </w:rPr>
+        <w:t xml:space="preserve">Para iniciar el camino hacia una solución cableada </w:t>
+      </w:r>
+      <w:r>
+        <w:rPr>
+          <w:rFonts w:asciiTheme="majorHAnsi" w:hAnsiTheme="majorHAnsi" w:cs="TimesNewRomanPSMT"/>
+          <w:szCs w:val="24"/>
+        </w:rPr>
+        <w:t>que cumpla con los requerimientos de forma eficiente, comenzaremos realizando el diagrama de estados pertinente. Paso previo se deben establecer las variables de entrada y de salida principales del sistema, l</w:t>
+      </w:r>
+      <w:r>
+        <w:rPr>
+          <w:rFonts w:asciiTheme="majorHAnsi" w:hAnsiTheme="majorHAnsi" w:cs="TimesNewRomanPSMT"/>
+          <w:szCs w:val="24"/>
+        </w:rPr>
+        <w:t>a</w:t>
+      </w:r>
+      <w:r>
+        <w:rPr>
+          <w:rFonts w:asciiTheme="majorHAnsi" w:hAnsiTheme="majorHAnsi" w:cs="TimesNewRomanPSMT"/>
+          <w:szCs w:val="24"/>
+        </w:rPr>
+        <w:t xml:space="preserve">s cuales se muestran en la </w:t>
+      </w:r>
+      <w:r>
+        <w:rPr>
+          <w:rFonts w:asciiTheme="majorHAnsi" w:hAnsiTheme="majorHAnsi" w:cs="TimesNewRomanPSMT"/>
+          <w:i/>
+          <w:szCs w:val="24"/>
+        </w:rPr>
+        <w:t>Tabla 2.1</w:t>
+      </w:r>
+      <w:r>
+        <w:rPr>
+          <w:rFonts w:asciiTheme="majorHAnsi" w:hAnsiTheme="majorHAnsi" w:cs="TimesNewRomanPSMT"/>
+          <w:szCs w:val="24"/>
+        </w:rPr>
+        <w:t xml:space="preserve">. </w:t>
+      </w:r>
+    </w:p>
+    <w:p>
+      <w:pPr>
+        <w:autoSpaceDE w:val="0"/>
+        <w:autoSpaceDN w:val="0"/>
+        <w:adjustRightInd w:val="0"/>
+        <w:spacing w:after="0"/>
+        <w:jc w:val="both"/>
+        <w:rPr>
+          <w:rFonts w:asciiTheme="majorHAnsi" w:hAnsiTheme="majorHAnsi" w:cs="TimesNewRomanPSMT"/>
+          <w:szCs w:val="24"/>
+        </w:rPr>
+      </w:pPr>
+    </w:p>
+    <w:p>
+      <w:pPr>
+        <w:autoSpaceDE w:val="0"/>
+        <w:autoSpaceDN w:val="0"/>
+        <w:adjustRightInd w:val="0"/>
+        <w:spacing w:after="0"/>
+        <w:jc w:val="both"/>
+        <w:rPr>
+          <w:rFonts w:asciiTheme="majorHAnsi" w:hAnsiTheme="majorHAnsi" w:cs="TimesNewRomanPSMT"/>
+          <w:szCs w:val="24"/>
+        </w:rPr>
+      </w:pPr>
+    </w:p>
+    <w:tbl>
+      <w:tblPr>
+        <w:tblStyle w:val="Tablaconcuadrcula"/>
+        <w:tblW w:w="0" w:type="auto"/>
+        <w:jc w:val="center"/>
+        <w:tblLook w:val="04A0" w:firstRow="1" w:lastRow="0" w:firstColumn="1" w:lastColumn="0" w:noHBand="0" w:noVBand="1"/>
+      </w:tblPr>
+      <w:tblGrid>
+        <w:gridCol w:w="1809"/>
+        <w:gridCol w:w="3686"/>
+        <w:gridCol w:w="992"/>
+      </w:tblGrid>
+      <w:tr>
+        <w:trPr>
+          <w:trHeight w:val="376"/>
+          <w:jc w:val="center"/>
+        </w:trPr>
+        <w:tc>
+          <w:tcPr>
+            <w:tcW w:w="1809" w:type="dxa"/>
+            <w:shd w:val="clear" w:color="auto" w:fill="F2F2F2" w:themeFill="background1" w:themeFillShade="F2"/>
+            <w:vAlign w:val="center"/>
+          </w:tcPr>
+          <w:p>
+            <w:pPr>
+              <w:autoSpaceDE w:val="0"/>
+              <w:autoSpaceDN w:val="0"/>
+              <w:adjustRightInd w:val="0"/>
+              <w:spacing w:line="276" w:lineRule="auto"/>
+              <w:jc w:val="both"/>
+              <w:rPr>
+                <w:rFonts w:asciiTheme="majorHAnsi" w:hAnsiTheme="majorHAnsi"/>
+                <w:b/>
+                <w:sz w:val="20"/>
+              </w:rPr>
+            </w:pPr>
+            <w:r>
+              <w:rPr>
+                <w:rFonts w:asciiTheme="majorHAnsi" w:hAnsiTheme="majorHAnsi"/>
+                <w:b/>
+                <w:sz w:val="20"/>
+              </w:rPr>
+              <w:t>Tipo de variable</w:t>
+            </w:r>
+          </w:p>
+        </w:tc>
+        <w:tc>
+          <w:tcPr>
+            <w:tcW w:w="3686" w:type="dxa"/>
+            <w:shd w:val="clear" w:color="auto" w:fill="F2F2F2" w:themeFill="background1" w:themeFillShade="F2"/>
+            <w:vAlign w:val="center"/>
+          </w:tcPr>
+          <w:p>
+            <w:pPr>
+              <w:autoSpaceDE w:val="0"/>
+              <w:autoSpaceDN w:val="0"/>
+              <w:adjustRightInd w:val="0"/>
+              <w:spacing w:line="276" w:lineRule="auto"/>
+              <w:jc w:val="both"/>
+              <w:rPr>
+                <w:rFonts w:asciiTheme="majorHAnsi" w:hAnsiTheme="majorHAnsi"/>
+                <w:b/>
+                <w:sz w:val="20"/>
+              </w:rPr>
+            </w:pPr>
+            <w:r>
+              <w:rPr>
+                <w:rFonts w:asciiTheme="majorHAnsi" w:hAnsiTheme="majorHAnsi"/>
+                <w:b/>
+                <w:sz w:val="20"/>
+              </w:rPr>
+              <w:t>Especificación</w:t>
+            </w:r>
+          </w:p>
+        </w:tc>
+        <w:tc>
+          <w:tcPr>
+            <w:tcW w:w="992" w:type="dxa"/>
+            <w:shd w:val="clear" w:color="auto" w:fill="F2F2F2" w:themeFill="background1" w:themeFillShade="F2"/>
+            <w:vAlign w:val="center"/>
+          </w:tcPr>
+          <w:p>
+            <w:pPr>
+              <w:autoSpaceDE w:val="0"/>
+              <w:autoSpaceDN w:val="0"/>
+              <w:adjustRightInd w:val="0"/>
+              <w:spacing w:line="276" w:lineRule="auto"/>
+              <w:jc w:val="center"/>
+              <w:rPr>
+                <w:rFonts w:asciiTheme="majorHAnsi" w:hAnsiTheme="majorHAnsi"/>
+                <w:b/>
+                <w:sz w:val="20"/>
+              </w:rPr>
+            </w:pPr>
+            <w:r>
+              <w:rPr>
+                <w:rFonts w:asciiTheme="majorHAnsi" w:hAnsiTheme="majorHAnsi"/>
+                <w:b/>
+                <w:sz w:val="20"/>
+              </w:rPr>
+              <w:t>ID</w:t>
+            </w:r>
+          </w:p>
+        </w:tc>
+      </w:tr>
+      <w:tr>
+        <w:trPr>
+          <w:jc w:val="center"/>
+        </w:trPr>
+        <w:tc>
+          <w:tcPr>
+            <w:tcW w:w="1809" w:type="dxa"/>
+            <w:vMerge w:val="restart"/>
+            <w:vAlign w:val="center"/>
+          </w:tcPr>
+          <w:p>
+            <w:pPr>
+              <w:autoSpaceDE w:val="0"/>
+              <w:autoSpaceDN w:val="0"/>
+              <w:adjustRightInd w:val="0"/>
+              <w:jc w:val="center"/>
+              <w:rPr>
+                <w:rFonts w:asciiTheme="majorHAnsi" w:hAnsiTheme="majorHAnsi"/>
+                <w:sz w:val="20"/>
+              </w:rPr>
+            </w:pPr>
+            <w:r>
+              <w:rPr>
+                <w:rFonts w:asciiTheme="majorHAnsi" w:hAnsiTheme="majorHAnsi"/>
+                <w:sz w:val="20"/>
+              </w:rPr>
+              <w:t>Entrada</w:t>
+            </w:r>
+          </w:p>
+        </w:tc>
+        <w:tc>
+          <w:tcPr>
+            <w:tcW w:w="3686" w:type="dxa"/>
+            <w:vAlign w:val="center"/>
+          </w:tcPr>
+          <w:p>
+            <w:pPr>
+              <w:autoSpaceDE w:val="0"/>
+              <w:autoSpaceDN w:val="0"/>
+              <w:adjustRightInd w:val="0"/>
+              <w:spacing w:line="276" w:lineRule="auto"/>
+              <w:jc w:val="both"/>
+              <w:rPr>
+                <w:rFonts w:asciiTheme="majorHAnsi" w:hAnsiTheme="majorHAnsi"/>
+                <w:sz w:val="20"/>
+              </w:rPr>
+            </w:pPr>
+            <w:r>
+              <w:rPr>
+                <w:rFonts w:asciiTheme="majorHAnsi" w:hAnsiTheme="majorHAnsi"/>
+                <w:sz w:val="20"/>
+              </w:rPr>
+              <w:t>Botón de cruce del peatón</w:t>
+            </w:r>
+          </w:p>
+        </w:tc>
+        <w:tc>
+          <w:tcPr>
+            <w:tcW w:w="992" w:type="dxa"/>
+            <w:vAlign w:val="center"/>
+          </w:tcPr>
+          <w:p>
+            <w:pPr>
+              <w:autoSpaceDE w:val="0"/>
+              <w:autoSpaceDN w:val="0"/>
+              <w:adjustRightInd w:val="0"/>
+              <w:jc w:val="center"/>
+              <w:rPr>
+                <w:rFonts w:asciiTheme="majorHAnsi" w:hAnsiTheme="majorHAnsi"/>
+                <w:sz w:val="20"/>
+              </w:rPr>
+            </w:pPr>
+            <w:r>
+              <w:rPr>
+                <w:rFonts w:asciiTheme="majorHAnsi" w:hAnsiTheme="majorHAnsi"/>
+                <w:sz w:val="20"/>
+              </w:rPr>
+              <w:t>BP</w:t>
+            </w:r>
+          </w:p>
+        </w:tc>
+      </w:tr>
+      <w:tr>
+        <w:trPr>
+          <w:jc w:val="center"/>
+        </w:trPr>
+        <w:tc>
+          <w:tcPr>
+            <w:tcW w:w="1809" w:type="dxa"/>
+            <w:vMerge/>
+            <w:vAlign w:val="center"/>
+          </w:tcPr>
+          <w:p>
+            <w:pPr>
+              <w:autoSpaceDE w:val="0"/>
+              <w:autoSpaceDN w:val="0"/>
+              <w:adjustRightInd w:val="0"/>
+              <w:jc w:val="center"/>
+              <w:rPr>
+                <w:rFonts w:asciiTheme="majorHAnsi" w:hAnsiTheme="majorHAnsi"/>
+                <w:sz w:val="20"/>
+              </w:rPr>
+            </w:pPr>
+          </w:p>
+        </w:tc>
+        <w:tc>
+          <w:tcPr>
+            <w:tcW w:w="3686" w:type="dxa"/>
+            <w:vAlign w:val="center"/>
+          </w:tcPr>
+          <w:p>
+            <w:pPr>
+              <w:autoSpaceDE w:val="0"/>
+              <w:autoSpaceDN w:val="0"/>
+              <w:adjustRightInd w:val="0"/>
+              <w:spacing w:line="276" w:lineRule="auto"/>
+              <w:jc w:val="both"/>
+              <w:rPr>
+                <w:rFonts w:asciiTheme="majorHAnsi" w:hAnsiTheme="majorHAnsi"/>
+                <w:sz w:val="20"/>
+              </w:rPr>
+            </w:pPr>
+            <w:r>
+              <w:rPr>
+                <w:rFonts w:asciiTheme="majorHAnsi" w:hAnsiTheme="majorHAnsi"/>
+                <w:sz w:val="20"/>
+              </w:rPr>
+              <w:t>Botón de salida de camión de Bomberos</w:t>
+            </w:r>
+          </w:p>
+        </w:tc>
+        <w:tc>
+          <w:tcPr>
+            <w:tcW w:w="992" w:type="dxa"/>
+            <w:vAlign w:val="center"/>
+          </w:tcPr>
+          <w:p>
+            <w:pPr>
+              <w:autoSpaceDE w:val="0"/>
+              <w:autoSpaceDN w:val="0"/>
+              <w:adjustRightInd w:val="0"/>
+              <w:jc w:val="center"/>
+              <w:rPr>
+                <w:rFonts w:asciiTheme="majorHAnsi" w:hAnsiTheme="majorHAnsi"/>
+                <w:sz w:val="20"/>
+              </w:rPr>
+            </w:pPr>
+            <w:r>
+              <w:rPr>
+                <w:rFonts w:asciiTheme="majorHAnsi" w:hAnsiTheme="majorHAnsi"/>
+                <w:sz w:val="20"/>
+              </w:rPr>
+              <w:t>BB</w:t>
+            </w:r>
+          </w:p>
+        </w:tc>
+      </w:tr>
+      <w:tr>
+        <w:trPr>
+          <w:jc w:val="center"/>
+        </w:trPr>
+        <w:tc>
+          <w:tcPr>
+            <w:tcW w:w="1809" w:type="dxa"/>
+            <w:vMerge/>
+            <w:vAlign w:val="center"/>
+          </w:tcPr>
+          <w:p>
+            <w:pPr>
+              <w:autoSpaceDE w:val="0"/>
+              <w:autoSpaceDN w:val="0"/>
+              <w:adjustRightInd w:val="0"/>
+              <w:jc w:val="center"/>
+              <w:rPr>
+                <w:rFonts w:asciiTheme="majorHAnsi" w:hAnsiTheme="majorHAnsi"/>
+                <w:sz w:val="20"/>
+              </w:rPr>
+            </w:pPr>
+          </w:p>
+        </w:tc>
+        <w:tc>
+          <w:tcPr>
+            <w:tcW w:w="3686" w:type="dxa"/>
+            <w:vAlign w:val="center"/>
+          </w:tcPr>
+          <w:p>
+            <w:pPr>
+              <w:autoSpaceDE w:val="0"/>
+              <w:autoSpaceDN w:val="0"/>
+              <w:adjustRightInd w:val="0"/>
+              <w:spacing w:line="276" w:lineRule="auto"/>
+              <w:jc w:val="both"/>
+              <w:rPr>
+                <w:rFonts w:asciiTheme="majorHAnsi" w:hAnsiTheme="majorHAnsi"/>
+                <w:sz w:val="20"/>
+              </w:rPr>
+            </w:pPr>
+            <w:proofErr w:type="spellStart"/>
+            <w:r>
+              <w:rPr>
+                <w:rFonts w:asciiTheme="majorHAnsi" w:hAnsiTheme="majorHAnsi"/>
+                <w:sz w:val="20"/>
+              </w:rPr>
+              <w:t>Timer</w:t>
+            </w:r>
+            <w:proofErr w:type="spellEnd"/>
+            <w:r>
+              <w:rPr>
+                <w:rFonts w:asciiTheme="majorHAnsi" w:hAnsiTheme="majorHAnsi"/>
+                <w:sz w:val="20"/>
+              </w:rPr>
+              <w:t xml:space="preserve"> de 1 segundo</w:t>
+            </w:r>
+          </w:p>
+        </w:tc>
+        <w:tc>
+          <w:tcPr>
+            <w:tcW w:w="992" w:type="dxa"/>
+            <w:vAlign w:val="center"/>
+          </w:tcPr>
+          <w:p>
+            <w:pPr>
+              <w:autoSpaceDE w:val="0"/>
+              <w:autoSpaceDN w:val="0"/>
+              <w:adjustRightInd w:val="0"/>
+              <w:jc w:val="center"/>
+              <w:rPr>
+                <w:rFonts w:asciiTheme="majorHAnsi" w:hAnsiTheme="majorHAnsi"/>
+                <w:sz w:val="20"/>
+              </w:rPr>
+            </w:pPr>
+            <w:r>
+              <w:rPr>
+                <w:rFonts w:asciiTheme="majorHAnsi" w:hAnsiTheme="majorHAnsi"/>
+                <w:sz w:val="20"/>
+              </w:rPr>
+              <w:t>T1</w:t>
+            </w:r>
+          </w:p>
+        </w:tc>
+      </w:tr>
+      <w:tr>
+        <w:trPr>
+          <w:jc w:val="center"/>
+        </w:trPr>
+        <w:tc>
+          <w:tcPr>
+            <w:tcW w:w="1809" w:type="dxa"/>
+            <w:vMerge/>
+            <w:vAlign w:val="center"/>
+          </w:tcPr>
+          <w:p>
+            <w:pPr>
+              <w:autoSpaceDE w:val="0"/>
+              <w:autoSpaceDN w:val="0"/>
+              <w:adjustRightInd w:val="0"/>
+              <w:jc w:val="center"/>
+              <w:rPr>
+                <w:rFonts w:asciiTheme="majorHAnsi" w:hAnsiTheme="majorHAnsi"/>
+                <w:sz w:val="20"/>
+              </w:rPr>
+            </w:pPr>
+          </w:p>
+        </w:tc>
+        <w:tc>
+          <w:tcPr>
+            <w:tcW w:w="3686" w:type="dxa"/>
+            <w:vAlign w:val="center"/>
+          </w:tcPr>
+          <w:p>
+            <w:pPr>
+              <w:autoSpaceDE w:val="0"/>
+              <w:autoSpaceDN w:val="0"/>
+              <w:adjustRightInd w:val="0"/>
+              <w:spacing w:line="276" w:lineRule="auto"/>
+              <w:jc w:val="both"/>
+              <w:rPr>
+                <w:rFonts w:asciiTheme="majorHAnsi" w:hAnsiTheme="majorHAnsi"/>
+                <w:sz w:val="20"/>
+              </w:rPr>
+            </w:pPr>
+            <w:proofErr w:type="spellStart"/>
+            <w:r>
+              <w:rPr>
+                <w:rFonts w:asciiTheme="majorHAnsi" w:hAnsiTheme="majorHAnsi"/>
+                <w:sz w:val="20"/>
+              </w:rPr>
+              <w:t>Timer</w:t>
+            </w:r>
+            <w:proofErr w:type="spellEnd"/>
+            <w:r>
+              <w:rPr>
+                <w:rFonts w:asciiTheme="majorHAnsi" w:hAnsiTheme="majorHAnsi"/>
+                <w:sz w:val="20"/>
+              </w:rPr>
+              <w:t xml:space="preserve"> de 5 segundos</w:t>
+            </w:r>
+          </w:p>
+        </w:tc>
+        <w:tc>
+          <w:tcPr>
+            <w:tcW w:w="992" w:type="dxa"/>
+            <w:vAlign w:val="center"/>
+          </w:tcPr>
+          <w:p>
+            <w:pPr>
+              <w:autoSpaceDE w:val="0"/>
+              <w:autoSpaceDN w:val="0"/>
+              <w:adjustRightInd w:val="0"/>
+              <w:jc w:val="center"/>
+              <w:rPr>
+                <w:rFonts w:asciiTheme="majorHAnsi" w:hAnsiTheme="majorHAnsi"/>
+                <w:sz w:val="20"/>
+              </w:rPr>
+            </w:pPr>
+            <w:r>
+              <w:rPr>
+                <w:rFonts w:asciiTheme="majorHAnsi" w:hAnsiTheme="majorHAnsi"/>
+                <w:sz w:val="20"/>
+              </w:rPr>
+              <w:t>T5</w:t>
+            </w:r>
+          </w:p>
+        </w:tc>
+      </w:tr>
+      <w:tr>
+        <w:trPr>
+          <w:jc w:val="center"/>
+        </w:trPr>
+        <w:tc>
+          <w:tcPr>
+            <w:tcW w:w="1809" w:type="dxa"/>
+            <w:vMerge/>
+            <w:vAlign w:val="center"/>
+          </w:tcPr>
+          <w:p>
+            <w:pPr>
+              <w:autoSpaceDE w:val="0"/>
+              <w:autoSpaceDN w:val="0"/>
+              <w:adjustRightInd w:val="0"/>
+              <w:jc w:val="center"/>
+              <w:rPr>
+                <w:rFonts w:asciiTheme="majorHAnsi" w:hAnsiTheme="majorHAnsi"/>
+                <w:sz w:val="20"/>
+              </w:rPr>
+            </w:pPr>
+          </w:p>
+        </w:tc>
+        <w:tc>
+          <w:tcPr>
+            <w:tcW w:w="3686" w:type="dxa"/>
+            <w:vAlign w:val="center"/>
+          </w:tcPr>
+          <w:p>
+            <w:pPr>
+              <w:autoSpaceDE w:val="0"/>
+              <w:autoSpaceDN w:val="0"/>
+              <w:adjustRightInd w:val="0"/>
+              <w:spacing w:line="276" w:lineRule="auto"/>
+              <w:jc w:val="both"/>
+              <w:rPr>
+                <w:rFonts w:asciiTheme="majorHAnsi" w:hAnsiTheme="majorHAnsi"/>
+                <w:sz w:val="20"/>
+              </w:rPr>
+            </w:pPr>
+            <w:proofErr w:type="spellStart"/>
+            <w:r>
+              <w:rPr>
+                <w:rFonts w:asciiTheme="majorHAnsi" w:hAnsiTheme="majorHAnsi"/>
+                <w:sz w:val="20"/>
+              </w:rPr>
+              <w:t>Timer</w:t>
+            </w:r>
+            <w:proofErr w:type="spellEnd"/>
+            <w:r>
+              <w:rPr>
+                <w:rFonts w:asciiTheme="majorHAnsi" w:hAnsiTheme="majorHAnsi"/>
+                <w:sz w:val="20"/>
+              </w:rPr>
+              <w:t xml:space="preserve"> de 30 segundos</w:t>
+            </w:r>
+          </w:p>
+        </w:tc>
+        <w:tc>
+          <w:tcPr>
+            <w:tcW w:w="992" w:type="dxa"/>
+            <w:vAlign w:val="center"/>
+          </w:tcPr>
+          <w:p>
+            <w:pPr>
+              <w:autoSpaceDE w:val="0"/>
+              <w:autoSpaceDN w:val="0"/>
+              <w:adjustRightInd w:val="0"/>
+              <w:jc w:val="center"/>
+              <w:rPr>
+                <w:rFonts w:asciiTheme="majorHAnsi" w:hAnsiTheme="majorHAnsi"/>
+                <w:sz w:val="20"/>
+              </w:rPr>
+            </w:pPr>
+            <w:r>
+              <w:rPr>
+                <w:rFonts w:asciiTheme="majorHAnsi" w:hAnsiTheme="majorHAnsi"/>
+                <w:sz w:val="20"/>
+              </w:rPr>
+              <w:t>T30</w:t>
+            </w:r>
+          </w:p>
+        </w:tc>
+      </w:tr>
+      <w:tr>
+        <w:trPr>
+          <w:jc w:val="center"/>
+        </w:trPr>
+        <w:tc>
+          <w:tcPr>
+            <w:tcW w:w="1809" w:type="dxa"/>
+            <w:vMerge w:val="restart"/>
+            <w:vAlign w:val="center"/>
+          </w:tcPr>
+          <w:p>
+            <w:pPr>
+              <w:autoSpaceDE w:val="0"/>
+              <w:autoSpaceDN w:val="0"/>
+              <w:adjustRightInd w:val="0"/>
+              <w:jc w:val="center"/>
+              <w:rPr>
+                <w:rFonts w:asciiTheme="majorHAnsi" w:hAnsiTheme="majorHAnsi"/>
+                <w:sz w:val="20"/>
+              </w:rPr>
+            </w:pPr>
+            <w:r>
+              <w:rPr>
+                <w:rFonts w:asciiTheme="majorHAnsi" w:hAnsiTheme="majorHAnsi"/>
+                <w:sz w:val="20"/>
+              </w:rPr>
+              <w:t>Salida</w:t>
+            </w:r>
+          </w:p>
+        </w:tc>
+        <w:tc>
+          <w:tcPr>
+            <w:tcW w:w="3686" w:type="dxa"/>
+            <w:vAlign w:val="center"/>
+          </w:tcPr>
+          <w:p>
+            <w:pPr>
+              <w:autoSpaceDE w:val="0"/>
+              <w:autoSpaceDN w:val="0"/>
+              <w:adjustRightInd w:val="0"/>
+              <w:spacing w:line="276" w:lineRule="auto"/>
+              <w:jc w:val="both"/>
+              <w:rPr>
+                <w:rFonts w:asciiTheme="majorHAnsi" w:hAnsiTheme="majorHAnsi"/>
+                <w:sz w:val="20"/>
+              </w:rPr>
+            </w:pPr>
+            <w:r>
+              <w:rPr>
+                <w:rFonts w:asciiTheme="majorHAnsi" w:hAnsiTheme="majorHAnsi"/>
+                <w:sz w:val="20"/>
+              </w:rPr>
+              <w:t>Luz Roja del Semáforo 1</w:t>
+            </w:r>
+          </w:p>
+        </w:tc>
+        <w:tc>
+          <w:tcPr>
+            <w:tcW w:w="992" w:type="dxa"/>
+            <w:vAlign w:val="center"/>
+          </w:tcPr>
+          <w:p>
+            <w:pPr>
+              <w:autoSpaceDE w:val="0"/>
+              <w:autoSpaceDN w:val="0"/>
+              <w:adjustRightInd w:val="0"/>
+              <w:jc w:val="center"/>
+              <w:rPr>
+                <w:rFonts w:asciiTheme="majorHAnsi" w:hAnsiTheme="majorHAnsi"/>
+                <w:sz w:val="20"/>
+              </w:rPr>
+            </w:pPr>
+            <w:r>
+              <w:rPr>
+                <w:rFonts w:asciiTheme="majorHAnsi" w:hAnsiTheme="majorHAnsi"/>
+                <w:sz w:val="20"/>
+              </w:rPr>
+              <w:t>R1</w:t>
+            </w:r>
+          </w:p>
+        </w:tc>
+      </w:tr>
+      <w:tr>
+        <w:trPr>
+          <w:jc w:val="center"/>
+        </w:trPr>
+        <w:tc>
+          <w:tcPr>
+            <w:tcW w:w="1809" w:type="dxa"/>
+            <w:vMerge/>
+            <w:vAlign w:val="center"/>
+          </w:tcPr>
+          <w:p>
+            <w:pPr>
+              <w:autoSpaceDE w:val="0"/>
+              <w:autoSpaceDN w:val="0"/>
+              <w:adjustRightInd w:val="0"/>
+              <w:jc w:val="both"/>
+              <w:rPr>
+                <w:rFonts w:asciiTheme="majorHAnsi" w:hAnsiTheme="majorHAnsi"/>
+                <w:sz w:val="20"/>
+              </w:rPr>
+            </w:pPr>
+          </w:p>
+        </w:tc>
+        <w:tc>
+          <w:tcPr>
+            <w:tcW w:w="3686" w:type="dxa"/>
+            <w:vAlign w:val="center"/>
+          </w:tcPr>
+          <w:p>
+            <w:pPr>
+              <w:autoSpaceDE w:val="0"/>
+              <w:autoSpaceDN w:val="0"/>
+              <w:adjustRightInd w:val="0"/>
+              <w:spacing w:line="276" w:lineRule="auto"/>
+              <w:jc w:val="both"/>
+              <w:rPr>
+                <w:rFonts w:asciiTheme="majorHAnsi" w:hAnsiTheme="majorHAnsi"/>
+                <w:sz w:val="20"/>
+              </w:rPr>
+            </w:pPr>
+            <w:r>
+              <w:rPr>
+                <w:rFonts w:asciiTheme="majorHAnsi" w:hAnsiTheme="majorHAnsi"/>
+                <w:sz w:val="20"/>
+              </w:rPr>
+              <w:t>Luz Amarilla del Semáforo 1</w:t>
+            </w:r>
+          </w:p>
+        </w:tc>
+        <w:tc>
+          <w:tcPr>
+            <w:tcW w:w="992" w:type="dxa"/>
+            <w:vAlign w:val="center"/>
+          </w:tcPr>
+          <w:p>
+            <w:pPr>
+              <w:autoSpaceDE w:val="0"/>
+              <w:autoSpaceDN w:val="0"/>
+              <w:adjustRightInd w:val="0"/>
+              <w:jc w:val="center"/>
+              <w:rPr>
+                <w:rFonts w:asciiTheme="majorHAnsi" w:hAnsiTheme="majorHAnsi"/>
+                <w:sz w:val="20"/>
+              </w:rPr>
+            </w:pPr>
+            <w:r>
+              <w:rPr>
+                <w:rFonts w:asciiTheme="majorHAnsi" w:hAnsiTheme="majorHAnsi"/>
+                <w:sz w:val="20"/>
+              </w:rPr>
+              <w:t>A1</w:t>
+            </w:r>
+          </w:p>
+        </w:tc>
+      </w:tr>
+      <w:tr>
+        <w:trPr>
+          <w:jc w:val="center"/>
+        </w:trPr>
+        <w:tc>
+          <w:tcPr>
+            <w:tcW w:w="1809" w:type="dxa"/>
+            <w:vMerge/>
+            <w:vAlign w:val="center"/>
+          </w:tcPr>
+          <w:p>
+            <w:pPr>
+              <w:autoSpaceDE w:val="0"/>
+              <w:autoSpaceDN w:val="0"/>
+              <w:adjustRightInd w:val="0"/>
+              <w:jc w:val="both"/>
+              <w:rPr>
+                <w:rFonts w:asciiTheme="majorHAnsi" w:hAnsiTheme="majorHAnsi"/>
+                <w:sz w:val="20"/>
+              </w:rPr>
+            </w:pPr>
+          </w:p>
+        </w:tc>
+        <w:tc>
+          <w:tcPr>
+            <w:tcW w:w="3686" w:type="dxa"/>
+            <w:vAlign w:val="center"/>
+          </w:tcPr>
+          <w:p>
+            <w:pPr>
+              <w:autoSpaceDE w:val="0"/>
+              <w:autoSpaceDN w:val="0"/>
+              <w:adjustRightInd w:val="0"/>
+              <w:spacing w:line="276" w:lineRule="auto"/>
+              <w:jc w:val="both"/>
+              <w:rPr>
+                <w:rFonts w:asciiTheme="majorHAnsi" w:hAnsiTheme="majorHAnsi"/>
+                <w:sz w:val="20"/>
+              </w:rPr>
+            </w:pPr>
+            <w:r>
+              <w:rPr>
+                <w:rFonts w:asciiTheme="majorHAnsi" w:hAnsiTheme="majorHAnsi"/>
+                <w:sz w:val="20"/>
+              </w:rPr>
+              <w:t>Luz Verde del Semáforo 1</w:t>
+            </w:r>
+          </w:p>
+        </w:tc>
+        <w:tc>
+          <w:tcPr>
+            <w:tcW w:w="992" w:type="dxa"/>
+            <w:vAlign w:val="center"/>
+          </w:tcPr>
+          <w:p>
+            <w:pPr>
+              <w:autoSpaceDE w:val="0"/>
+              <w:autoSpaceDN w:val="0"/>
+              <w:adjustRightInd w:val="0"/>
+              <w:jc w:val="center"/>
+              <w:rPr>
+                <w:rFonts w:asciiTheme="majorHAnsi" w:hAnsiTheme="majorHAnsi"/>
+                <w:sz w:val="20"/>
+              </w:rPr>
+            </w:pPr>
+            <w:r>
+              <w:rPr>
+                <w:rFonts w:asciiTheme="majorHAnsi" w:hAnsiTheme="majorHAnsi"/>
+                <w:sz w:val="20"/>
+              </w:rPr>
+              <w:t>V1</w:t>
+            </w:r>
+          </w:p>
+        </w:tc>
+      </w:tr>
+      <w:tr>
+        <w:trPr>
+          <w:jc w:val="center"/>
+        </w:trPr>
+        <w:tc>
+          <w:tcPr>
+            <w:tcW w:w="1809" w:type="dxa"/>
+            <w:vMerge/>
+            <w:vAlign w:val="center"/>
+          </w:tcPr>
+          <w:p>
+            <w:pPr>
+              <w:autoSpaceDE w:val="0"/>
+              <w:autoSpaceDN w:val="0"/>
+              <w:adjustRightInd w:val="0"/>
+              <w:jc w:val="both"/>
+              <w:rPr>
+                <w:rFonts w:asciiTheme="majorHAnsi" w:hAnsiTheme="majorHAnsi"/>
+                <w:sz w:val="20"/>
+              </w:rPr>
+            </w:pPr>
+          </w:p>
+        </w:tc>
+        <w:tc>
+          <w:tcPr>
+            <w:tcW w:w="3686" w:type="dxa"/>
+            <w:vAlign w:val="center"/>
+          </w:tcPr>
+          <w:p>
+            <w:pPr>
+              <w:autoSpaceDE w:val="0"/>
+              <w:autoSpaceDN w:val="0"/>
+              <w:adjustRightInd w:val="0"/>
+              <w:spacing w:line="276" w:lineRule="auto"/>
+              <w:jc w:val="both"/>
+              <w:rPr>
+                <w:rFonts w:asciiTheme="majorHAnsi" w:hAnsiTheme="majorHAnsi"/>
+                <w:sz w:val="20"/>
+              </w:rPr>
+            </w:pPr>
+            <w:r>
+              <w:rPr>
+                <w:rFonts w:asciiTheme="majorHAnsi" w:hAnsiTheme="majorHAnsi"/>
+                <w:sz w:val="20"/>
+              </w:rPr>
+              <w:t>Luz Roja del Semáforo 2</w:t>
+            </w:r>
+          </w:p>
+        </w:tc>
+        <w:tc>
+          <w:tcPr>
+            <w:tcW w:w="992" w:type="dxa"/>
+            <w:vAlign w:val="center"/>
+          </w:tcPr>
+          <w:p>
+            <w:pPr>
+              <w:autoSpaceDE w:val="0"/>
+              <w:autoSpaceDN w:val="0"/>
+              <w:adjustRightInd w:val="0"/>
+              <w:jc w:val="center"/>
+              <w:rPr>
+                <w:rFonts w:asciiTheme="majorHAnsi" w:hAnsiTheme="majorHAnsi"/>
+                <w:sz w:val="20"/>
+              </w:rPr>
+            </w:pPr>
+            <w:r>
+              <w:rPr>
+                <w:rFonts w:asciiTheme="majorHAnsi" w:hAnsiTheme="majorHAnsi"/>
+                <w:sz w:val="20"/>
+              </w:rPr>
+              <w:t>R2</w:t>
+            </w:r>
+          </w:p>
+        </w:tc>
+      </w:tr>
+      <w:tr>
+        <w:trPr>
+          <w:jc w:val="center"/>
+        </w:trPr>
+        <w:tc>
+          <w:tcPr>
+            <w:tcW w:w="1809" w:type="dxa"/>
+            <w:vMerge/>
+            <w:vAlign w:val="center"/>
+          </w:tcPr>
+          <w:p>
+            <w:pPr>
+              <w:autoSpaceDE w:val="0"/>
+              <w:autoSpaceDN w:val="0"/>
+              <w:adjustRightInd w:val="0"/>
+              <w:jc w:val="both"/>
+              <w:rPr>
+                <w:rFonts w:asciiTheme="majorHAnsi" w:hAnsiTheme="majorHAnsi"/>
+                <w:sz w:val="20"/>
+              </w:rPr>
+            </w:pPr>
+          </w:p>
+        </w:tc>
+        <w:tc>
+          <w:tcPr>
+            <w:tcW w:w="3686" w:type="dxa"/>
+            <w:vAlign w:val="center"/>
+          </w:tcPr>
+          <w:p>
+            <w:pPr>
+              <w:autoSpaceDE w:val="0"/>
+              <w:autoSpaceDN w:val="0"/>
+              <w:adjustRightInd w:val="0"/>
+              <w:spacing w:line="276" w:lineRule="auto"/>
+              <w:jc w:val="both"/>
+              <w:rPr>
+                <w:rFonts w:asciiTheme="majorHAnsi" w:hAnsiTheme="majorHAnsi"/>
+                <w:sz w:val="20"/>
+              </w:rPr>
+            </w:pPr>
+            <w:r>
+              <w:rPr>
+                <w:rFonts w:asciiTheme="majorHAnsi" w:hAnsiTheme="majorHAnsi"/>
+                <w:sz w:val="20"/>
+              </w:rPr>
+              <w:t>Luz Amarilla del Semáforo 2</w:t>
+            </w:r>
+          </w:p>
+        </w:tc>
+        <w:tc>
+          <w:tcPr>
+            <w:tcW w:w="992" w:type="dxa"/>
+            <w:vAlign w:val="center"/>
+          </w:tcPr>
+          <w:p>
+            <w:pPr>
+              <w:autoSpaceDE w:val="0"/>
+              <w:autoSpaceDN w:val="0"/>
+              <w:adjustRightInd w:val="0"/>
+              <w:jc w:val="center"/>
+              <w:rPr>
+                <w:rFonts w:asciiTheme="majorHAnsi" w:hAnsiTheme="majorHAnsi"/>
+                <w:sz w:val="20"/>
+              </w:rPr>
+            </w:pPr>
+            <w:r>
+              <w:rPr>
+                <w:rFonts w:asciiTheme="majorHAnsi" w:hAnsiTheme="majorHAnsi"/>
+                <w:sz w:val="20"/>
+              </w:rPr>
+              <w:t>A2</w:t>
+            </w:r>
+          </w:p>
+        </w:tc>
+      </w:tr>
+      <w:tr>
+        <w:trPr>
+          <w:jc w:val="center"/>
+        </w:trPr>
+        <w:tc>
+          <w:tcPr>
+            <w:tcW w:w="1809" w:type="dxa"/>
+            <w:vMerge/>
+            <w:vAlign w:val="center"/>
+          </w:tcPr>
+          <w:p>
+            <w:pPr>
+              <w:autoSpaceDE w:val="0"/>
+              <w:autoSpaceDN w:val="0"/>
+              <w:adjustRightInd w:val="0"/>
+              <w:jc w:val="both"/>
+              <w:rPr>
+                <w:rFonts w:asciiTheme="majorHAnsi" w:hAnsiTheme="majorHAnsi"/>
+                <w:sz w:val="20"/>
+              </w:rPr>
+            </w:pPr>
+          </w:p>
+        </w:tc>
+        <w:tc>
+          <w:tcPr>
+            <w:tcW w:w="3686" w:type="dxa"/>
+            <w:vAlign w:val="center"/>
+          </w:tcPr>
+          <w:p>
+            <w:pPr>
+              <w:autoSpaceDE w:val="0"/>
+              <w:autoSpaceDN w:val="0"/>
+              <w:adjustRightInd w:val="0"/>
+              <w:spacing w:line="276" w:lineRule="auto"/>
+              <w:jc w:val="both"/>
+              <w:rPr>
+                <w:rFonts w:asciiTheme="majorHAnsi" w:hAnsiTheme="majorHAnsi"/>
+                <w:sz w:val="20"/>
+              </w:rPr>
+            </w:pPr>
+            <w:r>
+              <w:rPr>
+                <w:rFonts w:asciiTheme="majorHAnsi" w:hAnsiTheme="majorHAnsi"/>
+                <w:sz w:val="20"/>
+              </w:rPr>
+              <w:t>Luz Verde del Semáforo 2</w:t>
+            </w:r>
+          </w:p>
+        </w:tc>
+        <w:tc>
+          <w:tcPr>
+            <w:tcW w:w="992" w:type="dxa"/>
+            <w:vAlign w:val="center"/>
+          </w:tcPr>
+          <w:p>
+            <w:pPr>
+              <w:autoSpaceDE w:val="0"/>
+              <w:autoSpaceDN w:val="0"/>
+              <w:adjustRightInd w:val="0"/>
+              <w:jc w:val="center"/>
+              <w:rPr>
+                <w:rFonts w:asciiTheme="majorHAnsi" w:hAnsiTheme="majorHAnsi"/>
+                <w:sz w:val="20"/>
+              </w:rPr>
+            </w:pPr>
+            <w:r>
+              <w:rPr>
+                <w:rFonts w:asciiTheme="majorHAnsi" w:hAnsiTheme="majorHAnsi"/>
+                <w:sz w:val="20"/>
+              </w:rPr>
+              <w:t>V2</w:t>
+            </w:r>
+          </w:p>
+        </w:tc>
+      </w:tr>
+    </w:tbl>
+    <w:p>
+      <w:pPr>
+        <w:autoSpaceDE w:val="0"/>
+        <w:autoSpaceDN w:val="0"/>
+        <w:adjustRightInd w:val="0"/>
+        <w:spacing w:after="0"/>
+        <w:jc w:val="center"/>
+        <w:rPr>
+          <w:rFonts w:asciiTheme="majorHAnsi" w:hAnsiTheme="majorHAnsi"/>
+          <w:sz w:val="14"/>
+        </w:rPr>
+      </w:pPr>
+    </w:p>
+    <w:p>
+      <w:pPr>
+        <w:autoSpaceDE w:val="0"/>
+        <w:autoSpaceDN w:val="0"/>
+        <w:adjustRightInd w:val="0"/>
+        <w:spacing w:after="0"/>
+        <w:jc w:val="center"/>
+        <w:rPr>
+          <w:rFonts w:asciiTheme="majorHAnsi" w:hAnsiTheme="majorHAnsi"/>
+          <w:i/>
+          <w:sz w:val="20"/>
+        </w:rPr>
+      </w:pPr>
+      <w:r>
+        <w:rPr>
+          <w:rFonts w:asciiTheme="majorHAnsi" w:hAnsiTheme="majorHAnsi"/>
+          <w:b/>
+          <w:sz w:val="20"/>
+        </w:rPr>
+        <w:t>Tabla 2.1</w:t>
+      </w:r>
+      <w:r>
+        <w:rPr>
+          <w:rFonts w:asciiTheme="majorHAnsi" w:hAnsiTheme="majorHAnsi"/>
+          <w:sz w:val="20"/>
+        </w:rPr>
+        <w:t xml:space="preserve"> – </w:t>
+      </w:r>
+      <w:r>
+        <w:rPr>
+          <w:rFonts w:asciiTheme="majorHAnsi" w:hAnsiTheme="majorHAnsi"/>
+          <w:i/>
+          <w:sz w:val="20"/>
+        </w:rPr>
+        <w:t>Definición de variables de entrada y salida del sistema.</w:t>
+      </w:r>
+    </w:p>
+    <w:p>
+      <w:pPr>
+        <w:autoSpaceDE w:val="0"/>
+        <w:autoSpaceDN w:val="0"/>
+        <w:adjustRightInd w:val="0"/>
+        <w:spacing w:after="0"/>
+        <w:jc w:val="center"/>
+        <w:rPr>
+          <w:rFonts w:asciiTheme="majorHAnsi" w:hAnsiTheme="majorHAnsi"/>
+          <w:i/>
+          <w:sz w:val="20"/>
+        </w:rPr>
+      </w:pPr>
+    </w:p>
+    <w:p>
+      <w:pPr>
+        <w:autoSpaceDE w:val="0"/>
+        <w:autoSpaceDN w:val="0"/>
+        <w:adjustRightInd w:val="0"/>
+        <w:spacing w:after="0"/>
+        <w:jc w:val="center"/>
+        <w:rPr>
+          <w:rFonts w:asciiTheme="majorHAnsi" w:hAnsiTheme="majorHAnsi"/>
+          <w:i/>
+          <w:sz w:val="20"/>
+        </w:rPr>
+      </w:pPr>
+    </w:p>
+    <w:p>
+      <w:pPr>
+        <w:autoSpaceDE w:val="0"/>
+        <w:autoSpaceDN w:val="0"/>
+        <w:adjustRightInd w:val="0"/>
+        <w:spacing w:after="0"/>
+        <w:jc w:val="center"/>
+        <w:rPr>
+          <w:rFonts w:asciiTheme="majorHAnsi" w:hAnsiTheme="majorHAnsi"/>
+          <w:i/>
+          <w:sz w:val="20"/>
+        </w:rPr>
+      </w:pPr>
+    </w:p>
+    <w:p>
+      <w:pPr>
+        <w:autoSpaceDE w:val="0"/>
+        <w:autoSpaceDN w:val="0"/>
+        <w:adjustRightInd w:val="0"/>
+        <w:spacing w:after="0"/>
+        <w:jc w:val="both"/>
+        <w:rPr>
+          <w:rFonts w:asciiTheme="majorHAnsi" w:hAnsiTheme="majorHAnsi"/>
+        </w:rPr>
+      </w:pPr>
+      <w:r>
+        <w:rPr>
+          <w:rFonts w:asciiTheme="majorHAnsi" w:hAnsiTheme="majorHAnsi"/>
+          <w:i/>
+          <w:sz w:val="20"/>
+        </w:rPr>
+        <w:tab/>
+      </w:r>
+      <w:r>
+        <w:rPr>
+          <w:rFonts w:asciiTheme="majorHAnsi" w:hAnsiTheme="majorHAnsi"/>
+        </w:rPr>
+        <w:t>Hecho esto pasamos a armar el diagrama de estados (</w:t>
+      </w:r>
+      <w:r>
+        <w:rPr>
+          <w:rFonts w:asciiTheme="majorHAnsi" w:hAnsiTheme="majorHAnsi"/>
+          <w:i/>
+        </w:rPr>
+        <w:t>Figura 2.1</w:t>
+      </w:r>
+      <w:r>
+        <w:rPr>
+          <w:rFonts w:asciiTheme="majorHAnsi" w:hAnsiTheme="majorHAnsi"/>
+        </w:rPr>
+        <w:t xml:space="preserve">),  el cual, como puede apreciarse, se encuentra dividido en tres módulos, siendo estos simplemente una </w:t>
+      </w:r>
+      <w:proofErr w:type="spellStart"/>
+      <w:r>
+        <w:rPr>
+          <w:rFonts w:asciiTheme="majorHAnsi" w:hAnsiTheme="majorHAnsi"/>
+        </w:rPr>
+        <w:t>reagru</w:t>
+      </w:r>
+      <w:proofErr w:type="spellEnd"/>
+      <w:r>
+        <w:rPr>
+          <w:rFonts w:asciiTheme="majorHAnsi" w:hAnsiTheme="majorHAnsi"/>
+        </w:rPr>
+        <w:t>-</w:t>
+      </w:r>
+      <w:r>
+        <w:rPr>
+          <w:rFonts w:asciiTheme="majorHAnsi" w:hAnsiTheme="majorHAnsi"/>
+        </w:rPr>
+        <w:t>pación de estados correspondientes a cierto evento provocado por las entradas.</w:t>
+      </w:r>
+    </w:p>
+    <w:p>
+      <w:pPr>
+        <w:autoSpaceDE w:val="0"/>
+        <w:autoSpaceDN w:val="0"/>
+        <w:adjustRightInd w:val="0"/>
+        <w:spacing w:after="0"/>
+        <w:jc w:val="both"/>
+        <w:rPr>
+          <w:rFonts w:asciiTheme="majorHAnsi" w:hAnsiTheme="majorHAnsi"/>
+        </w:rPr>
+      </w:pPr>
+    </w:p>
+    <w:p>
+      <w:pPr>
+        <w:autoSpaceDE w:val="0"/>
+        <w:autoSpaceDN w:val="0"/>
+        <w:adjustRightInd w:val="0"/>
+        <w:spacing w:after="0"/>
+        <w:jc w:val="both"/>
+        <w:rPr>
+          <w:rFonts w:asciiTheme="majorHAnsi" w:hAnsiTheme="majorHAnsi"/>
+        </w:rPr>
+      </w:pPr>
+      <w:r>
+        <w:rPr>
+          <w:rFonts w:asciiTheme="majorHAnsi" w:hAnsiTheme="majorHAnsi"/>
+        </w:rPr>
+        <w:tab/>
+      </w:r>
+      <w:proofErr w:type="gramStart"/>
+      <w:r>
+        <w:rPr>
+          <w:rFonts w:asciiTheme="majorHAnsi" w:hAnsiTheme="majorHAnsi"/>
+        </w:rPr>
+        <w:t>[ Colocar</w:t>
+      </w:r>
+      <w:proofErr w:type="gramEnd"/>
+      <w:r>
+        <w:rPr>
+          <w:rFonts w:asciiTheme="majorHAnsi" w:hAnsiTheme="majorHAnsi"/>
+        </w:rPr>
+        <w:t xml:space="preserve"> Figura 2.1 aquí (diagrama de estados) ]</w:t>
+      </w:r>
+    </w:p>
+    <w:p>
+      <w:pPr>
+        <w:autoSpaceDE w:val="0"/>
+        <w:autoSpaceDN w:val="0"/>
+        <w:adjustRightInd w:val="0"/>
+        <w:spacing w:after="0"/>
+        <w:jc w:val="both"/>
+        <w:rPr>
+          <w:rFonts w:asciiTheme="majorHAnsi" w:hAnsiTheme="majorHAnsi"/>
+          <w:u w:val="single"/>
+        </w:rPr>
+      </w:pPr>
+    </w:p>
+    <w:p>
+      <w:pPr>
+        <w:autoSpaceDE w:val="0"/>
+        <w:autoSpaceDN w:val="0"/>
+        <w:adjustRightInd w:val="0"/>
+        <w:spacing w:after="0"/>
+        <w:jc w:val="both"/>
+        <w:rPr>
+          <w:rFonts w:asciiTheme="majorHAnsi" w:hAnsiTheme="majorHAnsi"/>
+          <w:u w:val="single"/>
+        </w:rPr>
+      </w:pPr>
+    </w:p>
+    <w:p>
+      <w:pPr>
+        <w:autoSpaceDE w:val="0"/>
+        <w:autoSpaceDN w:val="0"/>
+        <w:adjustRightInd w:val="0"/>
+        <w:spacing w:after="0"/>
+        <w:jc w:val="both"/>
+        <w:rPr>
+          <w:rFonts w:asciiTheme="majorHAnsi" w:hAnsiTheme="majorHAnsi"/>
+        </w:rPr>
+      </w:pPr>
+      <w:proofErr w:type="gramStart"/>
+      <w:r>
+        <w:rPr>
+          <w:rFonts w:asciiTheme="majorHAnsi" w:hAnsiTheme="majorHAnsi"/>
+        </w:rPr>
+        <w:t>[</w:t>
+      </w:r>
+      <w:r>
+        <w:rPr>
+          <w:rFonts w:asciiTheme="majorHAnsi" w:hAnsiTheme="majorHAnsi"/>
+        </w:rPr>
+        <w:t xml:space="preserve"> Continuar</w:t>
+      </w:r>
+      <w:proofErr w:type="gramEnd"/>
+      <w:r>
+        <w:rPr>
+          <w:rFonts w:asciiTheme="majorHAnsi" w:hAnsiTheme="majorHAnsi"/>
+        </w:rPr>
+        <w:t xml:space="preserve"> explicación del diagrama ]</w:t>
+      </w:r>
+    </w:p>
+    <w:p>
+      <w:pPr>
+        <w:autoSpaceDE w:val="0"/>
+        <w:autoSpaceDN w:val="0"/>
+        <w:adjustRightInd w:val="0"/>
+        <w:spacing w:after="0"/>
+        <w:jc w:val="both"/>
+        <w:rPr>
+          <w:rFonts w:asciiTheme="majorHAnsi" w:hAnsiTheme="majorHAnsi"/>
+        </w:rPr>
+      </w:pPr>
+    </w:p>
+    <w:p>
+      <w:pPr>
+        <w:autoSpaceDE w:val="0"/>
+        <w:autoSpaceDN w:val="0"/>
+        <w:adjustRightInd w:val="0"/>
+        <w:spacing w:after="0"/>
+        <w:jc w:val="both"/>
+        <w:rPr>
+          <w:rFonts w:asciiTheme="majorHAnsi" w:hAnsiTheme="majorHAnsi"/>
+        </w:rPr>
+      </w:pPr>
+    </w:p>
+    <w:p>
+      <w:pPr>
+        <w:autoSpaceDE w:val="0"/>
+        <w:autoSpaceDN w:val="0"/>
+        <w:adjustRightInd w:val="0"/>
+        <w:spacing w:after="0"/>
+        <w:jc w:val="both"/>
+        <w:rPr>
+          <w:rFonts w:asciiTheme="majorHAnsi" w:hAnsiTheme="majorHAnsi"/>
+        </w:rPr>
+      </w:pPr>
+    </w:p>
+    <w:p>
+      <w:pPr>
+        <w:spacing w:after="0"/>
+        <w:ind w:left="567" w:hanging="567"/>
+        <w:rPr>
+          <w:rFonts w:asciiTheme="majorHAnsi" w:hAnsiTheme="majorHAnsi"/>
+          <w:b/>
+          <w:sz w:val="36"/>
+        </w:rPr>
+      </w:pPr>
+      <w:r>
+        <w:rPr>
+          <w:rFonts w:asciiTheme="majorHAnsi" w:hAnsiTheme="majorHAnsi"/>
+          <w:b/>
+          <w:sz w:val="36"/>
+        </w:rPr>
+        <w:t>3</w:t>
+      </w:r>
+      <w:r>
+        <w:rPr>
+          <w:rFonts w:asciiTheme="majorHAnsi" w:hAnsiTheme="majorHAnsi"/>
+          <w:b/>
+          <w:sz w:val="36"/>
+        </w:rPr>
+        <w:t>.</w:t>
+      </w:r>
+      <w:r>
+        <w:rPr>
+          <w:rFonts w:asciiTheme="majorHAnsi" w:hAnsiTheme="majorHAnsi"/>
+          <w:b/>
+          <w:sz w:val="36"/>
+        </w:rPr>
+        <w:tab/>
+      </w:r>
+      <w:r>
+        <w:rPr>
+          <w:rFonts w:asciiTheme="majorHAnsi" w:hAnsiTheme="majorHAnsi"/>
+          <w:b/>
+          <w:sz w:val="36"/>
+        </w:rPr>
+        <w:t>Diagramas en bloque</w:t>
+      </w:r>
+    </w:p>
+    <w:p>
+      <w:pPr>
+        <w:spacing w:after="0"/>
+        <w:ind w:left="567" w:hanging="567"/>
+        <w:rPr>
+          <w:rFonts w:asciiTheme="majorHAnsi" w:hAnsiTheme="majorHAnsi"/>
+          <w:sz w:val="24"/>
+        </w:rPr>
+      </w:pPr>
+    </w:p>
+    <w:p>
+      <w:pPr>
+        <w:autoSpaceDE w:val="0"/>
+        <w:autoSpaceDN w:val="0"/>
+        <w:adjustRightInd w:val="0"/>
+        <w:spacing w:after="0"/>
+        <w:jc w:val="both"/>
+        <w:rPr>
+          <w:rFonts w:asciiTheme="majorHAnsi" w:hAnsiTheme="majorHAnsi" w:cs="TimesNewRomanPSMT"/>
+          <w:szCs w:val="24"/>
+        </w:rPr>
+      </w:pPr>
+      <w:r>
+        <w:rPr>
+          <w:rFonts w:asciiTheme="majorHAnsi" w:hAnsiTheme="majorHAnsi" w:cs="TimesNewRomanPSMT"/>
+          <w:sz w:val="24"/>
+          <w:szCs w:val="24"/>
+        </w:rPr>
+        <w:tab/>
+      </w:r>
+      <w:proofErr w:type="gramStart"/>
+      <w:r>
+        <w:rPr>
+          <w:rFonts w:asciiTheme="majorHAnsi" w:hAnsiTheme="majorHAnsi" w:cs="TimesNewRomanPSMT"/>
+          <w:szCs w:val="24"/>
+        </w:rPr>
+        <w:t>[ Colocar</w:t>
+      </w:r>
+      <w:proofErr w:type="gramEnd"/>
+      <w:r>
+        <w:rPr>
+          <w:rFonts w:asciiTheme="majorHAnsi" w:hAnsiTheme="majorHAnsi" w:cs="TimesNewRomanPSMT"/>
+          <w:szCs w:val="24"/>
+        </w:rPr>
+        <w:t xml:space="preserve"> texto aquí ]</w:t>
+      </w:r>
+    </w:p>
+    <w:p>
+      <w:pPr>
+        <w:autoSpaceDE w:val="0"/>
+        <w:autoSpaceDN w:val="0"/>
+        <w:adjustRightInd w:val="0"/>
+        <w:spacing w:after="0"/>
+        <w:jc w:val="both"/>
+        <w:rPr>
+          <w:rFonts w:asciiTheme="majorHAnsi" w:hAnsiTheme="majorHAnsi" w:cs="TimesNewRomanPSMT"/>
+          <w:szCs w:val="24"/>
+        </w:rPr>
+      </w:pPr>
+    </w:p>
+    <w:p>
+      <w:pPr>
+        <w:autoSpaceDE w:val="0"/>
+        <w:autoSpaceDN w:val="0"/>
+        <w:adjustRightInd w:val="0"/>
+        <w:spacing w:after="0"/>
+        <w:jc w:val="both"/>
+        <w:rPr>
+          <w:rFonts w:asciiTheme="majorHAnsi" w:hAnsiTheme="majorHAnsi" w:cs="TimesNewRomanPSMT"/>
+          <w:szCs w:val="24"/>
+        </w:rPr>
+      </w:pPr>
+    </w:p>
+    <w:p>
+      <w:pPr>
+        <w:spacing w:after="0"/>
+        <w:ind w:left="567" w:hanging="567"/>
+        <w:rPr>
+          <w:rFonts w:asciiTheme="majorHAnsi" w:hAnsiTheme="majorHAnsi"/>
+          <w:b/>
+          <w:sz w:val="30"/>
+          <w:szCs w:val="30"/>
+        </w:rPr>
+      </w:pPr>
+    </w:p>
+    <w:p>
+      <w:pPr>
+        <w:spacing w:after="0"/>
+        <w:ind w:left="567" w:hanging="567"/>
+        <w:rPr>
+          <w:rFonts w:asciiTheme="majorHAnsi" w:hAnsiTheme="majorHAnsi"/>
+          <w:b/>
+          <w:sz w:val="30"/>
+          <w:szCs w:val="30"/>
+        </w:rPr>
+      </w:pPr>
+      <w:r>
+        <w:rPr>
+          <w:rFonts w:asciiTheme="majorHAnsi" w:hAnsiTheme="majorHAnsi"/>
+          <w:b/>
+          <w:sz w:val="30"/>
+          <w:szCs w:val="30"/>
+        </w:rPr>
+        <w:lastRenderedPageBreak/>
+        <w:t>3.</w:t>
+      </w:r>
+      <w:r>
+        <w:rPr>
+          <w:rFonts w:asciiTheme="majorHAnsi" w:hAnsiTheme="majorHAnsi"/>
+          <w:b/>
+          <w:sz w:val="30"/>
+          <w:szCs w:val="30"/>
+        </w:rPr>
+        <w:t>1</w:t>
+      </w:r>
+      <w:r>
+        <w:rPr>
+          <w:rFonts w:asciiTheme="majorHAnsi" w:hAnsiTheme="majorHAnsi"/>
+          <w:b/>
+          <w:sz w:val="30"/>
+          <w:szCs w:val="30"/>
+        </w:rPr>
+        <w:t xml:space="preserve">.  </w:t>
+      </w:r>
+      <w:r>
+        <w:rPr>
+          <w:rFonts w:asciiTheme="majorHAnsi" w:hAnsiTheme="majorHAnsi"/>
+          <w:b/>
+          <w:sz w:val="30"/>
+          <w:szCs w:val="30"/>
+        </w:rPr>
+        <w:t>Controlador de transiciones</w:t>
+      </w:r>
+    </w:p>
+    <w:p>
+      <w:pPr>
+        <w:spacing w:after="0"/>
+        <w:ind w:left="567" w:hanging="567"/>
+        <w:rPr>
+          <w:rFonts w:asciiTheme="majorHAnsi" w:hAnsiTheme="majorHAnsi"/>
+          <w:b/>
+          <w:sz w:val="20"/>
+          <w:szCs w:val="30"/>
+        </w:rPr>
+      </w:pPr>
+    </w:p>
+    <w:p>
+      <w:pPr>
+        <w:spacing w:after="0"/>
+        <w:ind w:left="567" w:hanging="567"/>
+        <w:rPr>
+          <w:rFonts w:asciiTheme="majorHAnsi" w:hAnsiTheme="majorHAnsi"/>
+          <w:b/>
+          <w:sz w:val="30"/>
+          <w:szCs w:val="30"/>
+        </w:rPr>
+      </w:pPr>
+      <w:r>
+        <w:rPr>
+          <w:rFonts w:asciiTheme="majorHAnsi" w:hAnsiTheme="majorHAnsi" w:cs="TimesNewRomanPSMT"/>
+          <w:szCs w:val="24"/>
+        </w:rPr>
+        <w:tab/>
+      </w:r>
+      <w:proofErr w:type="gramStart"/>
+      <w:r>
+        <w:rPr>
+          <w:rFonts w:asciiTheme="majorHAnsi" w:hAnsiTheme="majorHAnsi" w:cs="TimesNewRomanPSMT"/>
+          <w:szCs w:val="24"/>
+        </w:rPr>
+        <w:t>[ Colocar</w:t>
+      </w:r>
+      <w:proofErr w:type="gramEnd"/>
+      <w:r>
+        <w:rPr>
+          <w:rFonts w:asciiTheme="majorHAnsi" w:hAnsiTheme="majorHAnsi" w:cs="TimesNewRomanPSMT"/>
+          <w:szCs w:val="24"/>
+        </w:rPr>
+        <w:t xml:space="preserve"> texto aquí ]</w:t>
+      </w:r>
+    </w:p>
+    <w:p>
+      <w:pPr>
+        <w:spacing w:after="0"/>
+        <w:ind w:left="567" w:hanging="567"/>
+        <w:rPr>
+          <w:rFonts w:asciiTheme="majorHAnsi" w:hAnsiTheme="majorHAnsi"/>
+          <w:b/>
+          <w:sz w:val="30"/>
+          <w:szCs w:val="30"/>
+        </w:rPr>
+      </w:pPr>
+    </w:p>
+    <w:p>
+      <w:pPr>
+        <w:spacing w:after="0"/>
+        <w:ind w:left="567" w:hanging="567"/>
+        <w:rPr>
+          <w:rFonts w:asciiTheme="majorHAnsi" w:hAnsiTheme="majorHAnsi"/>
+          <w:b/>
+          <w:sz w:val="30"/>
+          <w:szCs w:val="30"/>
+        </w:rPr>
+      </w:pPr>
+    </w:p>
+    <w:p>
+      <w:pPr>
+        <w:spacing w:after="0"/>
+        <w:ind w:left="567" w:hanging="567"/>
+        <w:rPr>
+          <w:rFonts w:asciiTheme="majorHAnsi" w:hAnsiTheme="majorHAnsi"/>
+          <w:b/>
+          <w:sz w:val="30"/>
+          <w:szCs w:val="30"/>
+        </w:rPr>
+      </w:pPr>
+      <w:r>
+        <w:rPr>
+          <w:rFonts w:asciiTheme="majorHAnsi" w:hAnsiTheme="majorHAnsi"/>
+          <w:b/>
+          <w:sz w:val="30"/>
+          <w:szCs w:val="30"/>
+        </w:rPr>
+        <w:t>3.</w:t>
+      </w:r>
+      <w:r>
+        <w:rPr>
+          <w:rFonts w:asciiTheme="majorHAnsi" w:hAnsiTheme="majorHAnsi"/>
+          <w:b/>
+          <w:sz w:val="30"/>
+          <w:szCs w:val="30"/>
+        </w:rPr>
+        <w:t>2</w:t>
+      </w:r>
+      <w:r>
+        <w:rPr>
+          <w:rFonts w:asciiTheme="majorHAnsi" w:hAnsiTheme="majorHAnsi"/>
+          <w:b/>
+          <w:sz w:val="30"/>
+          <w:szCs w:val="30"/>
+        </w:rPr>
+        <w:t xml:space="preserve">.  </w:t>
+      </w:r>
+      <w:r>
+        <w:rPr>
+          <w:rFonts w:asciiTheme="majorHAnsi" w:hAnsiTheme="majorHAnsi"/>
+          <w:b/>
+          <w:sz w:val="30"/>
+          <w:szCs w:val="30"/>
+        </w:rPr>
+        <w:t>Procesamiento de la señal de referencia</w:t>
+      </w:r>
+    </w:p>
+    <w:p>
+      <w:pPr>
+        <w:spacing w:after="0"/>
+        <w:ind w:left="567" w:hanging="567"/>
+        <w:rPr>
+          <w:rFonts w:asciiTheme="majorHAnsi" w:hAnsiTheme="majorHAnsi"/>
+          <w:b/>
+          <w:sz w:val="20"/>
+          <w:szCs w:val="30"/>
+        </w:rPr>
+      </w:pPr>
+    </w:p>
+    <w:p>
+      <w:pPr>
+        <w:spacing w:after="0"/>
+        <w:ind w:left="567" w:hanging="567"/>
+        <w:rPr>
+          <w:rFonts w:asciiTheme="majorHAnsi" w:hAnsiTheme="majorHAnsi"/>
+          <w:b/>
+          <w:sz w:val="30"/>
+          <w:szCs w:val="30"/>
+        </w:rPr>
+      </w:pPr>
+      <w:r>
+        <w:rPr>
+          <w:rFonts w:asciiTheme="majorHAnsi" w:hAnsiTheme="majorHAnsi" w:cs="TimesNewRomanPSMT"/>
+          <w:szCs w:val="24"/>
+        </w:rPr>
+        <w:tab/>
+      </w:r>
+      <w:proofErr w:type="gramStart"/>
+      <w:r>
+        <w:rPr>
+          <w:rFonts w:asciiTheme="majorHAnsi" w:hAnsiTheme="majorHAnsi" w:cs="TimesNewRomanPSMT"/>
+          <w:szCs w:val="24"/>
+        </w:rPr>
+        <w:t>[ Colocar</w:t>
+      </w:r>
+      <w:proofErr w:type="gramEnd"/>
+      <w:r>
+        <w:rPr>
+          <w:rFonts w:asciiTheme="majorHAnsi" w:hAnsiTheme="majorHAnsi" w:cs="TimesNewRomanPSMT"/>
+          <w:szCs w:val="24"/>
+        </w:rPr>
+        <w:t xml:space="preserve"> texto aquí ]</w:t>
+      </w:r>
+    </w:p>
+    <w:p>
+      <w:pPr>
+        <w:autoSpaceDE w:val="0"/>
+        <w:autoSpaceDN w:val="0"/>
+        <w:adjustRightInd w:val="0"/>
+        <w:spacing w:after="0"/>
+        <w:jc w:val="both"/>
+        <w:rPr>
+          <w:rFonts w:asciiTheme="majorHAnsi" w:hAnsiTheme="majorHAnsi"/>
+        </w:rPr>
+      </w:pPr>
+    </w:p>
+    <w:p>
+      <w:pPr>
+        <w:autoSpaceDE w:val="0"/>
+        <w:autoSpaceDN w:val="0"/>
+        <w:adjustRightInd w:val="0"/>
+        <w:spacing w:after="0"/>
+        <w:jc w:val="both"/>
+        <w:rPr>
+          <w:rFonts w:asciiTheme="majorHAnsi" w:hAnsiTheme="majorHAnsi"/>
+        </w:rPr>
+      </w:pPr>
+    </w:p>
+    <w:p>
+      <w:pPr>
+        <w:spacing w:after="0"/>
+        <w:ind w:left="567" w:hanging="567"/>
+        <w:rPr>
+          <w:rFonts w:asciiTheme="majorHAnsi" w:hAnsiTheme="majorHAnsi"/>
+          <w:b/>
+          <w:sz w:val="30"/>
+          <w:szCs w:val="30"/>
+        </w:rPr>
+      </w:pPr>
+      <w:r>
+        <w:rPr>
+          <w:rFonts w:asciiTheme="majorHAnsi" w:hAnsiTheme="majorHAnsi"/>
+          <w:b/>
+          <w:sz w:val="30"/>
+          <w:szCs w:val="30"/>
+        </w:rPr>
+        <w:t>3.</w:t>
+      </w:r>
+      <w:r>
+        <w:rPr>
+          <w:rFonts w:asciiTheme="majorHAnsi" w:hAnsiTheme="majorHAnsi"/>
+          <w:b/>
+          <w:sz w:val="30"/>
+          <w:szCs w:val="30"/>
+        </w:rPr>
+        <w:t>3</w:t>
+      </w:r>
+      <w:r>
+        <w:rPr>
+          <w:rFonts w:asciiTheme="majorHAnsi" w:hAnsiTheme="majorHAnsi"/>
+          <w:b/>
+          <w:sz w:val="30"/>
+          <w:szCs w:val="30"/>
+        </w:rPr>
+        <w:t xml:space="preserve">.  </w:t>
+      </w:r>
+      <w:r>
+        <w:rPr>
+          <w:rFonts w:asciiTheme="majorHAnsi" w:hAnsiTheme="majorHAnsi"/>
+          <w:b/>
+          <w:sz w:val="30"/>
+          <w:szCs w:val="30"/>
+        </w:rPr>
+        <w:t xml:space="preserve">Módulo de la </w:t>
+      </w:r>
+      <w:r>
+        <w:rPr>
+          <w:rFonts w:asciiTheme="majorHAnsi" w:hAnsiTheme="majorHAnsi"/>
+          <w:b/>
+          <w:i/>
+          <w:sz w:val="30"/>
+          <w:szCs w:val="30"/>
+        </w:rPr>
+        <w:t>Secuencia A</w:t>
+      </w:r>
+    </w:p>
+    <w:p>
+      <w:pPr>
+        <w:spacing w:after="0"/>
+        <w:ind w:left="567" w:hanging="567"/>
+        <w:rPr>
+          <w:rFonts w:asciiTheme="majorHAnsi" w:hAnsiTheme="majorHAnsi"/>
+          <w:b/>
+          <w:sz w:val="20"/>
+          <w:szCs w:val="30"/>
+        </w:rPr>
+      </w:pPr>
+    </w:p>
+    <w:p>
+      <w:pPr>
+        <w:spacing w:after="0"/>
+        <w:ind w:left="567" w:hanging="567"/>
+        <w:rPr>
+          <w:rFonts w:asciiTheme="majorHAnsi" w:hAnsiTheme="majorHAnsi"/>
+          <w:b/>
+          <w:sz w:val="30"/>
+          <w:szCs w:val="30"/>
+        </w:rPr>
+      </w:pPr>
+      <w:r>
+        <w:rPr>
+          <w:rFonts w:asciiTheme="majorHAnsi" w:hAnsiTheme="majorHAnsi" w:cs="TimesNewRomanPSMT"/>
+          <w:szCs w:val="24"/>
+        </w:rPr>
+        <w:tab/>
+      </w:r>
+      <w:proofErr w:type="gramStart"/>
+      <w:r>
+        <w:rPr>
+          <w:rFonts w:asciiTheme="majorHAnsi" w:hAnsiTheme="majorHAnsi" w:cs="TimesNewRomanPSMT"/>
+          <w:szCs w:val="24"/>
+        </w:rPr>
+        <w:t>[ Colocar</w:t>
+      </w:r>
+      <w:proofErr w:type="gramEnd"/>
+      <w:r>
+        <w:rPr>
+          <w:rFonts w:asciiTheme="majorHAnsi" w:hAnsiTheme="majorHAnsi" w:cs="TimesNewRomanPSMT"/>
+          <w:szCs w:val="24"/>
+        </w:rPr>
+        <w:t xml:space="preserve"> texto aquí ]</w:t>
+      </w:r>
+    </w:p>
+    <w:p>
+      <w:pPr>
+        <w:autoSpaceDE w:val="0"/>
+        <w:autoSpaceDN w:val="0"/>
+        <w:adjustRightInd w:val="0"/>
+        <w:spacing w:after="0"/>
+        <w:jc w:val="both"/>
+        <w:rPr>
+          <w:rFonts w:asciiTheme="majorHAnsi" w:hAnsiTheme="majorHAnsi"/>
+        </w:rPr>
+      </w:pPr>
+    </w:p>
+    <w:p>
+      <w:pPr>
+        <w:autoSpaceDE w:val="0"/>
+        <w:autoSpaceDN w:val="0"/>
+        <w:adjustRightInd w:val="0"/>
+        <w:spacing w:after="0"/>
+        <w:jc w:val="both"/>
+        <w:rPr>
+          <w:rFonts w:asciiTheme="majorHAnsi" w:hAnsiTheme="majorHAnsi"/>
+        </w:rPr>
+      </w:pPr>
+    </w:p>
+    <w:p>
+      <w:pPr>
+        <w:spacing w:after="0"/>
+        <w:ind w:left="567" w:hanging="567"/>
+        <w:rPr>
+          <w:rFonts w:asciiTheme="majorHAnsi" w:hAnsiTheme="majorHAnsi"/>
+          <w:b/>
+          <w:sz w:val="30"/>
+          <w:szCs w:val="30"/>
+        </w:rPr>
+      </w:pPr>
+      <w:r>
+        <w:rPr>
+          <w:rFonts w:asciiTheme="majorHAnsi" w:hAnsiTheme="majorHAnsi"/>
+          <w:b/>
+          <w:sz w:val="30"/>
+          <w:szCs w:val="30"/>
+        </w:rPr>
+        <w:t>3.</w:t>
+      </w:r>
+      <w:r>
+        <w:rPr>
+          <w:rFonts w:asciiTheme="majorHAnsi" w:hAnsiTheme="majorHAnsi"/>
+          <w:b/>
+          <w:sz w:val="30"/>
+          <w:szCs w:val="30"/>
+        </w:rPr>
+        <w:t>4</w:t>
+      </w:r>
+      <w:r>
+        <w:rPr>
+          <w:rFonts w:asciiTheme="majorHAnsi" w:hAnsiTheme="majorHAnsi"/>
+          <w:b/>
+          <w:sz w:val="30"/>
+          <w:szCs w:val="30"/>
+        </w:rPr>
+        <w:t xml:space="preserve">.  </w:t>
+      </w:r>
+      <w:r>
+        <w:rPr>
+          <w:rFonts w:asciiTheme="majorHAnsi" w:hAnsiTheme="majorHAnsi"/>
+          <w:b/>
+          <w:sz w:val="30"/>
+          <w:szCs w:val="30"/>
+        </w:rPr>
+        <w:t xml:space="preserve">Módulo de la </w:t>
+      </w:r>
+      <w:r>
+        <w:rPr>
+          <w:rFonts w:asciiTheme="majorHAnsi" w:hAnsiTheme="majorHAnsi"/>
+          <w:b/>
+          <w:i/>
+          <w:sz w:val="30"/>
+          <w:szCs w:val="30"/>
+        </w:rPr>
+        <w:t xml:space="preserve">Secuencia </w:t>
+      </w:r>
+      <w:r>
+        <w:rPr>
+          <w:rFonts w:asciiTheme="majorHAnsi" w:hAnsiTheme="majorHAnsi"/>
+          <w:b/>
+          <w:i/>
+          <w:sz w:val="30"/>
+          <w:szCs w:val="30"/>
+        </w:rPr>
+        <w:t>B</w:t>
+      </w:r>
+    </w:p>
+    <w:p>
+      <w:pPr>
+        <w:spacing w:after="0"/>
+        <w:ind w:left="567" w:hanging="567"/>
+        <w:rPr>
+          <w:rFonts w:asciiTheme="majorHAnsi" w:hAnsiTheme="majorHAnsi"/>
+          <w:b/>
+          <w:sz w:val="20"/>
+          <w:szCs w:val="30"/>
+        </w:rPr>
+      </w:pPr>
+    </w:p>
+    <w:p>
+      <w:pPr>
+        <w:spacing w:after="0"/>
+        <w:ind w:left="567" w:hanging="567"/>
+        <w:rPr>
+          <w:rFonts w:asciiTheme="majorHAnsi" w:hAnsiTheme="majorHAnsi" w:cs="TimesNewRomanPSMT"/>
+          <w:szCs w:val="24"/>
+        </w:rPr>
+      </w:pPr>
+      <w:r>
+        <w:rPr>
+          <w:rFonts w:asciiTheme="majorHAnsi" w:hAnsiTheme="majorHAnsi" w:cs="TimesNewRomanPSMT"/>
+          <w:szCs w:val="24"/>
+        </w:rPr>
+        <w:tab/>
+      </w:r>
+      <w:proofErr w:type="gramStart"/>
+      <w:r>
+        <w:rPr>
+          <w:rFonts w:asciiTheme="majorHAnsi" w:hAnsiTheme="majorHAnsi" w:cs="TimesNewRomanPSMT"/>
+          <w:szCs w:val="24"/>
+        </w:rPr>
+        <w:t>[ Colocar</w:t>
+      </w:r>
+      <w:proofErr w:type="gramEnd"/>
+      <w:r>
+        <w:rPr>
+          <w:rFonts w:asciiTheme="majorHAnsi" w:hAnsiTheme="majorHAnsi" w:cs="TimesNewRomanPSMT"/>
+          <w:szCs w:val="24"/>
+        </w:rPr>
+        <w:t xml:space="preserve"> texto aquí ]</w:t>
+      </w:r>
+    </w:p>
+    <w:p>
+      <w:pPr>
+        <w:spacing w:after="0"/>
+        <w:ind w:left="567" w:hanging="567"/>
+        <w:rPr>
+          <w:rFonts w:asciiTheme="majorHAnsi" w:hAnsiTheme="majorHAnsi" w:cs="TimesNewRomanPSMT"/>
+          <w:szCs w:val="24"/>
+        </w:rPr>
+      </w:pPr>
+    </w:p>
+    <w:p>
+      <w:pPr>
+        <w:spacing w:after="0"/>
+        <w:ind w:left="567" w:hanging="567"/>
+        <w:rPr>
+          <w:rFonts w:asciiTheme="majorHAnsi" w:hAnsiTheme="majorHAnsi" w:cs="TimesNewRomanPSMT"/>
+          <w:szCs w:val="24"/>
+        </w:rPr>
+      </w:pPr>
+    </w:p>
+    <w:p>
+      <w:pPr>
+        <w:spacing w:after="0"/>
+        <w:ind w:left="567" w:hanging="567"/>
+        <w:rPr>
+          <w:rFonts w:asciiTheme="majorHAnsi" w:hAnsiTheme="majorHAnsi"/>
+          <w:b/>
+          <w:sz w:val="30"/>
+          <w:szCs w:val="30"/>
+        </w:rPr>
+      </w:pPr>
+      <w:r>
+        <w:rPr>
+          <w:rFonts w:asciiTheme="majorHAnsi" w:hAnsiTheme="majorHAnsi"/>
+          <w:b/>
+          <w:sz w:val="30"/>
+          <w:szCs w:val="30"/>
+        </w:rPr>
+        <w:t>3.</w:t>
+      </w:r>
+      <w:r>
+        <w:rPr>
+          <w:rFonts w:asciiTheme="majorHAnsi" w:hAnsiTheme="majorHAnsi"/>
+          <w:b/>
+          <w:sz w:val="30"/>
+          <w:szCs w:val="30"/>
+        </w:rPr>
+        <w:t>5</w:t>
+      </w:r>
+      <w:r>
+        <w:rPr>
+          <w:rFonts w:asciiTheme="majorHAnsi" w:hAnsiTheme="majorHAnsi"/>
+          <w:b/>
+          <w:sz w:val="30"/>
+          <w:szCs w:val="30"/>
+        </w:rPr>
+        <w:t xml:space="preserve">.  </w:t>
+      </w:r>
+      <w:r>
+        <w:rPr>
+          <w:rFonts w:asciiTheme="majorHAnsi" w:hAnsiTheme="majorHAnsi"/>
+          <w:b/>
+          <w:sz w:val="30"/>
+          <w:szCs w:val="30"/>
+        </w:rPr>
+        <w:t xml:space="preserve">Módulo de la </w:t>
+      </w:r>
+      <w:r>
+        <w:rPr>
+          <w:rFonts w:asciiTheme="majorHAnsi" w:hAnsiTheme="majorHAnsi"/>
+          <w:b/>
+          <w:i/>
+          <w:sz w:val="30"/>
+          <w:szCs w:val="30"/>
+        </w:rPr>
+        <w:t xml:space="preserve">Secuencia </w:t>
+      </w:r>
+      <w:r>
+        <w:rPr>
+          <w:rFonts w:asciiTheme="majorHAnsi" w:hAnsiTheme="majorHAnsi"/>
+          <w:b/>
+          <w:i/>
+          <w:sz w:val="30"/>
+          <w:szCs w:val="30"/>
+        </w:rPr>
+        <w:t>C</w:t>
+      </w:r>
+    </w:p>
+    <w:p>
+      <w:pPr>
+        <w:spacing w:after="0"/>
+        <w:ind w:left="567" w:hanging="567"/>
+        <w:rPr>
+          <w:rFonts w:asciiTheme="majorHAnsi" w:hAnsiTheme="majorHAnsi"/>
+          <w:b/>
+          <w:sz w:val="20"/>
+          <w:szCs w:val="30"/>
+        </w:rPr>
+      </w:pPr>
+    </w:p>
+    <w:p>
+      <w:pPr>
+        <w:spacing w:after="0"/>
+        <w:ind w:left="567" w:hanging="567"/>
+        <w:rPr>
+          <w:rFonts w:asciiTheme="majorHAnsi" w:hAnsiTheme="majorHAnsi"/>
+          <w:b/>
+          <w:sz w:val="30"/>
+          <w:szCs w:val="30"/>
+        </w:rPr>
+      </w:pPr>
+      <w:r>
+        <w:rPr>
+          <w:rFonts w:asciiTheme="majorHAnsi" w:hAnsiTheme="majorHAnsi" w:cs="TimesNewRomanPSMT"/>
+          <w:szCs w:val="24"/>
+        </w:rPr>
+        <w:tab/>
+      </w:r>
+      <w:proofErr w:type="gramStart"/>
+      <w:r>
+        <w:rPr>
+          <w:rFonts w:asciiTheme="majorHAnsi" w:hAnsiTheme="majorHAnsi" w:cs="TimesNewRomanPSMT"/>
+          <w:szCs w:val="24"/>
+        </w:rPr>
+        <w:t>[ Colocar</w:t>
+      </w:r>
+      <w:proofErr w:type="gramEnd"/>
+      <w:r>
+        <w:rPr>
+          <w:rFonts w:asciiTheme="majorHAnsi" w:hAnsiTheme="majorHAnsi" w:cs="TimesNewRomanPSMT"/>
+          <w:szCs w:val="24"/>
+        </w:rPr>
+        <w:t xml:space="preserve"> texto aquí ]</w:t>
+      </w:r>
+    </w:p>
+    <w:p>
+      <w:pPr>
+        <w:spacing w:after="0"/>
+        <w:ind w:left="567" w:hanging="567"/>
+        <w:rPr>
+          <w:rFonts w:asciiTheme="majorHAnsi" w:hAnsiTheme="majorHAnsi"/>
+          <w:b/>
+          <w:sz w:val="30"/>
+          <w:szCs w:val="30"/>
+        </w:rPr>
+      </w:pPr>
+    </w:p>
+    <w:p>
+      <w:pPr>
+        <w:autoSpaceDE w:val="0"/>
+        <w:autoSpaceDN w:val="0"/>
+        <w:adjustRightInd w:val="0"/>
+        <w:spacing w:after="0"/>
+        <w:jc w:val="both"/>
+        <w:rPr>
+          <w:rFonts w:asciiTheme="majorHAnsi" w:hAnsiTheme="majorHAnsi"/>
+        </w:rPr>
+      </w:pPr>
+    </w:p>
+    <w:p>
+      <w:pPr>
+        <w:autoSpaceDE w:val="0"/>
+        <w:autoSpaceDN w:val="0"/>
+        <w:adjustRightInd w:val="0"/>
+        <w:spacing w:after="0"/>
+        <w:jc w:val="both"/>
+        <w:rPr>
+          <w:rFonts w:asciiTheme="majorHAnsi" w:hAnsiTheme="majorHAnsi"/>
+        </w:rPr>
+      </w:pPr>
+    </w:p>
+    <w:p>
+      <w:pPr>
+        <w:autoSpaceDE w:val="0"/>
+        <w:autoSpaceDN w:val="0"/>
+        <w:adjustRightInd w:val="0"/>
+        <w:spacing w:after="0"/>
+        <w:jc w:val="both"/>
+        <w:rPr>
+          <w:rFonts w:asciiTheme="majorHAnsi" w:hAnsiTheme="majorHAnsi"/>
+        </w:rPr>
+      </w:pPr>
+    </w:p>
+    <w:p>
+      <w:pPr>
+        <w:spacing w:after="0"/>
+        <w:ind w:left="567" w:hanging="567"/>
+        <w:rPr>
+          <w:rFonts w:asciiTheme="majorHAnsi" w:hAnsiTheme="majorHAnsi"/>
+          <w:b/>
+          <w:sz w:val="36"/>
+        </w:rPr>
+      </w:pPr>
+      <w:r>
+        <w:rPr>
+          <w:rFonts w:asciiTheme="majorHAnsi" w:hAnsiTheme="majorHAnsi"/>
+          <w:b/>
+          <w:sz w:val="36"/>
+        </w:rPr>
+        <w:t>4</w:t>
+      </w:r>
+      <w:r>
+        <w:rPr>
+          <w:rFonts w:asciiTheme="majorHAnsi" w:hAnsiTheme="majorHAnsi"/>
+          <w:b/>
+          <w:sz w:val="36"/>
+        </w:rPr>
+        <w:t>.</w:t>
+      </w:r>
+      <w:r>
+        <w:rPr>
+          <w:rFonts w:asciiTheme="majorHAnsi" w:hAnsiTheme="majorHAnsi"/>
+          <w:b/>
+          <w:sz w:val="36"/>
+        </w:rPr>
+        <w:tab/>
+      </w:r>
+      <w:r>
+        <w:rPr>
+          <w:rFonts w:asciiTheme="majorHAnsi" w:hAnsiTheme="majorHAnsi"/>
+          <w:b/>
+          <w:sz w:val="36"/>
+        </w:rPr>
+        <w:t>Esquema circuital</w:t>
+      </w:r>
+    </w:p>
+    <w:p>
+      <w:pPr>
+        <w:spacing w:after="0"/>
+        <w:ind w:left="567" w:hanging="567"/>
+        <w:rPr>
+          <w:rFonts w:asciiTheme="majorHAnsi" w:hAnsiTheme="majorHAnsi"/>
+          <w:sz w:val="24"/>
+        </w:rPr>
+      </w:pPr>
+    </w:p>
+    <w:p>
+      <w:pPr>
+        <w:autoSpaceDE w:val="0"/>
+        <w:autoSpaceDN w:val="0"/>
+        <w:adjustRightInd w:val="0"/>
+        <w:spacing w:after="0"/>
+        <w:jc w:val="both"/>
+        <w:rPr>
+          <w:rFonts w:asciiTheme="majorHAnsi" w:hAnsiTheme="majorHAnsi" w:cs="TimesNewRomanPSMT"/>
+          <w:szCs w:val="24"/>
+        </w:rPr>
+      </w:pPr>
+      <w:r>
+        <w:rPr>
+          <w:rFonts w:asciiTheme="majorHAnsi" w:hAnsiTheme="majorHAnsi" w:cs="TimesNewRomanPSMT"/>
+          <w:sz w:val="24"/>
+          <w:szCs w:val="24"/>
+        </w:rPr>
+        <w:tab/>
+      </w:r>
+      <w:proofErr w:type="gramStart"/>
+      <w:r>
+        <w:rPr>
+          <w:rFonts w:asciiTheme="majorHAnsi" w:hAnsiTheme="majorHAnsi" w:cs="TimesNewRomanPSMT"/>
+          <w:szCs w:val="24"/>
+        </w:rPr>
+        <w:t>[ Colocar</w:t>
+      </w:r>
+      <w:proofErr w:type="gramEnd"/>
+      <w:r>
+        <w:rPr>
+          <w:rFonts w:asciiTheme="majorHAnsi" w:hAnsiTheme="majorHAnsi" w:cs="TimesNewRomanPSMT"/>
+          <w:szCs w:val="24"/>
+        </w:rPr>
+        <w:t xml:space="preserve"> texto aquí ]</w:t>
+      </w:r>
+    </w:p>
+    <w:p>
+      <w:pPr>
+        <w:rPr>
+          <w:rFonts w:asciiTheme="majorHAnsi" w:hAnsiTheme="majorHAnsi"/>
+        </w:rPr>
+      </w:pPr>
+      <w:r>
+        <w:rPr>
+          <w:rFonts w:asciiTheme="majorHAnsi" w:hAnsiTheme="majorHAnsi"/>
+        </w:rPr>
+        <w:br w:type="page"/>
+      </w:r>
+    </w:p>
+    <w:p>
+      <w:pPr>
+        <w:rPr>
+          <w:rFonts w:asciiTheme="majorHAnsi" w:hAnsiTheme="majorHAnsi"/>
+          <w:b/>
+          <w:sz w:val="48"/>
+        </w:rPr>
+      </w:pPr>
+      <w:r>
+        <w:rPr>
+          <w:rFonts w:asciiTheme="majorHAnsi" w:hAnsiTheme="majorHAnsi"/>
+          <w:b/>
+          <w:sz w:val="48"/>
+        </w:rPr>
+        <w:lastRenderedPageBreak/>
+        <w:br w:type="page"/>
+      </w:r>
+    </w:p>
+    <w:p>
+      <w:pPr>
+        <w:autoSpaceDE w:val="0"/>
+        <w:autoSpaceDN w:val="0"/>
+        <w:adjustRightInd w:val="0"/>
+        <w:spacing w:after="0"/>
+        <w:jc w:val="center"/>
+        <w:rPr>
+          <w:rFonts w:asciiTheme="majorHAnsi" w:hAnsiTheme="majorHAnsi"/>
+          <w:b/>
+          <w:sz w:val="48"/>
+        </w:rPr>
+      </w:pPr>
+    </w:p>
+    <w:p>
+      <w:pPr>
+        <w:autoSpaceDE w:val="0"/>
+        <w:autoSpaceDN w:val="0"/>
+        <w:adjustRightInd w:val="0"/>
+        <w:spacing w:after="0"/>
+        <w:jc w:val="center"/>
+        <w:rPr>
+          <w:rFonts w:asciiTheme="majorHAnsi" w:hAnsiTheme="majorHAnsi"/>
+          <w:b/>
+          <w:sz w:val="48"/>
+        </w:rPr>
+      </w:pPr>
+    </w:p>
+    <w:p>
+      <w:pPr>
+        <w:autoSpaceDE w:val="0"/>
+        <w:autoSpaceDN w:val="0"/>
+        <w:adjustRightInd w:val="0"/>
+        <w:spacing w:after="0"/>
+        <w:jc w:val="center"/>
+        <w:rPr>
+          <w:rFonts w:asciiTheme="majorHAnsi" w:hAnsiTheme="majorHAnsi"/>
+          <w:b/>
+          <w:sz w:val="48"/>
+        </w:rPr>
+      </w:pPr>
+    </w:p>
+    <w:p>
+      <w:pPr>
+        <w:autoSpaceDE w:val="0"/>
+        <w:autoSpaceDN w:val="0"/>
+        <w:adjustRightInd w:val="0"/>
+        <w:spacing w:after="0"/>
+        <w:jc w:val="center"/>
+        <w:rPr>
+          <w:rFonts w:asciiTheme="majorHAnsi" w:hAnsiTheme="majorHAnsi"/>
+          <w:b/>
+          <w:sz w:val="52"/>
+        </w:rPr>
+      </w:pPr>
+      <w:r>
+        <w:rPr>
+          <w:rFonts w:asciiTheme="majorHAnsi" w:hAnsiTheme="majorHAnsi"/>
+          <w:b/>
+          <w:sz w:val="52"/>
+        </w:rPr>
+        <w:t>Apéndice A</w:t>
+      </w:r>
+    </w:p>
+    <w:p>
+      <w:pPr>
+        <w:autoSpaceDE w:val="0"/>
+        <w:autoSpaceDN w:val="0"/>
+        <w:adjustRightInd w:val="0"/>
+        <w:spacing w:after="0"/>
+        <w:jc w:val="center"/>
+        <w:rPr>
+          <w:rFonts w:asciiTheme="majorHAnsi" w:hAnsiTheme="majorHAnsi"/>
+          <w:sz w:val="48"/>
+        </w:rPr>
+      </w:pPr>
+    </w:p>
+    <w:p>
+      <w:pPr>
+        <w:autoSpaceDE w:val="0"/>
+        <w:autoSpaceDN w:val="0"/>
+        <w:adjustRightInd w:val="0"/>
+        <w:spacing w:after="0"/>
+        <w:jc w:val="center"/>
+        <w:rPr>
+          <w:rFonts w:asciiTheme="majorHAnsi" w:hAnsiTheme="majorHAnsi"/>
+          <w:i/>
+          <w:sz w:val="36"/>
+        </w:rPr>
+      </w:pPr>
+      <w:r>
+        <w:rPr>
+          <w:rFonts w:asciiTheme="majorHAnsi" w:hAnsiTheme="majorHAnsi"/>
+          <w:i/>
+          <w:sz w:val="36"/>
+        </w:rPr>
+        <w:t xml:space="preserve">Hojas de datos de </w:t>
+      </w:r>
+    </w:p>
+    <w:p>
+      <w:pPr>
+        <w:autoSpaceDE w:val="0"/>
+        <w:autoSpaceDN w:val="0"/>
+        <w:adjustRightInd w:val="0"/>
+        <w:spacing w:after="0"/>
+        <w:jc w:val="center"/>
+        <w:rPr>
+          <w:rFonts w:asciiTheme="majorHAnsi" w:hAnsiTheme="majorHAnsi"/>
+          <w:i/>
+          <w:sz w:val="36"/>
+        </w:rPr>
+      </w:pPr>
+      <w:proofErr w:type="gramStart"/>
+      <w:r>
+        <w:rPr>
+          <w:rFonts w:asciiTheme="majorHAnsi" w:hAnsiTheme="majorHAnsi"/>
+          <w:i/>
+          <w:sz w:val="36"/>
+        </w:rPr>
+        <w:t>componentes</w:t>
+      </w:r>
+      <w:proofErr w:type="gramEnd"/>
+      <w:r>
+        <w:rPr>
+          <w:rFonts w:asciiTheme="majorHAnsi" w:hAnsiTheme="majorHAnsi"/>
+          <w:i/>
+          <w:sz w:val="36"/>
+        </w:rPr>
+        <w:t xml:space="preserve"> electrónicos</w:t>
+      </w:r>
+    </w:p>
+    <w:p>
+      <w:pPr>
+        <w:rPr>
+          <w:rFonts w:asciiTheme="majorHAnsi" w:hAnsiTheme="majorHAnsi"/>
+          <w:i/>
+          <w:sz w:val="40"/>
+        </w:rPr>
+      </w:pPr>
+      <w:r>
+        <w:rPr>
+          <w:rFonts w:asciiTheme="majorHAnsi" w:hAnsiTheme="majorHAnsi"/>
+          <w:i/>
+          <w:sz w:val="40"/>
+        </w:rPr>
+        <w:br w:type="page"/>
+      </w:r>
+      <w:bookmarkStart w:id="0" w:name="_GoBack"/>
+      <w:bookmarkEnd w:id="0"/>
+    </w:p>
+    <w:p>
+      <w:pPr>
+        <w:autoSpaceDE w:val="0"/>
+        <w:autoSpaceDN w:val="0"/>
+        <w:adjustRightInd w:val="0"/>
+        <w:spacing w:after="0"/>
+        <w:jc w:val="center"/>
+        <w:rPr>
+          <w:rFonts w:asciiTheme="majorHAnsi" w:hAnsiTheme="majorHAnsi"/>
+          <w:i/>
+          <w:sz w:val="40"/>
+        </w:rPr>
+      </w:pPr>
+    </w:p>
     <w:sectPr>
+      <w:footerReference w:type="default" r:id="rId9"/>
       <w:pgSz w:w="12240" w:h="15840"/>
       <w:pgMar w:top="1417" w:right="1701" w:bottom="1417" w:left="1701" w:header="708" w:footer="708" w:gutter="0"/>
+      <w:pgNumType w:start="0"/>
       <w:cols w:space="708"/>
+      <w:titlePg/>
       <w:docGrid w:linePitch="360"/>
     </w:sectPr>
   </w:body>
 </w:document>
 </file>
 
+<file path=word/endnotes.xml><?xml version="1.0" encoding="utf-8"?>
+<w:endnotes xmlns:wpc="http://schemas.microsoft.com/office/word/2010/wordprocessingCanvas" xmlns:mc="http://schemas.openxmlformats.org/markup-compatibility/2006" xmlns:o="urn:schemas-microsoft-com:office:office" xmlns:r="http://schemas.openxmlformats.org/officeDocument/2006/relationships" xmlns:m="http://schemas.openxmlformats.org/officeDocument/2006/math" xmlns:v="urn:schemas-microsoft-com:vml" xmlns:wp14="http://schemas.microsoft.com/office/word/2010/wordprocessingDrawing" xmlns:wp="http://schemas.openxmlformats.org/drawingml/2006/wordprocessingDrawing" xmlns:w10="urn:schemas-microsoft-com:office:word" xmlns:w="http://schemas.openxmlformats.org/wordprocessingml/2006/main" xmlns:w14="http://schemas.microsoft.com/office/word/2010/wordml" xmlns:wpg="http://schemas.microsoft.com/office/word/2010/wordprocessingGroup" xmlns:wpi="http://schemas.microsoft.com/office/word/2010/wordprocessingInk" xmlns:wne="http://schemas.microsoft.com/office/word/2006/wordml" xmlns:wps="http://schemas.microsoft.com/office/word/2010/wordprocessingShape" mc:Ignorable="w14 wp14">
+  <w:endnote w:type="separator" w:id="-1">
+    <w:p>
+      <w:pPr>
+        <w:spacing w:after="0" w:line="240" w:lineRule="auto"/>
+      </w:pPr>
+      <w:r>
+        <w:separator/>
+      </w:r>
+    </w:p>
+  </w:endnote>
+  <w:endnote w:type="continuationSeparator" w:id="0">
+    <w:p>
+      <w:pPr>
+        <w:spacing w:after="0" w:line="240" w:lineRule="auto"/>
+      </w:pPr>
+      <w:r>
+        <w:continuationSeparator/>
+      </w:r>
+    </w:p>
+  </w:endnote>
+</w:endnotes>
+</file>
+
+<file path=word/footer1.xml><?xml version="1.0" encoding="utf-8"?>
+<w:ftr xmlns:wpc="http://schemas.microsoft.com/office/word/2010/wordprocessingCanvas" xmlns:mc="http://schemas.openxmlformats.org/markup-compatibility/2006" xmlns:o="urn:schemas-microsoft-com:office:office" xmlns:r="http://schemas.openxmlformats.org/officeDocument/2006/relationships" xmlns:m="http://schemas.openxmlformats.org/officeDocument/2006/math" xmlns:v="urn:schemas-microsoft-com:vml" xmlns:wp14="http://schemas.microsoft.com/office/word/2010/wordprocessingDrawing" xmlns:wp="http://schemas.openxmlformats.org/drawingml/2006/wordprocessingDrawing" xmlns:w10="urn:schemas-microsoft-com:office:word" xmlns:w="http://schemas.openxmlformats.org/wordprocessingml/2006/main" xmlns:w14="http://schemas.microsoft.com/office/word/2010/wordml" xmlns:wpg="http://schemas.microsoft.com/office/word/2010/wordprocessingGroup" xmlns:wpi="http://schemas.microsoft.com/office/word/2010/wordprocessingInk" xmlns:wne="http://schemas.microsoft.com/office/word/2006/wordml" xmlns:wps="http://schemas.microsoft.com/office/word/2010/wordprocessingShape" mc:Ignorable="w14 wp14">
+  <w:sdt>
+    <w:sdtPr>
+      <w:rPr>
+        <w:rFonts w:asciiTheme="majorHAnsi" w:hAnsiTheme="majorHAnsi"/>
+        <w:sz w:val="18"/>
+      </w:rPr>
+      <w:id w:val="102001590"/>
+      <w:docPartObj>
+        <w:docPartGallery w:val="Page Numbers (Bottom of Page)"/>
+        <w:docPartUnique/>
+      </w:docPartObj>
+    </w:sdtPr>
+    <w:sdtContent>
+      <w:p>
+        <w:pPr>
+          <w:pStyle w:val="Piedepgina"/>
+          <w:jc w:val="center"/>
+          <w:rPr>
+            <w:rFonts w:asciiTheme="majorHAnsi" w:hAnsiTheme="majorHAnsi"/>
+            <w:sz w:val="18"/>
+          </w:rPr>
+        </w:pPr>
+        <w:r>
+          <w:rPr>
+            <w:rFonts w:asciiTheme="majorHAnsi" w:hAnsiTheme="majorHAnsi"/>
+            <w:sz w:val="18"/>
+          </w:rPr>
+          <w:fldChar w:fldCharType="begin"/>
+        </w:r>
+        <w:r>
+          <w:rPr>
+            <w:rFonts w:asciiTheme="majorHAnsi" w:hAnsiTheme="majorHAnsi"/>
+            <w:sz w:val="18"/>
+          </w:rPr>
+          <w:instrText>PAGE   \* MERGEFORMAT</w:instrText>
+        </w:r>
+        <w:r>
+          <w:rPr>
+            <w:rFonts w:asciiTheme="majorHAnsi" w:hAnsiTheme="majorHAnsi"/>
+            <w:sz w:val="18"/>
+          </w:rPr>
+          <w:fldChar w:fldCharType="separate"/>
+        </w:r>
+        <w:r>
+          <w:rPr>
+            <w:rFonts w:asciiTheme="majorHAnsi" w:hAnsiTheme="majorHAnsi"/>
+            <w:noProof/>
+            <w:sz w:val="18"/>
+            <w:lang w:val="es-ES"/>
+          </w:rPr>
+          <w:t>5</w:t>
+        </w:r>
+        <w:r>
+          <w:rPr>
+            <w:rFonts w:asciiTheme="majorHAnsi" w:hAnsiTheme="majorHAnsi"/>
+            <w:sz w:val="18"/>
+          </w:rPr>
+          <w:fldChar w:fldCharType="end"/>
+        </w:r>
+      </w:p>
+    </w:sdtContent>
+  </w:sdt>
+  <w:p>
+    <w:pPr>
+      <w:pStyle w:val="Piedepgina"/>
+    </w:pPr>
+  </w:p>
+</w:ftr>
+</file>
+
+<file path=word/footnotes.xml><?xml version="1.0" encoding="utf-8"?>
+<w:footnotes xmlns:wpc="http://schemas.microsoft.com/office/word/2010/wordprocessingCanvas" xmlns:mc="http://schemas.openxmlformats.org/markup-compatibility/2006" xmlns:o="urn:schemas-microsoft-com:office:office" xmlns:r="http://schemas.openxmlformats.org/officeDocument/2006/relationships" xmlns:m="http://schemas.openxmlformats.org/officeDocument/2006/math" xmlns:v="urn:schemas-microsoft-com:vml" xmlns:wp14="http://schemas.microsoft.com/office/word/2010/wordprocessingDrawing" xmlns:wp="http://schemas.openxmlformats.org/drawingml/2006/wordprocessingDrawing" xmlns:w10="urn:schemas-microsoft-com:office:word" xmlns:w="http://schemas.openxmlformats.org/wordprocessingml/2006/main" xmlns:w14="http://schemas.microsoft.com/office/word/2010/wordml" xmlns:wpg="http://schemas.microsoft.com/office/word/2010/wordprocessingGroup" xmlns:wpi="http://schemas.microsoft.com/office/word/2010/wordprocessingInk" xmlns:wne="http://schemas.microsoft.com/office/word/2006/wordml" xmlns:wps="http://schemas.microsoft.com/office/word/2010/wordprocessingShape" mc:Ignorable="w14 wp14">
+  <w:footnote w:type="separator" w:id="-1">
+    <w:p>
+      <w:pPr>
+        <w:spacing w:after="0" w:line="240" w:lineRule="auto"/>
+      </w:pPr>
+      <w:r>
+        <w:separator/>
+      </w:r>
+    </w:p>
+  </w:footnote>
+  <w:footnote w:type="continuationSeparator" w:id="0">
+    <w:p>
+      <w:pPr>
+        <w:spacing w:after="0" w:line="240" w:lineRule="auto"/>
+      </w:pPr>
+      <w:r>
+        <w:continuationSeparator/>
+      </w:r>
+    </w:p>
+  </w:footnote>
+</w:footnotes>
+</file>
+
+<file path=word/numbering.xml><?xml version="1.0" encoding="utf-8"?>
+<w:numbering xmlns:wpc="http://schemas.microsoft.com/office/word/2010/wordprocessingCanvas" xmlns:mc="http://schemas.openxmlformats.org/markup-compatibility/2006" xmlns:o="urn:schemas-microsoft-com:office:office" xmlns:r="http://schemas.openxmlformats.org/officeDocument/2006/relationships" xmlns:m="http://schemas.openxmlformats.org/officeDocument/2006/math" xmlns:v="urn:schemas-microsoft-com:vml" xmlns:wp14="http://schemas.microsoft.com/office/word/2010/wordprocessingDrawing" xmlns:wp="http://schemas.openxmlformats.org/drawingml/2006/wordprocessingDrawing" xmlns:w10="urn:schemas-microsoft-com:office:word" xmlns:w="http://schemas.openxmlformats.org/wordprocessingml/2006/main" xmlns:w14="http://schemas.microsoft.com/office/word/2010/wordml" xmlns:wpg="http://schemas.microsoft.com/office/word/2010/wordprocessingGroup" xmlns:wpi="http://schemas.microsoft.com/office/word/2010/wordprocessingInk" xmlns:wne="http://schemas.microsoft.com/office/word/2006/wordml" xmlns:wps="http://schemas.microsoft.com/office/word/2010/wordprocessingShape" mc:Ignorable="w14 wp14">
+  <w:abstractNum w:abstractNumId="0">
+    <w:nsid w:val="4FCA31B4"/>
+    <w:multiLevelType w:val="hybridMultilevel"/>
+    <w:tmpl w:val="05526E16"/>
+    <w:lvl w:ilvl="0" w:tplc="2C0A0005">
+      <w:start w:val="1"/>
+      <w:numFmt w:val="bullet"/>
+      <w:lvlText w:val=""/>
+      <w:lvlJc w:val="left"/>
+      <w:pPr>
+        <w:ind w:left="720" w:hanging="360"/>
+      </w:pPr>
+      <w:rPr>
+        <w:rFonts w:ascii="Wingdings" w:hAnsi="Wingdings" w:hint="default"/>
+      </w:rPr>
+    </w:lvl>
+    <w:lvl w:ilvl="1" w:tplc="2C0A0003" w:tentative="1">
+      <w:start w:val="1"/>
+      <w:numFmt w:val="bullet"/>
+      <w:lvlText w:val="o"/>
+      <w:lvlJc w:val="left"/>
+      <w:pPr>
+        <w:ind w:left="1440" w:hanging="360"/>
+      </w:pPr>
+      <w:rPr>
+        <w:rFonts w:ascii="Courier New" w:hAnsi="Courier New" w:cs="Courier New" w:hint="default"/>
+      </w:rPr>
+    </w:lvl>
+    <w:lvl w:ilvl="2" w:tplc="2C0A0005" w:tentative="1">
+      <w:start w:val="1"/>
+      <w:numFmt w:val="bullet"/>
+      <w:lvlText w:val=""/>
+      <w:lvlJc w:val="left"/>
+      <w:pPr>
+        <w:ind w:left="2160" w:hanging="360"/>
+      </w:pPr>
+      <w:rPr>
+        <w:rFonts w:ascii="Wingdings" w:hAnsi="Wingdings" w:hint="default"/>
+      </w:rPr>
+    </w:lvl>
+    <w:lvl w:ilvl="3" w:tplc="2C0A0001" w:tentative="1">
+      <w:start w:val="1"/>
+      <w:numFmt w:val="bullet"/>
+      <w:lvlText w:val=""/>
+      <w:lvlJc w:val="left"/>
+      <w:pPr>
+        <w:ind w:left="2880" w:hanging="360"/>
+      </w:pPr>
+      <w:rPr>
+        <w:rFonts w:ascii="Symbol" w:hAnsi="Symbol" w:hint="default"/>
+      </w:rPr>
+    </w:lvl>
+    <w:lvl w:ilvl="4" w:tplc="2C0A0003" w:tentative="1">
+      <w:start w:val="1"/>
+      <w:numFmt w:val="bullet"/>
+      <w:lvlText w:val="o"/>
+      <w:lvlJc w:val="left"/>
+      <w:pPr>
+        <w:ind w:left="3600" w:hanging="360"/>
+      </w:pPr>
+      <w:rPr>
+        <w:rFonts w:ascii="Courier New" w:hAnsi="Courier New" w:cs="Courier New" w:hint="default"/>
+      </w:rPr>
+    </w:lvl>
+    <w:lvl w:ilvl="5" w:tplc="2C0A0005" w:tentative="1">
+      <w:start w:val="1"/>
+      <w:numFmt w:val="bullet"/>
+      <w:lvlText w:val=""/>
+      <w:lvlJc w:val="left"/>
+      <w:pPr>
+        <w:ind w:left="4320" w:hanging="360"/>
+      </w:pPr>
+      <w:rPr>
+        <w:rFonts w:ascii="Wingdings" w:hAnsi="Wingdings" w:hint="default"/>
+      </w:rPr>
+    </w:lvl>
+    <w:lvl w:ilvl="6" w:tplc="2C0A0001" w:tentative="1">
+      <w:start w:val="1"/>
+      <w:numFmt w:val="bullet"/>
+      <w:lvlText w:val=""/>
+      <w:lvlJc w:val="left"/>
+      <w:pPr>
+        <w:ind w:left="5040" w:hanging="360"/>
+      </w:pPr>
+      <w:rPr>
+        <w:rFonts w:ascii="Symbol" w:hAnsi="Symbol" w:hint="default"/>
+      </w:rPr>
+    </w:lvl>
+    <w:lvl w:ilvl="7" w:tplc="2C0A0003" w:tentative="1">
+      <w:start w:val="1"/>
+      <w:numFmt w:val="bullet"/>
+      <w:lvlText w:val="o"/>
+      <w:lvlJc w:val="left"/>
+      <w:pPr>
+        <w:ind w:left="5760" w:hanging="360"/>
+      </w:pPr>
+      <w:rPr>
+        <w:rFonts w:ascii="Courier New" w:hAnsi="Courier New" w:cs="Courier New" w:hint="default"/>
+      </w:rPr>
+    </w:lvl>
+    <w:lvl w:ilvl="8" w:tplc="2C0A0005" w:tentative="1">
+      <w:start w:val="1"/>
+      <w:numFmt w:val="bullet"/>
+      <w:lvlText w:val=""/>
+      <w:lvlJc w:val="left"/>
+      <w:pPr>
+        <w:ind w:left="6480" w:hanging="360"/>
+      </w:pPr>
+      <w:rPr>
+        <w:rFonts w:ascii="Wingdings" w:hAnsi="Wingdings" w:hint="default"/>
+      </w:rPr>
+    </w:lvl>
+  </w:abstractNum>
+  <w:abstractNum w:abstractNumId="1">
+    <w:nsid w:val="5B9C32B2"/>
+    <w:multiLevelType w:val="hybridMultilevel"/>
+    <w:tmpl w:val="2346BC58"/>
+    <w:lvl w:ilvl="0" w:tplc="2C0A0001">
+      <w:start w:val="1"/>
+      <w:numFmt w:val="bullet"/>
+      <w:lvlText w:val=""/>
+      <w:lvlJc w:val="left"/>
+      <w:pPr>
+        <w:ind w:left="1440" w:hanging="360"/>
+      </w:pPr>
+      <w:rPr>
+        <w:rFonts w:ascii="Symbol" w:hAnsi="Symbol" w:hint="default"/>
+      </w:rPr>
+    </w:lvl>
+    <w:lvl w:ilvl="1" w:tplc="2C0A0003" w:tentative="1">
+      <w:start w:val="1"/>
+      <w:numFmt w:val="bullet"/>
+      <w:lvlText w:val="o"/>
+      <w:lvlJc w:val="left"/>
+      <w:pPr>
+        <w:ind w:left="2160" w:hanging="360"/>
+      </w:pPr>
+      <w:rPr>
+        <w:rFonts w:ascii="Courier New" w:hAnsi="Courier New" w:cs="Courier New" w:hint="default"/>
+      </w:rPr>
+    </w:lvl>
+    <w:lvl w:ilvl="2" w:tplc="2C0A0005" w:tentative="1">
+      <w:start w:val="1"/>
+      <w:numFmt w:val="bullet"/>
+      <w:lvlText w:val=""/>
+      <w:lvlJc w:val="left"/>
+      <w:pPr>
+        <w:ind w:left="2880" w:hanging="360"/>
+      </w:pPr>
+      <w:rPr>
+        <w:rFonts w:ascii="Wingdings" w:hAnsi="Wingdings" w:hint="default"/>
+      </w:rPr>
+    </w:lvl>
+    <w:lvl w:ilvl="3" w:tplc="2C0A0001" w:tentative="1">
+      <w:start w:val="1"/>
+      <w:numFmt w:val="bullet"/>
+      <w:lvlText w:val=""/>
+      <w:lvlJc w:val="left"/>
+      <w:pPr>
+        <w:ind w:left="3600" w:hanging="360"/>
+      </w:pPr>
+      <w:rPr>
+        <w:rFonts w:ascii="Symbol" w:hAnsi="Symbol" w:hint="default"/>
+      </w:rPr>
+    </w:lvl>
+    <w:lvl w:ilvl="4" w:tplc="2C0A0003" w:tentative="1">
+      <w:start w:val="1"/>
+      <w:numFmt w:val="bullet"/>
+      <w:lvlText w:val="o"/>
+      <w:lvlJc w:val="left"/>
+      <w:pPr>
+        <w:ind w:left="4320" w:hanging="360"/>
+      </w:pPr>
+      <w:rPr>
+        <w:rFonts w:ascii="Courier New" w:hAnsi="Courier New" w:cs="Courier New" w:hint="default"/>
+      </w:rPr>
+    </w:lvl>
+    <w:lvl w:ilvl="5" w:tplc="2C0A0005" w:tentative="1">
+      <w:start w:val="1"/>
+      <w:numFmt w:val="bullet"/>
+      <w:lvlText w:val=""/>
+      <w:lvlJc w:val="left"/>
+      <w:pPr>
+        <w:ind w:left="5040" w:hanging="360"/>
+      </w:pPr>
+      <w:rPr>
+        <w:rFonts w:ascii="Wingdings" w:hAnsi="Wingdings" w:hint="default"/>
+      </w:rPr>
+    </w:lvl>
+    <w:lvl w:ilvl="6" w:tplc="2C0A0001" w:tentative="1">
+      <w:start w:val="1"/>
+      <w:numFmt w:val="bullet"/>
+      <w:lvlText w:val=""/>
+      <w:lvlJc w:val="left"/>
+      <w:pPr>
+        <w:ind w:left="5760" w:hanging="360"/>
+      </w:pPr>
+      <w:rPr>
+        <w:rFonts w:ascii="Symbol" w:hAnsi="Symbol" w:hint="default"/>
+      </w:rPr>
+    </w:lvl>
+    <w:lvl w:ilvl="7" w:tplc="2C0A0003" w:tentative="1">
+      <w:start w:val="1"/>
+      <w:numFmt w:val="bullet"/>
+      <w:lvlText w:val="o"/>
+      <w:lvlJc w:val="left"/>
+      <w:pPr>
+        <w:ind w:left="6480" w:hanging="360"/>
+      </w:pPr>
+      <w:rPr>
+        <w:rFonts w:ascii="Courier New" w:hAnsi="Courier New" w:cs="Courier New" w:hint="default"/>
+      </w:rPr>
+    </w:lvl>
+    <w:lvl w:ilvl="8" w:tplc="2C0A0005" w:tentative="1">
+      <w:start w:val="1"/>
+      <w:numFmt w:val="bullet"/>
+      <w:lvlText w:val=""/>
+      <w:lvlJc w:val="left"/>
+      <w:pPr>
+        <w:ind w:left="7200" w:hanging="360"/>
+      </w:pPr>
+      <w:rPr>
+        <w:rFonts w:ascii="Wingdings" w:hAnsi="Wingdings" w:hint="default"/>
+      </w:rPr>
+    </w:lvl>
+  </w:abstractNum>
+  <w:abstractNum w:abstractNumId="2">
+    <w:nsid w:val="700E11E9"/>
+    <w:multiLevelType w:val="hybridMultilevel"/>
+    <w:tmpl w:val="9E80FE8E"/>
+    <w:lvl w:ilvl="0" w:tplc="2C0A0005">
+      <w:start w:val="1"/>
+      <w:numFmt w:val="bullet"/>
+      <w:lvlText w:val=""/>
+      <w:lvlJc w:val="left"/>
+      <w:pPr>
+        <w:ind w:left="720" w:hanging="360"/>
+      </w:pPr>
+      <w:rPr>
+        <w:rFonts w:ascii="Wingdings" w:hAnsi="Wingdings" w:hint="default"/>
+      </w:rPr>
+    </w:lvl>
+    <w:lvl w:ilvl="1" w:tplc="2C0A0003" w:tentative="1">
+      <w:start w:val="1"/>
+      <w:numFmt w:val="bullet"/>
+      <w:lvlText w:val="o"/>
+      <w:lvlJc w:val="left"/>
+      <w:pPr>
+        <w:ind w:left="1440" w:hanging="360"/>
+      </w:pPr>
+      <w:rPr>
+        <w:rFonts w:ascii="Courier New" w:hAnsi="Courier New" w:cs="Courier New" w:hint="default"/>
+      </w:rPr>
+    </w:lvl>
+    <w:lvl w:ilvl="2" w:tplc="2C0A0005" w:tentative="1">
+      <w:start w:val="1"/>
+      <w:numFmt w:val="bullet"/>
+      <w:lvlText w:val=""/>
+      <w:lvlJc w:val="left"/>
+      <w:pPr>
+        <w:ind w:left="2160" w:hanging="360"/>
+      </w:pPr>
+      <w:rPr>
+        <w:rFonts w:ascii="Wingdings" w:hAnsi="Wingdings" w:hint="default"/>
+      </w:rPr>
+    </w:lvl>
+    <w:lvl w:ilvl="3" w:tplc="2C0A0001" w:tentative="1">
+      <w:start w:val="1"/>
+      <w:numFmt w:val="bullet"/>
+      <w:lvlText w:val=""/>
+      <w:lvlJc w:val="left"/>
+      <w:pPr>
+        <w:ind w:left="2880" w:hanging="360"/>
+      </w:pPr>
+      <w:rPr>
+        <w:rFonts w:ascii="Symbol" w:hAnsi="Symbol" w:hint="default"/>
+      </w:rPr>
+    </w:lvl>
+    <w:lvl w:ilvl="4" w:tplc="2C0A0003" w:tentative="1">
+      <w:start w:val="1"/>
+      <w:numFmt w:val="bullet"/>
+      <w:lvlText w:val="o"/>
+      <w:lvlJc w:val="left"/>
+      <w:pPr>
+        <w:ind w:left="3600" w:hanging="360"/>
+      </w:pPr>
+      <w:rPr>
+        <w:rFonts w:ascii="Courier New" w:hAnsi="Courier New" w:cs="Courier New" w:hint="default"/>
+      </w:rPr>
+    </w:lvl>
+    <w:lvl w:ilvl="5" w:tplc="2C0A0005" w:tentative="1">
+      <w:start w:val="1"/>
+      <w:numFmt w:val="bullet"/>
+      <w:lvlText w:val=""/>
+      <w:lvlJc w:val="left"/>
+      <w:pPr>
+        <w:ind w:left="4320" w:hanging="360"/>
+      </w:pPr>
+      <w:rPr>
+        <w:rFonts w:ascii="Wingdings" w:hAnsi="Wingdings" w:hint="default"/>
+      </w:rPr>
+    </w:lvl>
+    <w:lvl w:ilvl="6" w:tplc="2C0A0001" w:tentative="1">
+      <w:start w:val="1"/>
+      <w:numFmt w:val="bullet"/>
+      <w:lvlText w:val=""/>
+      <w:lvlJc w:val="left"/>
+      <w:pPr>
+        <w:ind w:left="5040" w:hanging="360"/>
+      </w:pPr>
+      <w:rPr>
+        <w:rFonts w:ascii="Symbol" w:hAnsi="Symbol" w:hint="default"/>
+      </w:rPr>
+    </w:lvl>
+    <w:lvl w:ilvl="7" w:tplc="2C0A0003" w:tentative="1">
+      <w:start w:val="1"/>
+      <w:numFmt w:val="bullet"/>
+      <w:lvlText w:val="o"/>
+      <w:lvlJc w:val="left"/>
+      <w:pPr>
+        <w:ind w:left="5760" w:hanging="360"/>
+      </w:pPr>
+      <w:rPr>
+        <w:rFonts w:ascii="Courier New" w:hAnsi="Courier New" w:cs="Courier New" w:hint="default"/>
+      </w:rPr>
+    </w:lvl>
+    <w:lvl w:ilvl="8" w:tplc="2C0A0005" w:tentative="1">
+      <w:start w:val="1"/>
+      <w:numFmt w:val="bullet"/>
+      <w:lvlText w:val=""/>
+      <w:lvlJc w:val="left"/>
+      <w:pPr>
+        <w:ind w:left="6480" w:hanging="360"/>
+      </w:pPr>
+      <w:rPr>
+        <w:rFonts w:ascii="Wingdings" w:hAnsi="Wingdings" w:hint="default"/>
+      </w:rPr>
+    </w:lvl>
+  </w:abstractNum>
+  <w:num w:numId="1">
+    <w:abstractNumId w:val="0"/>
+  </w:num>
+  <w:num w:numId="2">
+    <w:abstractNumId w:val="1"/>
+  </w:num>
+  <w:num w:numId="3">
+    <w:abstractNumId w:val="2"/>
+  </w:num>
+</w:numbering>
+</file>
+
 <file path=word/styles.xml><?xml version="1.0" encoding="utf-8"?>
-<w:styles xmlns:r="http://schemas.openxmlformats.org/officeDocument/2006/relationships" xmlns:w="http://schemas.openxmlformats.org/wordprocessingml/2006/main">
+<w:styles xmlns:mc="http://schemas.openxmlformats.org/markup-compatibility/2006" xmlns:r="http://schemas.openxmlformats.org/officeDocument/2006/relationships" xmlns:w="http://schemas.openxmlformats.org/wordprocessingml/2006/main" xmlns:w14="http://schemas.microsoft.com/office/word/2010/wordml" mc:Ignorable="w14">
   <w:docDefaults>
     <w:rPrDefault>
       <w:rPr>
@@ -871,7 +4642,6 @@
     <w:uiPriority w:val="99"/>
     <w:semiHidden/>
     <w:unhideWhenUsed/>
-    <w:qFormat/>
     <w:tblPr>
       <w:tblInd w:w="0" w:type="dxa"/>
       <w:tblCellMar>
@@ -924,6 +4694,61 @@
       <w:color w:val="0000FF"/>
       <w:u w:val="single"/>
     </w:rPr>
+  </w:style>
+  <w:style w:type="paragraph" w:styleId="Prrafodelista">
+    <w:name w:val="List Paragraph"/>
+    <w:basedOn w:val="Normal"/>
+    <w:uiPriority w:val="34"/>
+    <w:qFormat/>
+    <w:rsid w:val="00FB0BE0"/>
+    <w:pPr>
+      <w:ind w:left="720"/>
+      <w:contextualSpacing/>
+    </w:pPr>
+  </w:style>
+  <w:style w:type="paragraph" w:styleId="Encabezado">
+    <w:name w:val="header"/>
+    <w:basedOn w:val="Normal"/>
+    <w:link w:val="EncabezadoCar"/>
+    <w:uiPriority w:val="99"/>
+    <w:unhideWhenUsed/>
+    <w:rsid w:val="000852DD"/>
+    <w:pPr>
+      <w:tabs>
+        <w:tab w:val="center" w:pos="4419"/>
+        <w:tab w:val="right" w:pos="8838"/>
+      </w:tabs>
+      <w:spacing w:after="0" w:line="240" w:lineRule="auto"/>
+    </w:pPr>
+  </w:style>
+  <w:style w:type="character" w:customStyle="1" w:styleId="EncabezadoCar">
+    <w:name w:val="Encabezado Car"/>
+    <w:basedOn w:val="Fuentedeprrafopredeter"/>
+    <w:link w:val="Encabezado"/>
+    <w:uiPriority w:val="99"/>
+    <w:rsid w:val="000852DD"/>
+  </w:style>
+  <w:style w:type="paragraph" w:styleId="Piedepgina">
+    <w:name w:val="footer"/>
+    <w:basedOn w:val="Normal"/>
+    <w:link w:val="PiedepginaCar"/>
+    <w:uiPriority w:val="99"/>
+    <w:unhideWhenUsed/>
+    <w:rsid w:val="000852DD"/>
+    <w:pPr>
+      <w:tabs>
+        <w:tab w:val="center" w:pos="4419"/>
+        <w:tab w:val="right" w:pos="8838"/>
+      </w:tabs>
+      <w:spacing w:after="0" w:line="240" w:lineRule="auto"/>
+    </w:pPr>
+  </w:style>
+  <w:style w:type="character" w:customStyle="1" w:styleId="PiedepginaCar">
+    <w:name w:val="Pie de página Car"/>
+    <w:basedOn w:val="Fuentedeprrafopredeter"/>
+    <w:link w:val="Piedepgina"/>
+    <w:uiPriority w:val="99"/>
+    <w:rsid w:val="000852DD"/>
   </w:style>
 </w:styles>
 </file>
@@ -1438,4 +5263,16 @@
   <a:objectDefaults/>
   <a:extraClrSchemeLst/>
 </a:theme>
+</file>
+
+<file path=customXml/item1.xml><?xml version="1.0" encoding="utf-8"?>
+<b:Sources xmlns:b="http://schemas.openxmlformats.org/officeDocument/2006/bibliography" xmlns="http://schemas.openxmlformats.org/officeDocument/2006/bibliography" SelectedStyle="\APA.XSL" StyleName="APA"/>
+</file>
+
+<file path=customXml/itemProps1.xml><?xml version="1.0" encoding="utf-8"?>
+<ds:datastoreItem xmlns:ds="http://schemas.openxmlformats.org/officeDocument/2006/customXml" ds:itemID="{021753AD-78B5-4C93-B90B-BF2C90C9A5DD}">
+  <ds:schemaRefs>
+    <ds:schemaRef ds:uri="http://schemas.openxmlformats.org/officeDocument/2006/bibliography"/>
+  </ds:schemaRefs>
+</ds:datastoreItem>
 </file>
</xml_diff>

<commit_message>
Agregados al informe algunos diagramas en bloque
</commit_message>
<xml_diff>
--- a/Informe/TP.Informe.Grupo.8.docx
+++ b/Informe/TP.Informe.Grupo.8.docx
@@ -2891,10 +2891,10 @@
             <v:path o:extrusionok="f" gradientshapeok="t" o:connecttype="rect"/>
             <o:lock v:ext="edit" aspectratio="t"/>
           </v:shapetype>
-          <v:shape id="_x0000_i1025" type="#_x0000_t75" style="width:408.75pt;height:6in" o:ole="">
+          <v:shape id="_x0000_i1025" type="#_x0000_t75" style="width:408.6pt;height:6in" o:ole="">
             <v:imagedata r:id="rId9" o:title=""/>
           </v:shape>
-          <o:OLEObject Type="Embed" ProgID="Visio.Drawing.11" ShapeID="_x0000_i1025" DrawAspect="Content" ObjectID="_1414504332" r:id="rId10"/>
+          <o:OLEObject Type="Embed" ProgID="Visio.Drawing.11" ShapeID="_x0000_i1025" DrawAspect="Content" ObjectID="_1414504892" r:id="rId10"/>
         </w:object>
       </w:r>
     </w:p>
@@ -4733,6 +4733,35 @@
         <w:spacing w:after="0"/>
         <w:ind w:left="567" w:hanging="567"/>
         <w:jc w:val="center"/>
+      </w:pPr>
+      <w:r>
+        <w:object w:dxaOrig="5348" w:dyaOrig="6482">
+          <v:shape id="_x0000_i1026" type="#_x0000_t75" style="width:221.6pt;height:268.35pt" o:ole="">
+            <v:imagedata r:id="rId11" o:title=""/>
+          </v:shape>
+          <o:OLEObject Type="Embed" ProgID="Visio.Drawing.11" ShapeID="_x0000_i1026" DrawAspect="Content" ObjectID="_1414504893" r:id="rId12"/>
+        </w:object>
+      </w:r>
+    </w:p>
+    <w:p>
+      <w:pPr>
+        <w:spacing w:after="0"/>
+        <w:ind w:left="567" w:hanging="567"/>
+        <w:jc w:val="center"/>
+      </w:pPr>
+    </w:p>
+    <w:p>
+      <w:pPr>
+        <w:spacing w:after="0"/>
+        <w:ind w:left="567" w:hanging="567"/>
+        <w:jc w:val="center"/>
+      </w:pPr>
+    </w:p>
+    <w:p>
+      <w:pPr>
+        <w:spacing w:after="0"/>
+        <w:ind w:left="567" w:hanging="567"/>
+        <w:jc w:val="center"/>
         <w:rPr>
           <w:rFonts w:asciiTheme="majorHAnsi" w:hAnsiTheme="majorHAnsi"/>
           <w:b/>
@@ -4741,13 +4770,78 @@
         </w:rPr>
       </w:pPr>
       <w:r>
-        <w:object w:dxaOrig="5348" w:dyaOrig="6482">
-          <v:shape id="_x0000_i1026" type="#_x0000_t75" style="width:222pt;height:268.5pt" o:ole="">
-            <v:imagedata r:id="rId11" o:title=""/>
+        <w:object w:dxaOrig="8280" w:dyaOrig="6629">
+          <v:shape id="_x0000_i1031" type="#_x0000_t75" style="width:414.25pt;height:331pt" o:ole="">
+            <v:imagedata r:id="rId13" o:title=""/>
           </v:shape>
-          <o:OLEObject Type="Embed" ProgID="Visio.Drawing.11" ShapeID="_x0000_i1026" DrawAspect="Content" ObjectID="_1414504333" r:id="rId12"/>
+          <o:OLEObject Type="Embed" ProgID="Visio.Drawing.11" ShapeID="_x0000_i1031" DrawAspect="Content" ObjectID="_1414504894" r:id="rId14"/>
         </w:object>
       </w:r>
+    </w:p>
+    <w:p>
+      <w:pPr>
+        <w:autoSpaceDE w:val="0"/>
+        <w:autoSpaceDN w:val="0"/>
+        <w:adjustRightInd w:val="0"/>
+        <w:spacing w:after="0"/>
+        <w:jc w:val="center"/>
+        <w:rPr>
+          <w:rFonts w:asciiTheme="majorHAnsi" w:hAnsiTheme="majorHAnsi"/>
+          <w:sz w:val="21"/>
+          <w:szCs w:val="21"/>
+        </w:rPr>
+      </w:pPr>
+      <w:r>
+        <w:rPr>
+          <w:rFonts w:asciiTheme="majorHAnsi" w:hAnsiTheme="majorHAnsi"/>
+          <w:b/>
+          <w:sz w:val="20"/>
+        </w:rPr>
+        <w:t>Figura</w:t>
+      </w:r>
+      <w:r>
+        <w:rPr>
+          <w:rFonts w:asciiTheme="majorHAnsi" w:hAnsiTheme="majorHAnsi"/>
+          <w:b/>
+          <w:sz w:val="20"/>
+        </w:rPr>
+        <w:t xml:space="preserve"> 3</w:t>
+      </w:r>
+      <w:r>
+        <w:rPr>
+          <w:rFonts w:asciiTheme="majorHAnsi" w:hAnsiTheme="majorHAnsi"/>
+          <w:b/>
+          <w:sz w:val="20"/>
+        </w:rPr>
+        <w:t>.1</w:t>
+      </w:r>
+      <w:r>
+        <w:rPr>
+          <w:rFonts w:asciiTheme="majorHAnsi" w:hAnsiTheme="majorHAnsi"/>
+          <w:sz w:val="20"/>
+        </w:rPr>
+        <w:t xml:space="preserve"> – </w:t>
+      </w:r>
+      <w:r>
+        <w:rPr>
+          <w:rFonts w:asciiTheme="majorHAnsi" w:hAnsiTheme="majorHAnsi"/>
+          <w:i/>
+          <w:sz w:val="20"/>
+        </w:rPr>
+        <w:t>Diagrama en bloques del módulo Controlador de transiciones</w:t>
+      </w:r>
+    </w:p>
+    <w:p>
+      <w:pPr>
+        <w:spacing w:after="0"/>
+        <w:ind w:left="567" w:hanging="567"/>
+        <w:rPr>
+          <w:rFonts w:asciiTheme="majorHAnsi" w:hAnsiTheme="majorHAnsi"/>
+          <w:b/>
+          <w:sz w:val="30"/>
+          <w:szCs w:val="30"/>
+        </w:rPr>
+      </w:pPr>
     </w:p>
     <w:p>
       <w:pPr>
@@ -4969,38 +5063,169 @@
         <w:spacing w:after="0"/>
         <w:ind w:left="567" w:hanging="567"/>
         <w:rPr>
+          <w:rFonts w:asciiTheme="majorHAnsi" w:hAnsiTheme="majorHAnsi" w:cs="TimesNewRomanPSMT"/>
+          <w:sz w:val="21"/>
+          <w:szCs w:val="21"/>
+        </w:rPr>
+      </w:pPr>
+      <w:r>
+        <w:rPr>
+          <w:rFonts w:asciiTheme="majorHAnsi" w:hAnsiTheme="majorHAnsi" w:cs="TimesNewRomanPSMT"/>
+          <w:szCs w:val="24"/>
+        </w:rPr>
+        <w:tab/>
+      </w:r>
+      <w:proofErr w:type="gramStart"/>
+      <w:r>
+        <w:rPr>
+          <w:rFonts w:asciiTheme="majorHAnsi" w:hAnsiTheme="majorHAnsi" w:cs="TimesNewRomanPSMT"/>
+          <w:sz w:val="21"/>
+          <w:szCs w:val="21"/>
+        </w:rPr>
+        <w:t>[ Colocar</w:t>
+      </w:r>
+      <w:proofErr w:type="gramEnd"/>
+      <w:r>
+        <w:rPr>
+          <w:rFonts w:asciiTheme="majorHAnsi" w:hAnsiTheme="majorHAnsi" w:cs="TimesNewRomanPSMT"/>
+          <w:sz w:val="21"/>
+          <w:szCs w:val="21"/>
+        </w:rPr>
+        <w:t xml:space="preserve"> texto aquí ]</w:t>
+      </w:r>
+    </w:p>
+    <w:p>
+      <w:pPr>
+        <w:spacing w:after="0"/>
+        <w:ind w:left="567" w:hanging="567"/>
+        <w:rPr>
+          <w:rFonts w:asciiTheme="majorHAnsi" w:hAnsiTheme="majorHAnsi" w:cs="TimesNewRomanPSMT"/>
+          <w:sz w:val="21"/>
+          <w:szCs w:val="21"/>
+        </w:rPr>
+      </w:pPr>
+    </w:p>
+    <w:p>
+      <w:pPr>
+        <w:spacing w:after="0"/>
+        <w:ind w:left="567" w:hanging="567"/>
+        <w:rPr>
+          <w:rFonts w:asciiTheme="majorHAnsi" w:hAnsiTheme="majorHAnsi" w:cs="TimesNewRomanPSMT"/>
+          <w:sz w:val="21"/>
+          <w:szCs w:val="21"/>
+        </w:rPr>
+      </w:pPr>
+    </w:p>
+    <w:p>
+      <w:pPr>
+        <w:spacing w:after="0"/>
+        <w:ind w:left="567" w:hanging="567"/>
+        <w:rPr>
+          <w:rFonts w:asciiTheme="majorHAnsi" w:hAnsiTheme="majorHAnsi" w:cs="TimesNewRomanPSMT"/>
+          <w:sz w:val="21"/>
+          <w:szCs w:val="21"/>
+        </w:rPr>
+      </w:pPr>
+    </w:p>
+    <w:p>
+      <w:pPr>
+        <w:spacing w:after="0"/>
+        <w:ind w:left="567" w:hanging="567"/>
+        <w:jc w:val="center"/>
+      </w:pPr>
+      <w:r>
+        <w:object w:dxaOrig="7263" w:dyaOrig="4849">
+          <v:shape id="_x0000_i1032" type="#_x0000_t75" style="width:362.8pt;height:242.2pt" o:ole="">
+            <v:imagedata r:id="rId15" o:title=""/>
+          </v:shape>
+          <o:OLEObject Type="Embed" ProgID="Visio.Drawing.11" ShapeID="_x0000_i1032" DrawAspect="Content" ObjectID="_1414504895" r:id="rId16"/>
+        </w:object>
+      </w:r>
+    </w:p>
+    <w:p>
+      <w:pPr>
+        <w:spacing w:after="0"/>
+        <w:ind w:left="567" w:hanging="567"/>
+        <w:jc w:val="center"/>
+        <w:rPr>
+          <w:rFonts w:asciiTheme="majorHAnsi" w:hAnsiTheme="majorHAnsi" w:cs="TimesNewRomanPSMT"/>
+          <w:sz w:val="21"/>
+          <w:szCs w:val="21"/>
+        </w:rPr>
+      </w:pPr>
+    </w:p>
+    <w:p>
+      <w:pPr>
+        <w:autoSpaceDE w:val="0"/>
+        <w:autoSpaceDN w:val="0"/>
+        <w:adjustRightInd w:val="0"/>
+        <w:spacing w:after="0"/>
+        <w:jc w:val="center"/>
+        <w:rPr>
+          <w:rFonts w:asciiTheme="majorHAnsi" w:hAnsiTheme="majorHAnsi"/>
+          <w:sz w:val="21"/>
+          <w:szCs w:val="21"/>
+        </w:rPr>
+      </w:pPr>
+      <w:r>
+        <w:rPr>
+          <w:rFonts w:asciiTheme="majorHAnsi" w:hAnsiTheme="majorHAnsi"/>
+          <w:b/>
+          <w:sz w:val="20"/>
+        </w:rPr>
+        <w:t>Figura 3</w:t>
+      </w:r>
+      <w:r>
+        <w:rPr>
+          <w:rFonts w:asciiTheme="majorHAnsi" w:hAnsiTheme="majorHAnsi"/>
+          <w:b/>
+          <w:sz w:val="20"/>
+        </w:rPr>
+        <w:t>.</w:t>
+      </w:r>
+      <w:r>
+        <w:rPr>
+          <w:rFonts w:asciiTheme="majorHAnsi" w:hAnsiTheme="majorHAnsi"/>
+          <w:b/>
+          <w:sz w:val="20"/>
+        </w:rPr>
+        <w:t>3</w:t>
+      </w:r>
+      <w:r>
+        <w:rPr>
+          <w:rFonts w:asciiTheme="majorHAnsi" w:hAnsiTheme="majorHAnsi"/>
+          <w:sz w:val="20"/>
+        </w:rPr>
+        <w:t xml:space="preserve"> – </w:t>
+      </w:r>
+      <w:r>
+        <w:rPr>
+          <w:rFonts w:asciiTheme="majorHAnsi" w:hAnsiTheme="majorHAnsi"/>
+          <w:i/>
+          <w:sz w:val="20"/>
+        </w:rPr>
+        <w:t xml:space="preserve">Diagrama en bloques del módulo </w:t>
+      </w:r>
+      <w:r>
+        <w:rPr>
+          <w:rFonts w:asciiTheme="majorHAnsi" w:hAnsiTheme="majorHAnsi"/>
+          <w:i/>
+          <w:sz w:val="20"/>
+        </w:rPr>
+        <w:t>de la Secuencia A.</w:t>
+      </w:r>
+    </w:p>
+    <w:p>
+      <w:pPr>
+        <w:spacing w:after="0"/>
+        <w:ind w:left="567" w:hanging="567"/>
+        <w:rPr>
           <w:rFonts w:asciiTheme="majorHAnsi" w:hAnsiTheme="majorHAnsi"/>
           <w:b/>
           <w:sz w:val="21"/>
           <w:szCs w:val="21"/>
         </w:rPr>
       </w:pPr>
-      <w:r>
-        <w:rPr>
-          <w:rFonts w:asciiTheme="majorHAnsi" w:hAnsiTheme="majorHAnsi" w:cs="TimesNewRomanPSMT"/>
-          <w:szCs w:val="24"/>
-        </w:rPr>
-        <w:lastRenderedPageBreak/>
-        <w:tab/>
-      </w:r>
-      <w:proofErr w:type="gramStart"/>
-      <w:r>
-        <w:rPr>
-          <w:rFonts w:asciiTheme="majorHAnsi" w:hAnsiTheme="majorHAnsi" w:cs="TimesNewRomanPSMT"/>
-          <w:sz w:val="21"/>
-          <w:szCs w:val="21"/>
-        </w:rPr>
-        <w:t>[ Colocar</w:t>
-      </w:r>
-      <w:proofErr w:type="gramEnd"/>
-      <w:r>
-        <w:rPr>
-          <w:rFonts w:asciiTheme="majorHAnsi" w:hAnsiTheme="majorHAnsi" w:cs="TimesNewRomanPSMT"/>
-          <w:sz w:val="21"/>
-          <w:szCs w:val="21"/>
-        </w:rPr>
-        <w:t xml:space="preserve"> texto aquí ]</w:t>
-      </w:r>
     </w:p>
     <w:p>
       <w:pPr>
@@ -9979,10 +10204,10 @@
       </w:pPr>
       <w:r>
         <w:object w:dxaOrig="11074" w:dyaOrig="6482">
-          <v:shape id="_x0000_i1027" type="#_x0000_t75" style="width:398.25pt;height:233.25pt" o:ole="">
-            <v:imagedata r:id="rId13" o:title=""/>
+          <v:shape id="_x0000_i1027" type="#_x0000_t75" style="width:398.35pt;height:233.75pt" o:ole="">
+            <v:imagedata r:id="rId17" o:title=""/>
           </v:shape>
-          <o:OLEObject Type="Embed" ProgID="Visio.Drawing.11" ShapeID="_x0000_i1027" DrawAspect="Content" ObjectID="_1414504334" r:id="rId14"/>
+          <o:OLEObject Type="Embed" ProgID="Visio.Drawing.11" ShapeID="_x0000_i1027" DrawAspect="Content" ObjectID="_1414504896" r:id="rId18"/>
         </w:object>
       </w:r>
     </w:p>
@@ -10038,10 +10263,10 @@
       </w:pPr>
       <w:r>
         <w:object w:dxaOrig="11811" w:dyaOrig="6482">
-          <v:shape id="_x0000_i1028" type="#_x0000_t75" style="width:441.75pt;height:242.25pt" o:ole="">
-            <v:imagedata r:id="rId15" o:title=""/>
+          <v:shape id="_x0000_i1028" type="#_x0000_t75" style="width:441.35pt;height:242.2pt" o:ole="">
+            <v:imagedata r:id="rId19" o:title=""/>
           </v:shape>
-          <o:OLEObject Type="Embed" ProgID="Visio.Drawing.11" ShapeID="_x0000_i1028" DrawAspect="Content" ObjectID="_1414504335" r:id="rId16"/>
+          <o:OLEObject Type="Embed" ProgID="Visio.Drawing.11" ShapeID="_x0000_i1028" DrawAspect="Content" ObjectID="_1414504897" r:id="rId20"/>
         </w:object>
       </w:r>
     </w:p>
@@ -10075,10 +10300,10 @@
       </w:pPr>
       <w:r>
         <w:object w:dxaOrig="5575" w:dyaOrig="1946">
-          <v:shape id="_x0000_i1029" type="#_x0000_t75" style="width:221.25pt;height:77.25pt" o:ole="">
-            <v:imagedata r:id="rId17" o:title=""/>
+          <v:shape id="_x0000_i1029" type="#_x0000_t75" style="width:221.6pt;height:77.6pt" o:ole="">
+            <v:imagedata r:id="rId21" o:title=""/>
           </v:shape>
-          <o:OLEObject Type="Embed" ProgID="Visio.Drawing.11" ShapeID="_x0000_i1029" DrawAspect="Content" ObjectID="_1414504336" r:id="rId18"/>
+          <o:OLEObject Type="Embed" ProgID="Visio.Drawing.11" ShapeID="_x0000_i1029" DrawAspect="Content" ObjectID="_1414504898" r:id="rId22"/>
         </w:object>
       </w:r>
     </w:p>
@@ -11492,12 +11717,89 @@
       </w:pPr>
       <w:r>
         <w:object w:dxaOrig="6765" w:dyaOrig="4214">
-          <v:shape id="_x0000_i1030" type="#_x0000_t75" style="width:292.5pt;height:182.25pt" o:ole="">
-            <v:imagedata r:id="rId19" o:title=""/>
+          <v:shape id="_x0000_i1030" type="#_x0000_t75" style="width:292.7pt;height:182.35pt" o:ole="">
+            <v:imagedata r:id="rId23" o:title=""/>
           </v:shape>
-          <o:OLEObject Type="Embed" ProgID="Visio.Drawing.11" ShapeID="_x0000_i1030" DrawAspect="Content" ObjectID="_1414504337" r:id="rId20"/>
+          <o:OLEObject Type="Embed" ProgID="Visio.Drawing.11" ShapeID="_x0000_i1030" DrawAspect="Content" ObjectID="_1414504899" r:id="rId24"/>
         </w:object>
       </w:r>
+    </w:p>
+    <w:p>
+      <w:pPr>
+        <w:spacing w:after="0"/>
+        <w:ind w:left="567" w:hanging="567"/>
+        <w:jc w:val="center"/>
+        <w:rPr>
+          <w:rFonts w:asciiTheme="majorHAnsi" w:hAnsiTheme="majorHAnsi" w:cs="TimesNewRomanPSMT"/>
+          <w:szCs w:val="24"/>
+        </w:rPr>
+      </w:pPr>
+    </w:p>
+    <w:p>
+      <w:pPr>
+        <w:spacing w:after="0"/>
+        <w:ind w:left="567" w:hanging="567"/>
+        <w:jc w:val="center"/>
+        <w:rPr>
+          <w:rFonts w:asciiTheme="majorHAnsi" w:hAnsiTheme="majorHAnsi" w:cs="TimesNewRomanPSMT"/>
+          <w:szCs w:val="24"/>
+        </w:rPr>
+      </w:pPr>
+    </w:p>
+    <w:p>
+      <w:pPr>
+        <w:spacing w:after="0"/>
+        <w:ind w:left="567" w:hanging="567"/>
+        <w:jc w:val="center"/>
+        <w:rPr>
+          <w:rFonts w:asciiTheme="majorHAnsi" w:hAnsiTheme="majorHAnsi" w:cs="TimesNewRomanPSMT"/>
+          <w:szCs w:val="24"/>
+        </w:rPr>
+      </w:pPr>
+    </w:p>
+    <w:p>
+      <w:pPr>
+        <w:spacing w:after="0"/>
+        <w:ind w:left="567" w:hanging="567"/>
+        <w:jc w:val="center"/>
+        <w:rPr>
+          <w:rFonts w:asciiTheme="majorHAnsi" w:hAnsiTheme="majorHAnsi" w:cs="TimesNewRomanPSMT"/>
+          <w:szCs w:val="24"/>
+        </w:rPr>
+      </w:pPr>
+    </w:p>
+    <w:p>
+      <w:pPr>
+        <w:spacing w:after="0"/>
+        <w:ind w:left="567" w:hanging="567"/>
+        <w:jc w:val="center"/>
+        <w:rPr>
+          <w:rFonts w:asciiTheme="majorHAnsi" w:hAnsiTheme="majorHAnsi" w:cs="TimesNewRomanPSMT"/>
+          <w:szCs w:val="24"/>
+        </w:rPr>
+      </w:pPr>
+    </w:p>
+    <w:p>
+      <w:pPr>
+        <w:spacing w:after="0"/>
+        <w:ind w:left="567" w:hanging="567"/>
+        <w:jc w:val="center"/>
+        <w:rPr>
+          <w:rFonts w:asciiTheme="majorHAnsi" w:hAnsiTheme="majorHAnsi" w:cs="TimesNewRomanPSMT"/>
+          <w:szCs w:val="24"/>
+        </w:rPr>
+      </w:pPr>
+    </w:p>
+    <w:p>
+      <w:pPr>
+        <w:spacing w:after="0"/>
+        <w:ind w:left="567" w:hanging="567"/>
+        <w:jc w:val="center"/>
+        <w:rPr>
+          <w:rFonts w:asciiTheme="majorHAnsi" w:hAnsiTheme="majorHAnsi" w:cs="TimesNewRomanPSMT"/>
+          <w:szCs w:val="24"/>
+        </w:rPr>
+      </w:pPr>
     </w:p>
     <w:p>
       <w:pPr>
@@ -11616,6 +11918,77 @@
         <w:spacing w:after="0"/>
         <w:ind w:left="567" w:hanging="567"/>
         <w:rPr>
+          <w:rFonts w:asciiTheme="majorHAnsi" w:hAnsiTheme="majorHAnsi" w:cs="TimesNewRomanPSMT"/>
+          <w:sz w:val="21"/>
+          <w:szCs w:val="21"/>
+        </w:rPr>
+      </w:pPr>
+      <w:r>
+        <w:rPr>
+          <w:rFonts w:asciiTheme="majorHAnsi" w:hAnsiTheme="majorHAnsi" w:cs="TimesNewRomanPSMT"/>
+          <w:sz w:val="21"/>
+          <w:szCs w:val="21"/>
+        </w:rPr>
+        <w:tab/>
+      </w:r>
+      <w:proofErr w:type="gramStart"/>
+      <w:r>
+        <w:rPr>
+          <w:rFonts w:asciiTheme="majorHAnsi" w:hAnsiTheme="majorHAnsi" w:cs="TimesNewRomanPSMT"/>
+          <w:sz w:val="21"/>
+          <w:szCs w:val="21"/>
+        </w:rPr>
+        <w:t>[ Colocar</w:t>
+      </w:r>
+      <w:proofErr w:type="gramEnd"/>
+      <w:r>
+        <w:rPr>
+          <w:rFonts w:asciiTheme="majorHAnsi" w:hAnsiTheme="majorHAnsi" w:cs="TimesNewRomanPSMT"/>
+          <w:sz w:val="21"/>
+          <w:szCs w:val="21"/>
+        </w:rPr>
+        <w:t xml:space="preserve"> texto aquí ]</w:t>
+      </w:r>
+    </w:p>
+    <w:p>
+      <w:pPr>
+        <w:spacing w:after="0"/>
+        <w:ind w:left="567" w:hanging="567"/>
+        <w:rPr>
+          <w:rFonts w:asciiTheme="majorHAnsi" w:hAnsiTheme="majorHAnsi" w:cs="TimesNewRomanPSMT"/>
+          <w:sz w:val="21"/>
+          <w:szCs w:val="21"/>
+        </w:rPr>
+      </w:pPr>
+    </w:p>
+    <w:p>
+      <w:pPr>
+        <w:spacing w:after="0"/>
+        <w:ind w:left="567" w:hanging="567"/>
+        <w:rPr>
+          <w:rFonts w:asciiTheme="majorHAnsi" w:hAnsiTheme="majorHAnsi" w:cs="TimesNewRomanPSMT"/>
+          <w:sz w:val="21"/>
+          <w:szCs w:val="21"/>
+        </w:rPr>
+      </w:pPr>
+    </w:p>
+    <w:p>
+      <w:pPr>
+        <w:spacing w:after="0"/>
+        <w:ind w:left="567" w:hanging="567"/>
+        <w:rPr>
+          <w:rFonts w:asciiTheme="majorHAnsi" w:hAnsiTheme="majorHAnsi" w:cs="TimesNewRomanPSMT"/>
+          <w:sz w:val="21"/>
+          <w:szCs w:val="21"/>
+        </w:rPr>
+      </w:pPr>
+    </w:p>
+    <w:p>
+      <w:pPr>
+        <w:spacing w:after="0"/>
+        <w:ind w:left="567" w:hanging="567"/>
+        <w:jc w:val="center"/>
+        <w:rPr>
           <w:rFonts w:asciiTheme="majorHAnsi" w:hAnsiTheme="majorHAnsi"/>
           <w:b/>
           <w:sz w:val="21"/>
@@ -11623,30 +11996,12 @@
         </w:rPr>
       </w:pPr>
       <w:r>
-        <w:rPr>
-          <w:rFonts w:asciiTheme="majorHAnsi" w:hAnsiTheme="majorHAnsi" w:cs="TimesNewRomanPSMT"/>
-          <w:sz w:val="21"/>
-          <w:szCs w:val="21"/>
-        </w:rPr>
-        <w:tab/>
-      </w:r>
-      <w:proofErr w:type="gramStart"/>
-      <w:r>
-        <w:rPr>
-          <w:rFonts w:asciiTheme="majorHAnsi" w:hAnsiTheme="majorHAnsi" w:cs="TimesNewRomanPSMT"/>
-          <w:sz w:val="21"/>
-          <w:szCs w:val="21"/>
-        </w:rPr>
-        <w:t>[ Colocar</w:t>
-      </w:r>
-      <w:proofErr w:type="gramEnd"/>
-      <w:r>
-        <w:rPr>
-          <w:rFonts w:asciiTheme="majorHAnsi" w:hAnsiTheme="majorHAnsi" w:cs="TimesNewRomanPSMT"/>
-          <w:sz w:val="21"/>
-          <w:szCs w:val="21"/>
-        </w:rPr>
-        <w:t xml:space="preserve"> texto aquí ]</w:t>
+        <w:object w:dxaOrig="7263" w:dyaOrig="4849">
+          <v:shape id="_x0000_i1033" type="#_x0000_t75" style="width:362.8pt;height:242.2pt" o:ole="">
+            <v:imagedata r:id="rId25" o:title=""/>
+          </v:shape>
+          <o:OLEObject Type="Embed" ProgID="Visio.Drawing.11" ShapeID="_x0000_i1033" DrawAspect="Content" ObjectID="_1414504900" r:id="rId26"/>
+        </w:object>
       </w:r>
     </w:p>
     <w:p>
@@ -11667,11 +12022,68 @@
         <w:autoSpaceDN w:val="0"/>
         <w:adjustRightInd w:val="0"/>
         <w:spacing w:after="0"/>
-        <w:jc w:val="both"/>
-        <w:rPr>
-          <w:rFonts w:asciiTheme="majorHAnsi" w:hAnsiTheme="majorHAnsi"/>
-        </w:rPr>
-      </w:pPr>
+        <w:jc w:val="center"/>
+        <w:rPr>
+          <w:rFonts w:asciiTheme="majorHAnsi" w:hAnsiTheme="majorHAnsi"/>
+          <w:sz w:val="21"/>
+          <w:szCs w:val="21"/>
+        </w:rPr>
+      </w:pPr>
+      <w:r>
+        <w:rPr>
+          <w:rFonts w:asciiTheme="majorHAnsi" w:hAnsiTheme="majorHAnsi"/>
+          <w:b/>
+          <w:sz w:val="20"/>
+        </w:rPr>
+        <w:t>Figura 3</w:t>
+      </w:r>
+      <w:r>
+        <w:rPr>
+          <w:rFonts w:asciiTheme="majorHAnsi" w:hAnsiTheme="majorHAnsi"/>
+          <w:b/>
+          <w:sz w:val="20"/>
+        </w:rPr>
+        <w:t>.</w:t>
+      </w:r>
+      <w:r>
+        <w:rPr>
+          <w:rFonts w:asciiTheme="majorHAnsi" w:hAnsiTheme="majorHAnsi"/>
+          <w:b/>
+          <w:sz w:val="20"/>
+        </w:rPr>
+        <w:t>5</w:t>
+      </w:r>
+      <w:r>
+        <w:rPr>
+          <w:rFonts w:asciiTheme="majorHAnsi" w:hAnsiTheme="majorHAnsi"/>
+          <w:sz w:val="20"/>
+        </w:rPr>
+        <w:t xml:space="preserve"> – </w:t>
+      </w:r>
+      <w:r>
+        <w:rPr>
+          <w:rFonts w:asciiTheme="majorHAnsi" w:hAnsiTheme="majorHAnsi"/>
+          <w:i/>
+          <w:sz w:val="20"/>
+        </w:rPr>
+        <w:t xml:space="preserve">Diagrama en bloques del módulo de la Secuencia </w:t>
+      </w:r>
+      <w:r>
+        <w:rPr>
+          <w:rFonts w:asciiTheme="majorHAnsi" w:hAnsiTheme="majorHAnsi"/>
+          <w:i/>
+          <w:sz w:val="20"/>
+        </w:rPr>
+        <w:t>C</w:t>
+      </w:r>
+      <w:r>
+        <w:rPr>
+          <w:rFonts w:asciiTheme="majorHAnsi" w:hAnsiTheme="majorHAnsi"/>
+          <w:i/>
+          <w:sz w:val="20"/>
+        </w:rPr>
+        <w:t>.</w:t>
+      </w:r>
     </w:p>
     <w:p>
       <w:pPr>
@@ -11699,6 +12111,18 @@
     </w:p>
     <w:p>
       <w:pPr>
+        <w:autoSpaceDE w:val="0"/>
+        <w:autoSpaceDN w:val="0"/>
+        <w:adjustRightInd w:val="0"/>
+        <w:spacing w:after="0"/>
+        <w:jc w:val="both"/>
+        <w:rPr>
+          <w:rFonts w:asciiTheme="majorHAnsi" w:hAnsiTheme="majorHAnsi"/>
+        </w:rPr>
+      </w:pPr>
+    </w:p>
+    <w:p>
+      <w:pPr>
         <w:spacing w:after="0"/>
         <w:ind w:left="567" w:hanging="567"/>
         <w:rPr>
@@ -11749,6 +12173,8 @@
           <w:sz w:val="24"/>
         </w:rPr>
       </w:pPr>
+      <w:bookmarkStart w:id="0" w:name="_GoBack"/>
+      <w:bookmarkEnd w:id="0"/>
     </w:p>
     <w:p>
       <w:pPr>
@@ -11969,8 +12395,6 @@
         </w:rPr>
         <w:t>rasgos</w:t>
       </w:r>
-      <w:bookmarkStart w:id="0" w:name="_GoBack"/>
-      <w:bookmarkEnd w:id="0"/>
       <w:r>
         <w:rPr>
           <w:rFonts w:asciiTheme="majorHAnsi" w:hAnsiTheme="majorHAnsi" w:cs="TimesNewRomanPSMT"/>
@@ -12157,7 +12581,7 @@
       </w:pPr>
     </w:p>
     <w:sectPr>
-      <w:footerReference w:type="default" r:id="rId21"/>
+      <w:footerReference w:type="default" r:id="rId27"/>
       <w:pgSz w:w="12240" w:h="15840"/>
       <w:pgMar w:top="1417" w:right="1701" w:bottom="1417" w:left="1701" w:header="708" w:footer="708" w:gutter="0"/>
       <w:pgNumType w:start="0"/>
@@ -12247,7 +12671,7 @@
             <w:sz w:val="18"/>
             <w:lang w:val="es-ES"/>
           </w:rPr>
-          <w:t>9</w:t>
+          <w:t>1</w:t>
         </w:r>
         <w:r>
           <w:rPr>
@@ -13475,7 +13899,7 @@
 </file>
 
 <file path=customXml/itemProps1.xml><?xml version="1.0" encoding="utf-8"?>
-<ds:datastoreItem xmlns:ds="http://schemas.openxmlformats.org/officeDocument/2006/customXml" ds:itemID="{8CD0823D-0AAA-4E2E-90E0-D91C3B855562}">
+<ds:datastoreItem xmlns:ds="http://schemas.openxmlformats.org/officeDocument/2006/customXml" ds:itemID="{ACE7EF45-DE2C-4968-B127-F08A0574D4FD}">
   <ds:schemaRefs>
     <ds:schemaRef ds:uri="http://schemas.openxmlformats.org/officeDocument/2006/bibliography"/>
   </ds:schemaRefs>

</xml_diff>